<commit_message>
word file content updated
</commit_message>
<xml_diff>
--- a/mediafiles/files/report/report_demo_v2.docx
+++ b/mediafiles/files/report/report_demo_v2.docx
@@ -1,6 +1,6 @@
 
 <file path=word/document.xml><?xml version="1.0" encoding="utf-8"?>
-<w:document xmlns:wpc="http://schemas.microsoft.com/office/word/2010/wordprocessingCanvas" xmlns:cx="http://schemas.microsoft.com/office/drawing/2014/chartex" xmlns:cx1="http://schemas.microsoft.com/office/drawing/2015/9/8/chartex" xmlns:cx2="http://schemas.microsoft.com/office/drawing/2015/10/21/chartex" xmlns:cx3="http://schemas.microsoft.com/office/drawing/2016/5/9/chartex" xmlns:cx4="http://schemas.microsoft.com/office/drawing/2016/5/10/chartex" xmlns:cx5="http://schemas.microsoft.com/office/drawing/2016/5/11/chartex" xmlns:cx6="http://schemas.microsoft.com/office/drawing/2016/5/12/chartex" xmlns:cx7="http://schemas.microsoft.com/office/drawing/2016/5/13/chartex" xmlns:cx8="http://schemas.microsoft.com/office/drawing/2016/5/14/chartex" xmlns:mc="http://schemas.openxmlformats.org/markup-compatibility/2006" xmlns:aink="http://schemas.microsoft.com/office/drawing/2016/ink" xmlns:am3d="http://schemas.microsoft.com/office/drawing/2017/model3d" xmlns:o="urn:schemas-microsoft-com:office:office" xmlns:oel="http://schemas.microsoft.com/office/2019/extlst" xmlns:r="http://schemas.openxmlformats.org/officeDocument/2006/relationships" xmlns:m="http://schemas.openxmlformats.org/officeDocument/2006/math" xmlns:v="urn:schemas-microsoft-com:vml" xmlns:wp14="http://schemas.microsoft.com/office/word/2010/wordprocessingDrawing" xmlns:wp="http://schemas.openxmlformats.org/drawingml/2006/wordprocessingDrawing" xmlns:w10="urn:schemas-microsoft-com:office:word" xmlns:w="http://schemas.openxmlformats.org/wordprocessingml/2006/main" xmlns:w14="http://schemas.microsoft.com/office/word/2010/wordml" xmlns:w15="http://schemas.microsoft.com/office/word/2012/wordml" xmlns:w16cex="http://schemas.microsoft.com/office/word/2018/wordml/cex" xmlns:w16cid="http://schemas.microsoft.com/office/word/2016/wordml/cid" xmlns:w16="http://schemas.microsoft.com/office/word/2018/wordml" xmlns:w16du="http://schemas.microsoft.com/office/word/2023/wordml/word16du" xmlns:w16sdtdh="http://schemas.microsoft.com/office/word/2020/wordml/sdtdatahash" xmlns:w16se="http://schemas.microsoft.com/office/word/2015/wordml/symex" xmlns:wpg="http://schemas.microsoft.com/office/word/2010/wordprocessingGroup" xmlns:wpi="http://schemas.microsoft.com/office/word/2010/wordprocessingInk" xmlns:wne="http://schemas.microsoft.com/office/word/2006/wordml" xmlns:wps="http://schemas.microsoft.com/office/word/2010/wordprocessingShape" mc:Ignorable="w14 w15 w16se w16cid w16 w16cex w16sdtdh w16du wp14">
+<w:document xmlns:wpc="http://schemas.microsoft.com/office/word/2010/wordprocessingCanvas" xmlns:cx="http://schemas.microsoft.com/office/drawing/2014/chartex" xmlns:cx1="http://schemas.microsoft.com/office/drawing/2015/9/8/chartex" xmlns:cx2="http://schemas.microsoft.com/office/drawing/2015/10/21/chartex" xmlns:cx3="http://schemas.microsoft.com/office/drawing/2016/5/9/chartex" xmlns:cx4="http://schemas.microsoft.com/office/drawing/2016/5/10/chartex" xmlns:cx5="http://schemas.microsoft.com/office/drawing/2016/5/11/chartex" xmlns:cx6="http://schemas.microsoft.com/office/drawing/2016/5/12/chartex" xmlns:cx7="http://schemas.microsoft.com/office/drawing/2016/5/13/chartex" xmlns:cx8="http://schemas.microsoft.com/office/drawing/2016/5/14/chartex" xmlns:mc="http://schemas.openxmlformats.org/markup-compatibility/2006" xmlns:aink="http://schemas.microsoft.com/office/drawing/2016/ink" xmlns:am3d="http://schemas.microsoft.com/office/drawing/2017/model3d" xmlns:o="urn:schemas-microsoft-com:office:office" xmlns:oel="http://schemas.microsoft.com/office/2019/extlst" xmlns:r="http://schemas.openxmlformats.org/officeDocument/2006/relationships" xmlns:m="http://schemas.openxmlformats.org/officeDocument/2006/math" xmlns:v="urn:schemas-microsoft-com:vml" xmlns:wp14="http://schemas.microsoft.com/office/word/2010/wordprocessingDrawing" xmlns:wp="http://schemas.openxmlformats.org/drawingml/2006/wordprocessingDrawing" xmlns:w10="urn:schemas-microsoft-com:office:word" xmlns:w="http://schemas.openxmlformats.org/wordprocessingml/2006/main" xmlns:w14="http://schemas.microsoft.com/office/word/2010/wordml" xmlns:w15="http://schemas.microsoft.com/office/word/2012/wordml" xmlns:w16cex="http://schemas.microsoft.com/office/word/2018/wordml/cex" xmlns:w16cid="http://schemas.microsoft.com/office/word/2016/wordml/cid" xmlns:w16="http://schemas.microsoft.com/office/word/2018/wordml" xmlns:w16du="http://schemas.microsoft.com/office/word/2023/wordml/word16du" xmlns:w16sdtdh="http://schemas.microsoft.com/office/word/2020/wordml/sdtdatahash" xmlns:w16se="http://schemas.microsoft.com/office/word/2015/wordml/symex" xmlns:wpg="http://schemas.microsoft.com/office/word/2010/wordprocessingGroup" xmlns:wpi="http://schemas.microsoft.com/office/word/2010/wordprocessingInk" xmlns:wne="http://schemas.microsoft.com/office/word/2006/wordml" xmlns:wps="http://schemas.microsoft.com/office/word/2010/wordprocessingShape" xmlns:a="http://schemas.openxmlformats.org/drawingml/2006/main" xmlns:pic="http://schemas.openxmlformats.org/drawingml/2006/picture" mc:Ignorable="w14 w15 w16se w16cid w16 w16cex w16sdtdh w16du wp14">
   <w:body>
     <w:p>
       <w:pPr>
@@ -743,7 +743,7 @@
           <w:pPr>
             <w:pStyle w:val="TOC1"/>
             <w:rPr>
-              <w:rFonts w:asciiTheme="minorHAnsi" w:eastAsiaTheme="minorEastAsia" w:hAnsiTheme="minorHAnsi" w:cstheme="minorBidi"/>
+              <w:rFonts w:asciiTheme="minorHAnsi" w:hAnsiTheme="minorHAnsi" w:eastAsiaTheme="minorEastAsia" w:cstheme="minorBidi"/>
               <w:noProof/>
               <w:kern w:val="2"/>
               <w:lang w:val="en-US" w:eastAsia="en-US"/>
@@ -767,7 +767,7 @@
             </w:rPr>
             <w:fldChar w:fldCharType="separate"/>
           </w:r>
-          <w:hyperlink w:anchor="_Toc167115642" w:history="1">
+          <w:hyperlink w:history="1" w:anchor="_Toc167115642">
             <w:r>
               <w:rPr>
                 <w:rStyle w:val="Hyperlink"/>
@@ -830,14 +830,14 @@
           <w:pPr>
             <w:pStyle w:val="TOC1"/>
             <w:rPr>
-              <w:rFonts w:asciiTheme="minorHAnsi" w:eastAsiaTheme="minorEastAsia" w:hAnsiTheme="minorHAnsi" w:cstheme="minorBidi"/>
+              <w:rFonts w:asciiTheme="minorHAnsi" w:hAnsiTheme="minorHAnsi" w:eastAsiaTheme="minorEastAsia" w:cstheme="minorBidi"/>
               <w:noProof/>
               <w:kern w:val="2"/>
               <w:lang w:val="en-US" w:eastAsia="en-US"/>
               <w14:ligatures w14:val="standardContextual"/>
             </w:rPr>
           </w:pPr>
-          <w:hyperlink w:anchor="_Toc167115643" w:history="1">
+          <w:hyperlink w:history="1" w:anchor="_Toc167115643">
             <w:r>
               <w:rPr>
                 <w:rStyle w:val="Hyperlink"/>
@@ -903,14 +903,14 @@
               <w:tab w:val="right" w:pos="9350"/>
             </w:tabs>
             <w:rPr>
-              <w:rFonts w:asciiTheme="minorHAnsi" w:eastAsiaTheme="minorEastAsia" w:hAnsiTheme="minorHAnsi" w:cstheme="minorBidi"/>
+              <w:rFonts w:asciiTheme="minorHAnsi" w:hAnsiTheme="minorHAnsi" w:eastAsiaTheme="minorEastAsia" w:cstheme="minorBidi"/>
               <w:noProof/>
               <w:kern w:val="2"/>
               <w:lang w:val="en-US" w:eastAsia="en-US"/>
               <w14:ligatures w14:val="standardContextual"/>
             </w:rPr>
           </w:pPr>
-          <w:hyperlink w:anchor="_Toc167115644" w:history="1">
+          <w:hyperlink w:history="1" w:anchor="_Toc167115644">
             <w:r>
               <w:rPr>
                 <w:rStyle w:val="Hyperlink"/>
@@ -976,14 +976,14 @@
               <w:tab w:val="right" w:pos="9350"/>
             </w:tabs>
             <w:rPr>
-              <w:rFonts w:asciiTheme="minorHAnsi" w:eastAsiaTheme="minorEastAsia" w:hAnsiTheme="minorHAnsi" w:cstheme="minorBidi"/>
+              <w:rFonts w:asciiTheme="minorHAnsi" w:hAnsiTheme="minorHAnsi" w:eastAsiaTheme="minorEastAsia" w:cstheme="minorBidi"/>
               <w:noProof/>
               <w:kern w:val="2"/>
               <w:lang w:val="en-US" w:eastAsia="en-US"/>
               <w14:ligatures w14:val="standardContextual"/>
             </w:rPr>
           </w:pPr>
-          <w:hyperlink w:anchor="_Toc167115645" w:history="1">
+          <w:hyperlink w:history="1" w:anchor="_Toc167115645">
             <w:r>
               <w:rPr>
                 <w:rStyle w:val="Hyperlink"/>
@@ -1049,14 +1049,14 @@
               <w:tab w:val="right" w:pos="9350"/>
             </w:tabs>
             <w:rPr>
-              <w:rFonts w:asciiTheme="minorHAnsi" w:eastAsiaTheme="minorEastAsia" w:hAnsiTheme="minorHAnsi" w:cstheme="minorBidi"/>
+              <w:rFonts w:asciiTheme="minorHAnsi" w:hAnsiTheme="minorHAnsi" w:eastAsiaTheme="minorEastAsia" w:cstheme="minorBidi"/>
               <w:noProof/>
               <w:kern w:val="2"/>
               <w:lang w:val="en-US" w:eastAsia="en-US"/>
               <w14:ligatures w14:val="standardContextual"/>
             </w:rPr>
           </w:pPr>
-          <w:hyperlink w:anchor="_Toc167115646" w:history="1">
+          <w:hyperlink w:history="1" w:anchor="_Toc167115646">
             <w:r>
               <w:rPr>
                 <w:rStyle w:val="Hyperlink"/>
@@ -1119,14 +1119,14 @@
           <w:pPr>
             <w:pStyle w:val="TOC1"/>
             <w:rPr>
-              <w:rFonts w:asciiTheme="minorHAnsi" w:eastAsiaTheme="minorEastAsia" w:hAnsiTheme="minorHAnsi" w:cstheme="minorBidi"/>
+              <w:rFonts w:asciiTheme="minorHAnsi" w:hAnsiTheme="minorHAnsi" w:eastAsiaTheme="minorEastAsia" w:cstheme="minorBidi"/>
               <w:noProof/>
               <w:kern w:val="2"/>
               <w:lang w:val="en-US" w:eastAsia="en-US"/>
               <w14:ligatures w14:val="standardContextual"/>
             </w:rPr>
           </w:pPr>
-          <w:hyperlink w:anchor="_Toc167115647" w:history="1">
+          <w:hyperlink w:history="1" w:anchor="_Toc167115647">
             <w:r>
               <w:rPr>
                 <w:rStyle w:val="Hyperlink"/>
@@ -1192,14 +1192,14 @@
               <w:tab w:val="right" w:pos="9350"/>
             </w:tabs>
             <w:rPr>
-              <w:rFonts w:asciiTheme="minorHAnsi" w:eastAsiaTheme="minorEastAsia" w:hAnsiTheme="minorHAnsi" w:cstheme="minorBidi"/>
+              <w:rFonts w:asciiTheme="minorHAnsi" w:hAnsiTheme="minorHAnsi" w:eastAsiaTheme="minorEastAsia" w:cstheme="minorBidi"/>
               <w:noProof/>
               <w:kern w:val="2"/>
               <w:lang w:val="en-US" w:eastAsia="en-US"/>
               <w14:ligatures w14:val="standardContextual"/>
             </w:rPr>
           </w:pPr>
-          <w:hyperlink w:anchor="_Toc167115648" w:history="1">
+          <w:hyperlink w:history="1" w:anchor="_Toc167115648">
             <w:r>
               <w:rPr>
                 <w:rStyle w:val="Hyperlink"/>
@@ -1265,14 +1265,14 @@
               <w:tab w:val="right" w:pos="9350"/>
             </w:tabs>
             <w:rPr>
-              <w:rFonts w:asciiTheme="minorHAnsi" w:eastAsiaTheme="minorEastAsia" w:hAnsiTheme="minorHAnsi" w:cstheme="minorBidi"/>
+              <w:rFonts w:asciiTheme="minorHAnsi" w:hAnsiTheme="minorHAnsi" w:eastAsiaTheme="minorEastAsia" w:cstheme="minorBidi"/>
               <w:noProof/>
               <w:kern w:val="2"/>
               <w:lang w:val="en-US" w:eastAsia="en-US"/>
               <w14:ligatures w14:val="standardContextual"/>
             </w:rPr>
           </w:pPr>
-          <w:hyperlink w:anchor="_Toc167115649" w:history="1">
+          <w:hyperlink w:history="1" w:anchor="_Toc167115649">
             <w:r>
               <w:rPr>
                 <w:rStyle w:val="Hyperlink"/>
@@ -1338,14 +1338,14 @@
               <w:tab w:val="right" w:pos="9350"/>
             </w:tabs>
             <w:rPr>
-              <w:rFonts w:asciiTheme="minorHAnsi" w:eastAsiaTheme="minorEastAsia" w:hAnsiTheme="minorHAnsi" w:cstheme="minorBidi"/>
+              <w:rFonts w:asciiTheme="minorHAnsi" w:hAnsiTheme="minorHAnsi" w:eastAsiaTheme="minorEastAsia" w:cstheme="minorBidi"/>
               <w:noProof/>
               <w:kern w:val="2"/>
               <w:lang w:val="en-US" w:eastAsia="en-US"/>
               <w14:ligatures w14:val="standardContextual"/>
             </w:rPr>
           </w:pPr>
-          <w:hyperlink w:anchor="_Toc167115650" w:history="1">
+          <w:hyperlink w:history="1" w:anchor="_Toc167115650">
             <w:r>
               <w:rPr>
                 <w:rStyle w:val="Hyperlink"/>
@@ -1408,14 +1408,14 @@
           <w:pPr>
             <w:pStyle w:val="TOC1"/>
             <w:rPr>
-              <w:rFonts w:asciiTheme="minorHAnsi" w:eastAsiaTheme="minorEastAsia" w:hAnsiTheme="minorHAnsi" w:cstheme="minorBidi"/>
+              <w:rFonts w:asciiTheme="minorHAnsi" w:hAnsiTheme="minorHAnsi" w:eastAsiaTheme="minorEastAsia" w:cstheme="minorBidi"/>
               <w:noProof/>
               <w:kern w:val="2"/>
               <w:lang w:val="en-US" w:eastAsia="en-US"/>
               <w14:ligatures w14:val="standardContextual"/>
             </w:rPr>
           </w:pPr>
-          <w:hyperlink w:anchor="_Toc167115651" w:history="1">
+          <w:hyperlink w:history="1" w:anchor="_Toc167115651">
             <w:r>
               <w:rPr>
                 <w:rStyle w:val="Hyperlink"/>
@@ -1481,14 +1481,14 @@
               <w:tab w:val="right" w:pos="9350"/>
             </w:tabs>
             <w:rPr>
-              <w:rFonts w:asciiTheme="minorHAnsi" w:eastAsiaTheme="minorEastAsia" w:hAnsiTheme="minorHAnsi" w:cstheme="minorBidi"/>
+              <w:rFonts w:asciiTheme="minorHAnsi" w:hAnsiTheme="minorHAnsi" w:eastAsiaTheme="minorEastAsia" w:cstheme="minorBidi"/>
               <w:noProof/>
               <w:kern w:val="2"/>
               <w:lang w:val="en-US" w:eastAsia="en-US"/>
               <w14:ligatures w14:val="standardContextual"/>
             </w:rPr>
           </w:pPr>
-          <w:hyperlink w:anchor="_Toc167115652" w:history="1">
+          <w:hyperlink w:history="1" w:anchor="_Toc167115652">
             <w:r>
               <w:rPr>
                 <w:rStyle w:val="Hyperlink"/>
@@ -1554,14 +1554,14 @@
               <w:tab w:val="right" w:pos="9350"/>
             </w:tabs>
             <w:rPr>
-              <w:rFonts w:asciiTheme="minorHAnsi" w:eastAsiaTheme="minorEastAsia" w:hAnsiTheme="minorHAnsi" w:cstheme="minorBidi"/>
+              <w:rFonts w:asciiTheme="minorHAnsi" w:hAnsiTheme="minorHAnsi" w:eastAsiaTheme="minorEastAsia" w:cstheme="minorBidi"/>
               <w:noProof/>
               <w:kern w:val="2"/>
               <w:lang w:val="en-US" w:eastAsia="en-US"/>
               <w14:ligatures w14:val="standardContextual"/>
             </w:rPr>
           </w:pPr>
-          <w:hyperlink w:anchor="_Toc167115653" w:history="1">
+          <w:hyperlink w:history="1" w:anchor="_Toc167115653">
             <w:r>
               <w:rPr>
                 <w:rStyle w:val="Hyperlink"/>
@@ -1624,14 +1624,14 @@
           <w:pPr>
             <w:pStyle w:val="TOC1"/>
             <w:rPr>
-              <w:rFonts w:asciiTheme="minorHAnsi" w:eastAsiaTheme="minorEastAsia" w:hAnsiTheme="minorHAnsi" w:cstheme="minorBidi"/>
+              <w:rFonts w:asciiTheme="minorHAnsi" w:hAnsiTheme="minorHAnsi" w:eastAsiaTheme="minorEastAsia" w:cstheme="minorBidi"/>
               <w:noProof/>
               <w:kern w:val="2"/>
               <w:lang w:val="en-US" w:eastAsia="en-US"/>
               <w14:ligatures w14:val="standardContextual"/>
             </w:rPr>
           </w:pPr>
-          <w:hyperlink w:anchor="_Toc167115654" w:history="1">
+          <w:hyperlink w:history="1" w:anchor="_Toc167115654">
             <w:r>
               <w:rPr>
                 <w:rStyle w:val="Hyperlink"/>
@@ -1697,14 +1697,14 @@
               <w:tab w:val="right" w:pos="9350"/>
             </w:tabs>
             <w:rPr>
-              <w:rFonts w:asciiTheme="minorHAnsi" w:eastAsiaTheme="minorEastAsia" w:hAnsiTheme="minorHAnsi" w:cstheme="minorBidi"/>
+              <w:rFonts w:asciiTheme="minorHAnsi" w:hAnsiTheme="minorHAnsi" w:eastAsiaTheme="minorEastAsia" w:cstheme="minorBidi"/>
               <w:noProof/>
               <w:kern w:val="2"/>
               <w:lang w:val="en-US" w:eastAsia="en-US"/>
               <w14:ligatures w14:val="standardContextual"/>
             </w:rPr>
           </w:pPr>
-          <w:hyperlink w:anchor="_Toc167115655" w:history="1">
+          <w:hyperlink w:history="1" w:anchor="_Toc167115655">
             <w:r>
               <w:rPr>
                 <w:rStyle w:val="Hyperlink"/>
@@ -1770,14 +1770,14 @@
               <w:tab w:val="right" w:pos="9350"/>
             </w:tabs>
             <w:rPr>
-              <w:rFonts w:asciiTheme="minorHAnsi" w:eastAsiaTheme="minorEastAsia" w:hAnsiTheme="minorHAnsi" w:cstheme="minorBidi"/>
+              <w:rFonts w:asciiTheme="minorHAnsi" w:hAnsiTheme="minorHAnsi" w:eastAsiaTheme="minorEastAsia" w:cstheme="minorBidi"/>
               <w:noProof/>
               <w:kern w:val="2"/>
               <w:lang w:val="en-US" w:eastAsia="en-US"/>
               <w14:ligatures w14:val="standardContextual"/>
             </w:rPr>
           </w:pPr>
-          <w:hyperlink w:anchor="_Toc167115656" w:history="1">
+          <w:hyperlink w:history="1" w:anchor="_Toc167115656">
             <w:r>
               <w:rPr>
                 <w:rStyle w:val="Hyperlink"/>
@@ -1843,14 +1843,14 @@
               <w:tab w:val="right" w:pos="9350"/>
             </w:tabs>
             <w:rPr>
-              <w:rFonts w:asciiTheme="minorHAnsi" w:eastAsiaTheme="minorEastAsia" w:hAnsiTheme="minorHAnsi" w:cstheme="minorBidi"/>
+              <w:rFonts w:asciiTheme="minorHAnsi" w:hAnsiTheme="minorHAnsi" w:eastAsiaTheme="minorEastAsia" w:cstheme="minorBidi"/>
               <w:noProof/>
               <w:kern w:val="2"/>
               <w:lang w:val="en-US" w:eastAsia="en-US"/>
               <w14:ligatures w14:val="standardContextual"/>
             </w:rPr>
           </w:pPr>
-          <w:hyperlink w:anchor="_Toc167115657" w:history="1">
+          <w:hyperlink w:history="1" w:anchor="_Toc167115657">
             <w:r>
               <w:rPr>
                 <w:rStyle w:val="Hyperlink"/>
@@ -1916,14 +1916,14 @@
               <w:tab w:val="right" w:pos="9350"/>
             </w:tabs>
             <w:rPr>
-              <w:rFonts w:asciiTheme="minorHAnsi" w:eastAsiaTheme="minorEastAsia" w:hAnsiTheme="minorHAnsi" w:cstheme="minorBidi"/>
+              <w:rFonts w:asciiTheme="minorHAnsi" w:hAnsiTheme="minorHAnsi" w:eastAsiaTheme="minorEastAsia" w:cstheme="minorBidi"/>
               <w:noProof/>
               <w:kern w:val="2"/>
               <w:lang w:val="en-US" w:eastAsia="en-US"/>
               <w14:ligatures w14:val="standardContextual"/>
             </w:rPr>
           </w:pPr>
-          <w:hyperlink w:anchor="_Toc167115658" w:history="1">
+          <w:hyperlink w:history="1" w:anchor="_Toc167115658">
             <w:r>
               <w:rPr>
                 <w:rStyle w:val="Hyperlink"/>
@@ -1989,14 +1989,14 @@
               <w:tab w:val="right" w:pos="9350"/>
             </w:tabs>
             <w:rPr>
-              <w:rFonts w:asciiTheme="minorHAnsi" w:eastAsiaTheme="minorEastAsia" w:hAnsiTheme="minorHAnsi" w:cstheme="minorBidi"/>
+              <w:rFonts w:asciiTheme="minorHAnsi" w:hAnsiTheme="minorHAnsi" w:eastAsiaTheme="minorEastAsia" w:cstheme="minorBidi"/>
               <w:noProof/>
               <w:kern w:val="2"/>
               <w:lang w:val="en-US" w:eastAsia="en-US"/>
               <w14:ligatures w14:val="standardContextual"/>
             </w:rPr>
           </w:pPr>
-          <w:hyperlink w:anchor="_Toc167115659" w:history="1">
+          <w:hyperlink w:history="1" w:anchor="_Toc167115659">
             <w:r>
               <w:rPr>
                 <w:rStyle w:val="Hyperlink"/>
@@ -2062,14 +2062,14 @@
               <w:tab w:val="right" w:pos="9350"/>
             </w:tabs>
             <w:rPr>
-              <w:rFonts w:asciiTheme="minorHAnsi" w:eastAsiaTheme="minorEastAsia" w:hAnsiTheme="minorHAnsi" w:cstheme="minorBidi"/>
+              <w:rFonts w:asciiTheme="minorHAnsi" w:hAnsiTheme="minorHAnsi" w:eastAsiaTheme="minorEastAsia" w:cstheme="minorBidi"/>
               <w:noProof/>
               <w:kern w:val="2"/>
               <w:lang w:val="en-US" w:eastAsia="en-US"/>
               <w14:ligatures w14:val="standardContextual"/>
             </w:rPr>
           </w:pPr>
-          <w:hyperlink w:anchor="_Toc167115660" w:history="1">
+          <w:hyperlink w:history="1" w:anchor="_Toc167115660">
             <w:r>
               <w:rPr>
                 <w:rStyle w:val="Hyperlink"/>
@@ -2135,14 +2135,14 @@
               <w:tab w:val="right" w:pos="9350"/>
             </w:tabs>
             <w:rPr>
-              <w:rFonts w:asciiTheme="minorHAnsi" w:eastAsiaTheme="minorEastAsia" w:hAnsiTheme="minorHAnsi" w:cstheme="minorBidi"/>
+              <w:rFonts w:asciiTheme="minorHAnsi" w:hAnsiTheme="minorHAnsi" w:eastAsiaTheme="minorEastAsia" w:cstheme="minorBidi"/>
               <w:noProof/>
               <w:kern w:val="2"/>
               <w:lang w:val="en-US" w:eastAsia="en-US"/>
               <w14:ligatures w14:val="standardContextual"/>
             </w:rPr>
           </w:pPr>
-          <w:hyperlink w:anchor="_Toc167115661" w:history="1">
+          <w:hyperlink w:history="1" w:anchor="_Toc167115661">
             <w:r>
               <w:rPr>
                 <w:rStyle w:val="Hyperlink"/>
@@ -2208,14 +2208,14 @@
               <w:tab w:val="right" w:pos="9350"/>
             </w:tabs>
             <w:rPr>
-              <w:rFonts w:asciiTheme="minorHAnsi" w:eastAsiaTheme="minorEastAsia" w:hAnsiTheme="minorHAnsi" w:cstheme="minorBidi"/>
+              <w:rFonts w:asciiTheme="minorHAnsi" w:hAnsiTheme="minorHAnsi" w:eastAsiaTheme="minorEastAsia" w:cstheme="minorBidi"/>
               <w:noProof/>
               <w:kern w:val="2"/>
               <w:lang w:val="en-US" w:eastAsia="en-US"/>
               <w14:ligatures w14:val="standardContextual"/>
             </w:rPr>
           </w:pPr>
-          <w:hyperlink w:anchor="_Toc167115662" w:history="1">
+          <w:hyperlink w:history="1" w:anchor="_Toc167115662">
             <w:r>
               <w:rPr>
                 <w:rStyle w:val="Hyperlink"/>
@@ -2281,14 +2281,14 @@
               <w:tab w:val="right" w:pos="9350"/>
             </w:tabs>
             <w:rPr>
-              <w:rFonts w:asciiTheme="minorHAnsi" w:eastAsiaTheme="minorEastAsia" w:hAnsiTheme="minorHAnsi" w:cstheme="minorBidi"/>
+              <w:rFonts w:asciiTheme="minorHAnsi" w:hAnsiTheme="minorHAnsi" w:eastAsiaTheme="minorEastAsia" w:cstheme="minorBidi"/>
               <w:noProof/>
               <w:kern w:val="2"/>
               <w:lang w:val="en-US" w:eastAsia="en-US"/>
               <w14:ligatures w14:val="standardContextual"/>
             </w:rPr>
           </w:pPr>
-          <w:hyperlink w:anchor="_Toc167115663" w:history="1">
+          <w:hyperlink w:history="1" w:anchor="_Toc167115663">
             <w:r>
               <w:rPr>
                 <w:rStyle w:val="Hyperlink"/>
@@ -2354,14 +2354,14 @@
               <w:tab w:val="right" w:pos="9350"/>
             </w:tabs>
             <w:rPr>
-              <w:rFonts w:asciiTheme="minorHAnsi" w:eastAsiaTheme="minorEastAsia" w:hAnsiTheme="minorHAnsi" w:cstheme="minorBidi"/>
+              <w:rFonts w:asciiTheme="minorHAnsi" w:hAnsiTheme="minorHAnsi" w:eastAsiaTheme="minorEastAsia" w:cstheme="minorBidi"/>
               <w:noProof/>
               <w:kern w:val="2"/>
               <w:lang w:val="en-US" w:eastAsia="en-US"/>
               <w14:ligatures w14:val="standardContextual"/>
             </w:rPr>
           </w:pPr>
-          <w:hyperlink w:anchor="_Toc167115664" w:history="1">
+          <w:hyperlink w:history="1" w:anchor="_Toc167115664">
             <w:r>
               <w:rPr>
                 <w:rStyle w:val="Hyperlink"/>
@@ -2424,14 +2424,14 @@
           <w:pPr>
             <w:pStyle w:val="TOC1"/>
             <w:rPr>
-              <w:rFonts w:asciiTheme="minorHAnsi" w:eastAsiaTheme="minorEastAsia" w:hAnsiTheme="minorHAnsi" w:cstheme="minorBidi"/>
+              <w:rFonts w:asciiTheme="minorHAnsi" w:hAnsiTheme="minorHAnsi" w:eastAsiaTheme="minorEastAsia" w:cstheme="minorBidi"/>
               <w:noProof/>
               <w:kern w:val="2"/>
               <w:lang w:val="en-US" w:eastAsia="en-US"/>
               <w14:ligatures w14:val="standardContextual"/>
             </w:rPr>
           </w:pPr>
-          <w:hyperlink w:anchor="_Toc167115665" w:history="1">
+          <w:hyperlink w:history="1" w:anchor="_Toc167115665">
             <w:r>
               <w:rPr>
                 <w:rStyle w:val="Hyperlink"/>
@@ -2511,8 +2511,8 @@
         </w:p>
       </w:sdtContent>
     </w:sdt>
-    <w:bookmarkStart w:id="0" w:name="_qsuyj2yl9wm5" w:colFirst="0" w:colLast="0" w:displacedByCustomXml="prev"/>
-    <w:bookmarkEnd w:id="0" w:displacedByCustomXml="prev"/>
+    <w:bookmarkStart w:name="_qsuyj2yl9wm5" w:colFirst="0" w:colLast="0" w:displacedByCustomXml="prev" w:id="0"/>
+    <w:bookmarkEnd w:displacedByCustomXml="prev" w:id="0"/>
     <w:p>
       <w:pPr>
         <w:pStyle w:val="Heading1"/>
@@ -2522,9 +2522,9 @@
           <w:color w:val="1C4587"/>
         </w:rPr>
       </w:pPr>
-      <w:bookmarkStart w:id="1" w:name="_v4toov7njuy5" w:colFirst="0" w:colLast="0"/>
-      <w:bookmarkStart w:id="2" w:name="_Ref161058199"/>
-      <w:bookmarkStart w:id="3" w:name="_Toc167115642"/>
+      <w:bookmarkStart w:name="_v4toov7njuy5" w:colFirst="0" w:colLast="0" w:id="1"/>
+      <w:bookmarkStart w:name="_Ref161058199" w:id="2"/>
+      <w:bookmarkStart w:name="_Toc167115642" w:id="3"/>
       <w:bookmarkEnd w:id="1"/>
       <w:r>
         <w:rPr>
@@ -3081,12 +3081,12 @@
       <w:tblPr>
         <w:tblW w:w="9360" w:type="dxa"/>
         <w:tblBorders>
-          <w:top w:val="single" w:sz="8" w:space="0" w:color="000000"/>
-          <w:left w:val="single" w:sz="8" w:space="0" w:color="000000"/>
-          <w:bottom w:val="single" w:sz="8" w:space="0" w:color="000000"/>
-          <w:right w:val="single" w:sz="8" w:space="0" w:color="000000"/>
-          <w:insideH w:val="single" w:sz="8" w:space="0" w:color="000000"/>
-          <w:insideV w:val="single" w:sz="8" w:space="0" w:color="000000"/>
+          <w:top w:val="single" w:color="000000" w:sz="8" w:space="0"/>
+          <w:left w:val="single" w:color="000000" w:sz="8" w:space="0"/>
+          <w:bottom w:val="single" w:color="000000" w:sz="8" w:space="0"/>
+          <w:right w:val="single" w:color="000000" w:sz="8" w:space="0"/>
+          <w:insideH w:val="single" w:color="000000" w:sz="8" w:space="0"/>
+          <w:insideV w:val="single" w:color="000000" w:sz="8" w:space="0"/>
         </w:tblBorders>
         <w:tblLayout w:type="fixed"/>
         <w:tblCellMar>
@@ -3472,7 +3472,7 @@
             <w:proofErr w:type="gramStart"/>
             <w:r>
               <w:rPr>
-                <w:rFonts w:ascii="Arial" w:eastAsia="Montserrat" w:hAnsi="Arial" w:cs="Arial"/>
+                <w:rFonts w:ascii="Arial" w:hAnsi="Arial" w:eastAsia="Montserrat" w:cs="Arial"/>
                 <w:b/>
                 <w:color w:val="1E1919"/>
                 <w:sz w:val="20"/>
@@ -3485,7 +3485,7 @@
             </w:r>
             <w:r>
               <w:rPr>
-                <w:rFonts w:ascii="Arial" w:eastAsia="Montserrat" w:hAnsi="Arial" w:cs="Arial"/>
+                <w:rFonts w:ascii="Arial" w:hAnsi="Arial" w:eastAsia="Montserrat" w:cs="Arial"/>
                 <w:b/>
                 <w:color w:val="1E1919"/>
                 <w:sz w:val="20"/>
@@ -3496,7 +3496,7 @@
             <w:proofErr w:type="gramEnd"/>
             <w:r>
               <w:rPr>
-                <w:rFonts w:ascii="Arial" w:eastAsia="Montserrat" w:hAnsi="Arial" w:cs="Arial"/>
+                <w:rFonts w:ascii="Arial" w:hAnsi="Arial" w:eastAsia="Montserrat" w:cs="Arial"/>
                 <w:b/>
                 <w:color w:val="1E1919"/>
                 <w:sz w:val="20"/>
@@ -3506,7 +3506,7 @@
             </w:r>
             <w:r>
               <w:rPr>
-                <w:rFonts w:ascii="Arial" w:eastAsia="Montserrat" w:hAnsi="Arial" w:cs="Arial"/>
+                <w:rFonts w:ascii="Arial" w:hAnsi="Arial" w:eastAsia="Montserrat" w:cs="Arial"/>
                 <w:b/>
                 <w:color w:val="1E1919"/>
                 <w:sz w:val="20"/>
@@ -3516,7 +3516,7 @@
             </w:r>
             <w:r>
               <w:rPr>
-                <w:rFonts w:ascii="Arial" w:eastAsia="Montserrat" w:hAnsi="Arial" w:cs="Arial"/>
+                <w:rFonts w:ascii="Arial" w:hAnsi="Arial" w:eastAsia="Montserrat" w:cs="Arial"/>
                 <w:b/>
                 <w:color w:val="1E1919"/>
                 <w:sz w:val="20"/>
@@ -3526,7 +3526,7 @@
             </w:r>
             <w:r>
               <w:rPr>
-                <w:rFonts w:ascii="Arial" w:eastAsia="Montserrat" w:hAnsi="Arial" w:cs="Arial"/>
+                <w:rFonts w:ascii="Arial" w:hAnsi="Arial" w:eastAsia="Montserrat" w:cs="Arial"/>
                 <w:b/>
                 <w:color w:val="1E1919"/>
                 <w:sz w:val="20"/>
@@ -3536,7 +3536,7 @@
             </w:r>
             <w:r>
               <w:rPr>
-                <w:rFonts w:ascii="Arial" w:eastAsia="Montserrat" w:hAnsi="Arial" w:cs="Arial"/>
+                <w:rFonts w:ascii="Arial" w:hAnsi="Arial" w:eastAsia="Montserrat" w:cs="Arial"/>
                 <w:b/>
                 <w:color w:val="1E1919"/>
                 <w:sz w:val="20"/>
@@ -3546,7 +3546,7 @@
             </w:r>
             <w:r>
               <w:rPr>
-                <w:rFonts w:ascii="Arial" w:eastAsia="Montserrat" w:hAnsi="Arial" w:cs="Arial"/>
+                <w:rFonts w:ascii="Arial" w:hAnsi="Arial" w:eastAsia="Montserrat" w:cs="Arial"/>
                 <w:b/>
                 <w:color w:val="1E1919"/>
                 <w:sz w:val="20"/>
@@ -3556,7 +3556,7 @@
             </w:r>
             <w:r>
               <w:rPr>
-                <w:rFonts w:ascii="Arial" w:eastAsia="Montserrat" w:hAnsi="Arial" w:cs="Arial"/>
+                <w:rFonts w:ascii="Arial" w:hAnsi="Arial" w:eastAsia="Montserrat" w:cs="Arial"/>
                 <w:b/>
                 <w:color w:val="1E1919"/>
                 <w:sz w:val="20"/>
@@ -3566,7 +3566,7 @@
             </w:r>
             <w:r>
               <w:rPr>
-                <w:rFonts w:ascii="Arial" w:eastAsia="Montserrat" w:hAnsi="Arial" w:cs="Arial"/>
+                <w:rFonts w:ascii="Arial" w:hAnsi="Arial" w:eastAsia="Montserrat" w:cs="Arial"/>
                 <w:b/>
                 <w:color w:val="1E1919"/>
                 <w:sz w:val="20"/>
@@ -3576,7 +3576,7 @@
             </w:r>
             <w:r>
               <w:rPr>
-                <w:rFonts w:ascii="Arial" w:eastAsia="Montserrat" w:hAnsi="Arial" w:cs="Arial"/>
+                <w:rFonts w:ascii="Arial" w:hAnsi="Arial" w:eastAsia="Montserrat" w:cs="Arial"/>
                 <w:b/>
                 <w:color w:val="1E1919"/>
                 <w:sz w:val="20"/>
@@ -4173,12 +4173,12 @@
       <w:tblPr>
         <w:tblW w:w="9360" w:type="dxa"/>
         <w:tblBorders>
-          <w:top w:val="single" w:sz="8" w:space="0" w:color="000000"/>
-          <w:left w:val="single" w:sz="8" w:space="0" w:color="000000"/>
-          <w:bottom w:val="single" w:sz="8" w:space="0" w:color="000000"/>
-          <w:right w:val="single" w:sz="8" w:space="0" w:color="000000"/>
-          <w:insideH w:val="single" w:sz="8" w:space="0" w:color="000000"/>
-          <w:insideV w:val="single" w:sz="8" w:space="0" w:color="000000"/>
+          <w:top w:val="single" w:color="000000" w:sz="8" w:space="0"/>
+          <w:left w:val="single" w:color="000000" w:sz="8" w:space="0"/>
+          <w:bottom w:val="single" w:color="000000" w:sz="8" w:space="0"/>
+          <w:right w:val="single" w:color="000000" w:sz="8" w:space="0"/>
+          <w:insideH w:val="single" w:color="000000" w:sz="8" w:space="0"/>
+          <w:insideV w:val="single" w:color="000000" w:sz="8" w:space="0"/>
         </w:tblBorders>
         <w:tblLayout w:type="fixed"/>
         <w:tblCellMar>
@@ -4554,7 +4554,7 @@
             <w:proofErr w:type="gramStart"/>
             <w:r>
               <w:rPr>
-                <w:rFonts w:ascii="Arial" w:eastAsia="Montserrat" w:hAnsi="Arial" w:cs="Arial"/>
+                <w:rFonts w:ascii="Arial" w:hAnsi="Arial" w:eastAsia="Montserrat" w:cs="Arial"/>
                 <w:b/>
                 <w:color w:val="1E1919"/>
                 <w:sz w:val="20"/>
@@ -4564,7 +4564,7 @@
             </w:r>
             <w:r>
               <w:rPr>
-                <w:rFonts w:ascii="Arial" w:eastAsia="Montserrat" w:hAnsi="Arial" w:cs="Arial"/>
+                <w:rFonts w:ascii="Arial" w:hAnsi="Arial" w:eastAsia="Montserrat" w:cs="Arial"/>
                 <w:b/>
                 <w:color w:val="1E1919"/>
                 <w:sz w:val="20"/>
@@ -4574,7 +4574,7 @@
             </w:r>
             <w:r>
               <w:rPr>
-                <w:rFonts w:ascii="Arial" w:eastAsia="Montserrat" w:hAnsi="Arial" w:cs="Arial"/>
+                <w:rFonts w:ascii="Arial" w:hAnsi="Arial" w:eastAsia="Montserrat" w:cs="Arial"/>
                 <w:b/>
                 <w:color w:val="1E1919"/>
                 <w:sz w:val="20"/>
@@ -4585,7 +4585,7 @@
             <w:proofErr w:type="gramEnd"/>
             <w:r>
               <w:rPr>
-                <w:rFonts w:ascii="Arial" w:eastAsia="Montserrat" w:hAnsi="Arial" w:cs="Arial"/>
+                <w:rFonts w:ascii="Arial" w:hAnsi="Arial" w:eastAsia="Montserrat" w:cs="Arial"/>
                 <w:b/>
                 <w:color w:val="1E1919"/>
                 <w:sz w:val="20"/>
@@ -4595,7 +4595,7 @@
             </w:r>
             <w:r>
               <w:rPr>
-                <w:rFonts w:ascii="Arial" w:eastAsia="Montserrat" w:hAnsi="Arial" w:cs="Arial"/>
+                <w:rFonts w:ascii="Arial" w:hAnsi="Arial" w:eastAsia="Montserrat" w:cs="Arial"/>
                 <w:b/>
                 <w:color w:val="1E1919"/>
                 <w:sz w:val="20"/>
@@ -4605,7 +4605,7 @@
             </w:r>
             <w:r>
               <w:rPr>
-                <w:rFonts w:ascii="Arial" w:eastAsia="Montserrat" w:hAnsi="Arial" w:cs="Arial"/>
+                <w:rFonts w:ascii="Arial" w:hAnsi="Arial" w:eastAsia="Montserrat" w:cs="Arial"/>
                 <w:b/>
                 <w:color w:val="1E1919"/>
                 <w:sz w:val="20"/>
@@ -4615,7 +4615,7 @@
             </w:r>
             <w:r>
               <w:rPr>
-                <w:rFonts w:ascii="Arial" w:eastAsia="Montserrat" w:hAnsi="Arial" w:cs="Arial"/>
+                <w:rFonts w:ascii="Arial" w:hAnsi="Arial" w:eastAsia="Montserrat" w:cs="Arial"/>
                 <w:b/>
                 <w:color w:val="1E1919"/>
                 <w:sz w:val="20"/>
@@ -4625,7 +4625,7 @@
             </w:r>
             <w:r>
               <w:rPr>
-                <w:rFonts w:ascii="Arial" w:eastAsia="Montserrat" w:hAnsi="Arial" w:cs="Arial"/>
+                <w:rFonts w:ascii="Arial" w:hAnsi="Arial" w:eastAsia="Montserrat" w:cs="Arial"/>
                 <w:b/>
                 <w:color w:val="1E1919"/>
                 <w:sz w:val="20"/>
@@ -4635,7 +4635,7 @@
             </w:r>
             <w:r>
               <w:rPr>
-                <w:rFonts w:ascii="Arial" w:eastAsia="Montserrat" w:hAnsi="Arial" w:cs="Arial"/>
+                <w:rFonts w:ascii="Arial" w:hAnsi="Arial" w:eastAsia="Montserrat" w:cs="Arial"/>
                 <w:b/>
                 <w:color w:val="1E1919"/>
                 <w:sz w:val="20"/>
@@ -4645,7 +4645,7 @@
             </w:r>
             <w:r>
               <w:rPr>
-                <w:rFonts w:ascii="Arial" w:eastAsia="Montserrat" w:hAnsi="Arial" w:cs="Arial"/>
+                <w:rFonts w:ascii="Arial" w:hAnsi="Arial" w:eastAsia="Montserrat" w:cs="Arial"/>
                 <w:b/>
                 <w:color w:val="1E1919"/>
                 <w:sz w:val="20"/>
@@ -4655,7 +4655,7 @@
             </w:r>
             <w:r>
               <w:rPr>
-                <w:rFonts w:ascii="Arial" w:eastAsia="Montserrat" w:hAnsi="Arial" w:cs="Arial"/>
+                <w:rFonts w:ascii="Arial" w:hAnsi="Arial" w:eastAsia="Montserrat" w:cs="Arial"/>
                 <w:b/>
                 <w:color w:val="1E1919"/>
                 <w:sz w:val="20"/>
@@ -4665,7 +4665,7 @@
             </w:r>
             <w:r>
               <w:rPr>
-                <w:rFonts w:ascii="Arial" w:eastAsia="Montserrat" w:hAnsi="Arial" w:cs="Arial"/>
+                <w:rFonts w:ascii="Arial" w:hAnsi="Arial" w:eastAsia="Montserrat" w:cs="Arial"/>
                 <w:b/>
                 <w:color w:val="1E1919"/>
                 <w:sz w:val="20"/>
@@ -4949,7 +4949,7 @@
           <w:color w:val="1C4587"/>
         </w:rPr>
       </w:pPr>
-      <w:bookmarkStart w:id="4" w:name="_Toc167115643"/>
+      <w:bookmarkStart w:name="_Toc167115643" w:id="4"/>
       <w:r>
         <w:rPr>
           <w:rFonts w:eastAsia="Montserrat"/>
@@ -4968,7 +4968,7 @@
           <w:lang w:val="en-US"/>
         </w:rPr>
       </w:pPr>
-      <w:bookmarkStart w:id="5" w:name="_Toc167115644"/>
+      <w:bookmarkStart w:name="_Toc167115644" w:id="5"/>
       <w:r>
         <w:rPr>
           <w:rFonts w:eastAsia="Montserrat"/>
@@ -5493,7 +5493,7 @@
           <w:color w:val="38761D"/>
         </w:rPr>
       </w:pPr>
-      <w:bookmarkStart w:id="6" w:name="_Toc167115645"/>
+      <w:bookmarkStart w:name="_Toc167115645" w:id="6"/>
       <w:r>
         <w:rPr>
           <w:rFonts w:eastAsia="Montserrat"/>
@@ -6556,7 +6556,7 @@
           <w:color w:val="38761D"/>
         </w:rPr>
       </w:pPr>
-      <w:bookmarkStart w:id="7" w:name="_Toc167115646"/>
+      <w:bookmarkStart w:name="_Toc167115646" w:id="7"/>
       <w:r>
         <w:rPr>
           <w:rFonts w:eastAsia="Montserrat"/>
@@ -6678,7 +6678,7 @@
           <w:color w:val="1C4587"/>
         </w:rPr>
       </w:pPr>
-      <w:bookmarkStart w:id="8" w:name="_Toc167115647"/>
+      <w:bookmarkStart w:name="_Toc167115647" w:id="8"/>
       <w:r>
         <w:rPr>
           <w:rFonts w:eastAsia="Montserrat"/>
@@ -7067,7 +7067,7 @@
           <w:color w:val="38761D"/>
         </w:rPr>
       </w:pPr>
-      <w:bookmarkStart w:id="9" w:name="_Toc167115648"/>
+      <w:bookmarkStart w:name="_Toc167115648" w:id="9"/>
       <w:r>
         <w:rPr>
           <w:rFonts w:eastAsia="Montserrat"/>
@@ -7277,7 +7277,7 @@
           <w:color w:val="38761D"/>
         </w:rPr>
       </w:pPr>
-      <w:bookmarkStart w:id="10" w:name="_Toc167115649"/>
+      <w:bookmarkStart w:name="_Toc167115649" w:id="10"/>
       <w:r>
         <w:rPr>
           <w:rFonts w:eastAsia="Montserrat"/>
@@ -7391,7 +7391,7 @@
           <w:color w:val="38761D"/>
         </w:rPr>
       </w:pPr>
-      <w:bookmarkStart w:id="11" w:name="_Toc167115650"/>
+      <w:bookmarkStart w:name="_Toc167115650" w:id="11"/>
       <w:r>
         <w:rPr>
           <w:rFonts w:eastAsia="Montserrat"/>
@@ -7691,7 +7691,7 @@
           <w:color w:val="1C4587"/>
         </w:rPr>
       </w:pPr>
-      <w:bookmarkStart w:id="12" w:name="_Toc167115651"/>
+      <w:bookmarkStart w:name="_Toc167115651" w:id="12"/>
       <w:r>
         <w:rPr>
           <w:rFonts w:eastAsia="Montserrat"/>
@@ -7709,7 +7709,7 @@
           <w:color w:val="38761D"/>
         </w:rPr>
       </w:pPr>
-      <w:bookmarkStart w:id="13" w:name="_Toc167115652"/>
+      <w:bookmarkStart w:name="_Toc167115652" w:id="13"/>
       <w:r>
         <w:rPr>
           <w:rFonts w:eastAsia="Montserrat"/>
@@ -7960,7 +7960,7 @@
           <w:color w:val="38761D"/>
         </w:rPr>
       </w:pPr>
-      <w:bookmarkStart w:id="14" w:name="_Toc167115653"/>
+      <w:bookmarkStart w:name="_Toc167115653" w:id="14"/>
       <w:r>
         <w:rPr>
           <w:rFonts w:eastAsia="Montserrat"/>
@@ -8657,8 +8657,8 @@
           <w:color w:val="1C4587"/>
         </w:rPr>
       </w:pPr>
-      <w:bookmarkStart w:id="15" w:name="_ey1ficd8cza" w:colFirst="0" w:colLast="0"/>
-      <w:bookmarkStart w:id="16" w:name="_Toc167115654"/>
+      <w:bookmarkStart w:name="_ey1ficd8cza" w:colFirst="0" w:colLast="0" w:id="15"/>
+      <w:bookmarkStart w:name="_Toc167115654" w:id="16"/>
       <w:bookmarkEnd w:id="15"/>
       <w:r>
         <w:rPr>
@@ -8684,7 +8684,7 @@
           <w:color w:val="38761D"/>
         </w:rPr>
       </w:pPr>
-      <w:bookmarkStart w:id="17" w:name="_Toc167115655"/>
+      <w:bookmarkStart w:name="_Toc167115655" w:id="17"/>
       <w:r>
         <w:rPr>
           <w:rFonts w:eastAsia="Montserrat"/>
@@ -8731,7 +8731,7 @@
           <w:color w:val="38761D"/>
         </w:rPr>
       </w:pPr>
-      <w:bookmarkStart w:id="18" w:name="_Toc167115656"/>
+      <w:bookmarkStart w:name="_Toc167115656" w:id="18"/>
       <w:r>
         <w:rPr>
           <w:rFonts w:eastAsia="Montserrat"/>
@@ -9104,7 +9104,7 @@
           <w:color w:val="38761D"/>
         </w:rPr>
       </w:pPr>
-      <w:bookmarkStart w:id="19" w:name="_Toc167115657"/>
+      <w:bookmarkStart w:name="_Toc167115657" w:id="19"/>
       <w:r>
         <w:rPr>
           <w:rFonts w:eastAsia="Montserrat"/>
@@ -9208,12 +9208,12 @@
       <w:tblPr>
         <w:tblW w:w="9360" w:type="dxa"/>
         <w:tblBorders>
-          <w:top w:val="single" w:sz="8" w:space="0" w:color="000000"/>
-          <w:left w:val="single" w:sz="8" w:space="0" w:color="000000"/>
-          <w:bottom w:val="single" w:sz="8" w:space="0" w:color="000000"/>
-          <w:right w:val="single" w:sz="8" w:space="0" w:color="000000"/>
-          <w:insideH w:val="single" w:sz="8" w:space="0" w:color="000000"/>
-          <w:insideV w:val="single" w:sz="8" w:space="0" w:color="000000"/>
+          <w:top w:val="single" w:color="000000" w:sz="8" w:space="0"/>
+          <w:left w:val="single" w:color="000000" w:sz="8" w:space="0"/>
+          <w:bottom w:val="single" w:color="000000" w:sz="8" w:space="0"/>
+          <w:right w:val="single" w:color="000000" w:sz="8" w:space="0"/>
+          <w:insideH w:val="single" w:color="000000" w:sz="8" w:space="0"/>
+          <w:insideV w:val="single" w:color="000000" w:sz="8" w:space="0"/>
         </w:tblBorders>
         <w:tblLayout w:type="fixed"/>
         <w:tblCellMar>
@@ -9551,7 +9551,7 @@
           <w:color w:val="38761D"/>
         </w:rPr>
       </w:pPr>
-      <w:bookmarkStart w:id="20" w:name="_Toc167115658"/>
+      <w:bookmarkStart w:name="_Toc167115658" w:id="20"/>
       <w:r>
         <w:rPr>
           <w:rFonts w:eastAsia="Montserrat"/>
@@ -9735,7 +9735,7 @@
           <w:color w:val="38761D"/>
         </w:rPr>
       </w:pPr>
-      <w:bookmarkStart w:id="21" w:name="_Toc167115659"/>
+      <w:bookmarkStart w:name="_Toc167115659" w:id="21"/>
       <w:r>
         <w:rPr>
           <w:rFonts w:eastAsia="Montserrat"/>
@@ -9768,12 +9768,12 @@
       <w:tblPr>
         <w:tblW w:w="9360" w:type="dxa"/>
         <w:tblBorders>
-          <w:top w:val="single" w:sz="8" w:space="0" w:color="000000"/>
-          <w:left w:val="single" w:sz="8" w:space="0" w:color="000000"/>
-          <w:bottom w:val="single" w:sz="8" w:space="0" w:color="000000"/>
-          <w:right w:val="single" w:sz="8" w:space="0" w:color="000000"/>
-          <w:insideH w:val="single" w:sz="8" w:space="0" w:color="000000"/>
-          <w:insideV w:val="single" w:sz="8" w:space="0" w:color="000000"/>
+          <w:top w:val="single" w:color="000000" w:sz="8" w:space="0"/>
+          <w:left w:val="single" w:color="000000" w:sz="8" w:space="0"/>
+          <w:bottom w:val="single" w:color="000000" w:sz="8" w:space="0"/>
+          <w:right w:val="single" w:color="000000" w:sz="8" w:space="0"/>
+          <w:insideH w:val="single" w:color="000000" w:sz="8" w:space="0"/>
+          <w:insideV w:val="single" w:color="000000" w:sz="8" w:space="0"/>
         </w:tblBorders>
         <w:tblLayout w:type="fixed"/>
         <w:tblCellMar>
@@ -10763,7 +10763,7 @@
           <w:color w:val="38761D"/>
         </w:rPr>
       </w:pPr>
-      <w:bookmarkStart w:id="22" w:name="_Toc167115660"/>
+      <w:bookmarkStart w:name="_Toc167115660" w:id="22"/>
       <w:r>
         <w:rPr>
           <w:rFonts w:eastAsia="Montserrat"/>
@@ -11140,7 +11140,7 @@
           <w:color w:val="A64D79"/>
         </w:rPr>
       </w:pPr>
-      <w:bookmarkStart w:id="23" w:name="_Toc167115661"/>
+      <w:bookmarkStart w:name="_Toc167115661" w:id="23"/>
       <w:r>
         <w:rPr>
           <w:rFonts w:eastAsia="Montserrat"/>
@@ -11175,12 +11175,12 @@
       <w:tblPr>
         <w:tblW w:w="9360" w:type="dxa"/>
         <w:tblBorders>
-          <w:top w:val="single" w:sz="8" w:space="0" w:color="000000"/>
-          <w:left w:val="single" w:sz="8" w:space="0" w:color="000000"/>
-          <w:bottom w:val="single" w:sz="8" w:space="0" w:color="000000"/>
-          <w:right w:val="single" w:sz="8" w:space="0" w:color="000000"/>
-          <w:insideH w:val="single" w:sz="8" w:space="0" w:color="000000"/>
-          <w:insideV w:val="single" w:sz="8" w:space="0" w:color="000000"/>
+          <w:top w:val="single" w:color="000000" w:sz="8" w:space="0"/>
+          <w:left w:val="single" w:color="000000" w:sz="8" w:space="0"/>
+          <w:bottom w:val="single" w:color="000000" w:sz="8" w:space="0"/>
+          <w:right w:val="single" w:color="000000" w:sz="8" w:space="0"/>
+          <w:insideH w:val="single" w:color="000000" w:sz="8" w:space="0"/>
+          <w:insideV w:val="single" w:color="000000" w:sz="8" w:space="0"/>
         </w:tblBorders>
         <w:tblLayout w:type="fixed"/>
         <w:tblCellMar>
@@ -12000,8 +12000,8 @@
               <w:spacing w:line="240" w:lineRule="auto"/>
               <w:rPr>
                 <w:rFonts w:eastAsia="Montserrat"/>
-                <w:b/>
-                <w:bCs/>
+                <w:b w:val="1"/>
+                <w:bCs w:val="1"/>
                 <w:sz w:val="20"/>
                 <w:szCs w:val="20"/>
                 <w:lang w:val="en-US"/>
@@ -12010,50 +12010,68 @@
             <w:r>
               <w:rPr>
                 <w:rFonts w:eastAsia="Montserrat"/>
-                <w:b/>
-                <w:bCs/>
+                <w:b w:val="1"/>
+                <w:bCs w:val="1"/>
                 <w:sz w:val="20"/>
                 <w:szCs w:val="20"/>
                 <w:lang w:val="en-US"/>
               </w:rPr>
               <w:t xml:space="preserve">{%tr if </w:t>
             </w:r>
-            <w:proofErr w:type="spellStart"/>
-            <w:proofErr w:type="gramStart"/>
-            <w:r>
-              <w:rPr>
-                <w:rFonts w:eastAsia="Montserrat"/>
-                <w:b/>
-                <w:bCs/>
+            <w:r>
+              <w:rPr>
+                <w:rFonts w:eastAsia="Montserrat"/>
+                <w:b w:val="1"/>
+                <w:bCs w:val="1"/>
                 <w:sz w:val="20"/>
                 <w:szCs w:val="20"/>
                 <w:lang w:val="en-US"/>
               </w:rPr>
               <w:t>source.scope</w:t>
             </w:r>
-            <w:proofErr w:type="gramEnd"/>
-            <w:r>
-              <w:rPr>
-                <w:rFonts w:eastAsia="Montserrat"/>
-                <w:b/>
-                <w:bCs/>
+            <w:r>
+              <w:rPr>
+                <w:rFonts w:eastAsia="Montserrat"/>
+                <w:b w:val="1"/>
+                <w:bCs w:val="1"/>
                 <w:sz w:val="20"/>
                 <w:szCs w:val="20"/>
                 <w:lang w:val="en-US"/>
               </w:rPr>
               <w:t>_name</w:t>
             </w:r>
-            <w:proofErr w:type="spellEnd"/>
-            <w:r>
-              <w:rPr>
-                <w:rFonts w:eastAsia="Montserrat"/>
-                <w:b/>
-                <w:bCs/>
-                <w:sz w:val="20"/>
-                <w:szCs w:val="20"/>
-                <w:lang w:val="en-US"/>
-              </w:rPr>
-              <w:t xml:space="preserve"> == 1 %}</w:t>
+            <w:r>
+              <w:rPr>
+                <w:rFonts w:eastAsia="Montserrat"/>
+                <w:b w:val="1"/>
+                <w:bCs w:val="1"/>
+                <w:sz w:val="20"/>
+                <w:szCs w:val="20"/>
+                <w:lang w:val="en-US"/>
+              </w:rPr>
+              <w:t xml:space="preserve"> == </w:t>
+            </w:r>
+            <w:r>
+              <w:rPr>
+                <w:rFonts w:eastAsia="Montserrat"/>
+                <w:b w:val="1"/>
+                <w:bCs w:val="1"/>
+                <w:sz w:val="20"/>
+                <w:szCs w:val="20"/>
+                <w:lang w:val="en-US"/>
+              </w:rPr>
+              <w:t>“Scope-1”</w:t>
+            </w:r>
+            <w:r>
+              <w:rPr>
+                <w:rFonts w:eastAsia="Montserrat"/>
+                <w:b w:val="1"/>
+                <w:bCs w:val="1"/>
+                <w:sz w:val="20"/>
+                <w:szCs w:val="20"/>
+                <w:lang w:val="en-US"/>
+              </w:rPr>
+              <w:t xml:space="preserve"> %}</w:t>
             </w:r>
           </w:p>
         </w:tc>
@@ -12553,11 +12571,12 @@
     </w:tbl>
     <w:p>
       <w:pPr>
+        <w:pStyle w:val="Normal"/>
         <w:spacing w:after="160" w:line="259" w:lineRule="auto"/>
         <w:rPr>
           <w:rFonts w:eastAsia="Montserrat"/>
-          <w:b/>
-          <w:bCs/>
+          <w:b w:val="1"/>
+          <w:bCs w:val="1"/>
           <w:color w:val="1E1919"/>
           <w:sz w:val="20"/>
           <w:szCs w:val="20"/>
@@ -12582,7 +12601,6 @@
         </w:rPr>
         <w:t>The total Scope 1 emissions from {{</w:t>
       </w:r>
-      <w:proofErr w:type="spellStart"/>
       <w:r>
         <w:rPr>
           <w:rFonts w:eastAsia="Montserrat"/>
@@ -12592,7 +12610,6 @@
         </w:rPr>
         <w:t>organization_name</w:t>
       </w:r>
-      <w:proofErr w:type="spellEnd"/>
       <w:r>
         <w:rPr>
           <w:rFonts w:eastAsia="Montserrat"/>
@@ -12602,7 +12619,6 @@
         </w:rPr>
         <w:t xml:space="preserve">}} were {% for scope in </w:t>
       </w:r>
-      <w:proofErr w:type="spellStart"/>
       <w:r>
         <w:rPr>
           <w:rFonts w:eastAsia="Montserrat"/>
@@ -12612,7 +12628,6 @@
         </w:rPr>
         <w:t>combined_scopes</w:t>
       </w:r>
-      <w:proofErr w:type="spellEnd"/>
       <w:r>
         <w:rPr>
           <w:rFonts w:eastAsia="Montserrat"/>
@@ -12622,7 +12637,6 @@
         </w:rPr>
         <w:t xml:space="preserve"> %}{% if </w:t>
       </w:r>
-      <w:proofErr w:type="spellStart"/>
       <w:r>
         <w:rPr>
           <w:rFonts w:eastAsia="Montserrat"/>
@@ -12632,21 +12646,51 @@
         </w:rPr>
         <w:t>scope.scope_name</w:t>
       </w:r>
-      <w:proofErr w:type="spellEnd"/>
-      <w:r>
-        <w:rPr>
-          <w:rFonts w:eastAsia="Montserrat"/>
-          <w:sz w:val="20"/>
-          <w:szCs w:val="20"/>
-          <w:lang w:val="en-US"/>
-        </w:rPr>
-        <w:t xml:space="preserve"> == "scope 1" %}{{</w:t>
-      </w:r>
-      <w:r>
-        <w:rPr>
-          <w:rFonts w:eastAsia="Montserrat"/>
-          <w:b/>
-          <w:bCs/>
+      <w:r>
+        <w:rPr>
+          <w:rFonts w:eastAsia="Montserrat"/>
+          <w:sz w:val="20"/>
+          <w:szCs w:val="20"/>
+          <w:lang w:val="en-US"/>
+        </w:rPr>
+        <w:t xml:space="preserve"> == </w:t>
+      </w:r>
+      <w:r>
+        <w:rPr>
+          <w:rFonts w:eastAsia="Montserrat"/>
+          <w:b w:val="0"/>
+          <w:bCs w:val="0"/>
+          <w:sz w:val="20"/>
+          <w:szCs w:val="20"/>
+          <w:lang w:val="en-US"/>
+        </w:rPr>
+        <w:t>“Scope-1”</w:t>
+      </w:r>
+      <w:r>
+        <w:rPr>
+          <w:rFonts w:eastAsia="Montserrat"/>
+          <w:b w:val="0"/>
+          <w:bCs w:val="0"/>
+          <w:sz w:val="20"/>
+          <w:szCs w:val="20"/>
+          <w:lang w:val="en-US"/>
+        </w:rPr>
+        <w:t xml:space="preserve"> </w:t>
+      </w:r>
+      <w:r>
+        <w:rPr>
+          <w:rFonts w:eastAsia="Montserrat"/>
+          <w:sz w:val="20"/>
+          <w:szCs w:val="20"/>
+          <w:lang w:val="en-US"/>
+        </w:rPr>
+        <w:t>%}{{</w:t>
+      </w:r>
+      <w:r>
+        <w:rPr>
+          <w:rFonts w:eastAsia="Montserrat"/>
+          <w:b w:val="1"/>
+          <w:bCs w:val="1"/>
           <w:color w:val="1E1919"/>
           <w:sz w:val="20"/>
           <w:szCs w:val="20"/>
@@ -12681,7 +12725,6 @@
         </w:rPr>
         <w:t xml:space="preserve">}}{% endif %}{% </w:t>
       </w:r>
-      <w:proofErr w:type="spellStart"/>
       <w:r>
         <w:rPr>
           <w:rFonts w:eastAsia="Montserrat"/>
@@ -12691,7 +12734,6 @@
         </w:rPr>
         <w:t>endfor</w:t>
       </w:r>
-      <w:proofErr w:type="spellEnd"/>
       <w:r>
         <w:rPr>
           <w:rFonts w:eastAsia="Montserrat"/>
@@ -12732,80 +12774,74 @@
       <w:r>
         <w:rPr>
           <w:rFonts w:eastAsia="Montserrat"/>
-          <w:b/>
-          <w:bCs/>
+          <w:b w:val="1"/>
+          <w:bCs w:val="1"/>
           <w:sz w:val="20"/>
           <w:szCs w:val="20"/>
           <w:lang w:val="en-US"/>
         </w:rPr>
         <w:t xml:space="preserve">{% if </w:t>
       </w:r>
-      <w:proofErr w:type="spellStart"/>
-      <w:r>
-        <w:rPr>
-          <w:rFonts w:eastAsia="Montserrat"/>
-          <w:b/>
-          <w:bCs/>
+      <w:r>
+        <w:rPr>
+          <w:rFonts w:eastAsia="Montserrat"/>
+          <w:b w:val="1"/>
+          <w:bCs w:val="1"/>
           <w:sz w:val="20"/>
           <w:szCs w:val="20"/>
           <w:lang w:val="en-US"/>
         </w:rPr>
         <w:t>start_date.strftime</w:t>
       </w:r>
-      <w:proofErr w:type="spellEnd"/>
-      <w:r>
-        <w:rPr>
-          <w:rFonts w:eastAsia="Montserrat"/>
-          <w:b/>
-          <w:bCs/>
+      <w:r>
+        <w:rPr>
+          <w:rFonts w:eastAsia="Montserrat"/>
+          <w:b w:val="1"/>
+          <w:bCs w:val="1"/>
           <w:sz w:val="20"/>
           <w:szCs w:val="20"/>
           <w:lang w:val="en-US"/>
         </w:rPr>
         <w:t xml:space="preserve">(“%Y”) == </w:t>
       </w:r>
-      <w:proofErr w:type="spellStart"/>
-      <w:r>
-        <w:rPr>
-          <w:rFonts w:eastAsia="Montserrat"/>
-          <w:b/>
-          <w:bCs/>
+      <w:r>
+        <w:rPr>
+          <w:rFonts w:eastAsia="Montserrat"/>
+          <w:b w:val="1"/>
+          <w:bCs w:val="1"/>
           <w:sz w:val="20"/>
           <w:szCs w:val="20"/>
           <w:lang w:val="en-US"/>
         </w:rPr>
         <w:t>end_date.strftime</w:t>
       </w:r>
-      <w:proofErr w:type="spellEnd"/>
-      <w:r>
-        <w:rPr>
-          <w:rFonts w:eastAsia="Montserrat"/>
-          <w:b/>
-          <w:bCs/>
+      <w:r>
+        <w:rPr>
+          <w:rFonts w:eastAsia="Montserrat"/>
+          <w:b w:val="1"/>
+          <w:bCs w:val="1"/>
           <w:sz w:val="20"/>
           <w:szCs w:val="20"/>
           <w:lang w:val="en-US"/>
         </w:rPr>
         <w:t>(“%Y”) %}{{</w:t>
       </w:r>
-      <w:proofErr w:type="spellStart"/>
-      <w:r>
-        <w:rPr>
-          <w:rFonts w:eastAsia="Montserrat"/>
-          <w:b/>
-          <w:bCs/>
+      <w:r>
+        <w:rPr>
+          <w:rFonts w:eastAsia="Montserrat"/>
+          <w:b w:val="1"/>
+          <w:bCs w:val="1"/>
           <w:sz w:val="20"/>
           <w:szCs w:val="20"/>
           <w:lang w:val="en-US"/>
         </w:rPr>
         <w:t>start_date.strftime</w:t>
       </w:r>
-      <w:proofErr w:type="spellEnd"/>
-      <w:r>
-        <w:rPr>
-          <w:rFonts w:eastAsia="Montserrat"/>
-          <w:b/>
-          <w:bCs/>
+      <w:r>
+        <w:rPr>
+          <w:rFonts w:eastAsia="Montserrat"/>
+          <w:b w:val="1"/>
+          <w:bCs w:val="1"/>
           <w:color w:val="1E1919"/>
           <w:sz w:val="20"/>
           <w:szCs w:val="20"/>
@@ -12816,20 +12852,19 @@
       <w:r>
         <w:rPr>
           <w:rFonts w:eastAsia="Montserrat"/>
-          <w:b/>
-          <w:bCs/>
+          <w:b w:val="1"/>
+          <w:bCs w:val="1"/>
           <w:sz w:val="20"/>
           <w:szCs w:val="20"/>
           <w:lang w:val="en-US"/>
         </w:rPr>
         <w:t>}}{% else %}{{</w:t>
       </w:r>
-      <w:proofErr w:type="spellStart"/>
-      <w:r>
-        <w:rPr>
-          <w:rFonts w:eastAsia="Montserrat"/>
-          <w:b/>
-          <w:bCs/>
+      <w:r>
+        <w:rPr>
+          <w:rFonts w:eastAsia="Montserrat"/>
+          <w:b w:val="1"/>
+          <w:bCs w:val="1"/>
           <w:sz w:val="20"/>
           <w:szCs w:val="20"/>
           <w:lang w:val="en-US"/>
@@ -12839,8 +12874,8 @@
       <w:r>
         <w:rPr>
           <w:rFonts w:eastAsia="Montserrat"/>
-          <w:b/>
-          <w:bCs/>
+          <w:b w:val="1"/>
+          <w:bCs w:val="1"/>
           <w:color w:val="1E1919"/>
           <w:sz w:val="20"/>
           <w:szCs w:val="20"/>
@@ -12848,12 +12883,11 @@
         </w:rPr>
         <w:t>strftime</w:t>
       </w:r>
-      <w:proofErr w:type="spellEnd"/>
-      <w:r>
-        <w:rPr>
-          <w:rFonts w:eastAsia="Montserrat"/>
-          <w:b/>
-          <w:bCs/>
+      <w:r>
+        <w:rPr>
+          <w:rFonts w:eastAsia="Montserrat"/>
+          <w:b w:val="1"/>
+          <w:bCs w:val="1"/>
           <w:color w:val="1E1919"/>
           <w:sz w:val="20"/>
           <w:szCs w:val="20"/>
@@ -12864,20 +12898,19 @@
       <w:r>
         <w:rPr>
           <w:rFonts w:eastAsia="Montserrat"/>
-          <w:b/>
-          <w:bCs/>
+          <w:b w:val="1"/>
+          <w:bCs w:val="1"/>
           <w:sz w:val="20"/>
           <w:szCs w:val="20"/>
           <w:lang w:val="en-US"/>
         </w:rPr>
         <w:t>}}-{{</w:t>
       </w:r>
-      <w:proofErr w:type="spellStart"/>
-      <w:r>
-        <w:rPr>
-          <w:rFonts w:eastAsia="Montserrat"/>
-          <w:b/>
-          <w:bCs/>
+      <w:r>
+        <w:rPr>
+          <w:rFonts w:eastAsia="Montserrat"/>
+          <w:b w:val="1"/>
+          <w:bCs w:val="1"/>
           <w:sz w:val="20"/>
           <w:szCs w:val="20"/>
           <w:lang w:val="en-US"/>
@@ -12887,8 +12920,8 @@
       <w:r>
         <w:rPr>
           <w:rFonts w:eastAsia="Montserrat"/>
-          <w:b/>
-          <w:bCs/>
+          <w:b w:val="1"/>
+          <w:bCs w:val="1"/>
           <w:color w:val="1E1919"/>
           <w:sz w:val="20"/>
           <w:szCs w:val="20"/>
@@ -12896,12 +12929,11 @@
         </w:rPr>
         <w:t>strftime</w:t>
       </w:r>
-      <w:proofErr w:type="spellEnd"/>
-      <w:r>
-        <w:rPr>
-          <w:rFonts w:eastAsia="Montserrat"/>
-          <w:b/>
-          <w:bCs/>
+      <w:r>
+        <w:rPr>
+          <w:rFonts w:eastAsia="Montserrat"/>
+          <w:b w:val="1"/>
+          <w:bCs w:val="1"/>
           <w:color w:val="1E1919"/>
           <w:sz w:val="20"/>
           <w:szCs w:val="20"/>
@@ -12912,8 +12944,8 @@
       <w:r>
         <w:rPr>
           <w:rFonts w:eastAsia="Montserrat"/>
-          <w:b/>
-          <w:bCs/>
+          <w:b w:val="1"/>
+          <w:bCs w:val="1"/>
           <w:sz w:val="20"/>
           <w:szCs w:val="20"/>
           <w:lang w:val="en-US"/>
@@ -12930,7 +12962,7 @@
           <w:color w:val="A64D79"/>
         </w:rPr>
       </w:pPr>
-      <w:bookmarkStart w:id="24" w:name="_Toc167115662"/>
+      <w:bookmarkStart w:name="_Toc167115662" w:id="24"/>
       <w:r>
         <w:rPr>
           <w:rFonts w:eastAsia="Montserrat"/>
@@ -13054,12 +13086,12 @@
       <w:tblPr>
         <w:tblW w:w="9360" w:type="dxa"/>
         <w:tblBorders>
-          <w:top w:val="single" w:sz="8" w:space="0" w:color="000000"/>
-          <w:left w:val="single" w:sz="8" w:space="0" w:color="000000"/>
-          <w:bottom w:val="single" w:sz="8" w:space="0" w:color="000000"/>
-          <w:right w:val="single" w:sz="8" w:space="0" w:color="000000"/>
-          <w:insideH w:val="single" w:sz="8" w:space="0" w:color="000000"/>
-          <w:insideV w:val="single" w:sz="8" w:space="0" w:color="000000"/>
+          <w:top w:val="single" w:color="000000" w:sz="8" w:space="0"/>
+          <w:left w:val="single" w:color="000000" w:sz="8" w:space="0"/>
+          <w:bottom w:val="single" w:color="000000" w:sz="8" w:space="0"/>
+          <w:right w:val="single" w:color="000000" w:sz="8" w:space="0"/>
+          <w:insideH w:val="single" w:color="000000" w:sz="8" w:space="0"/>
+          <w:insideV w:val="single" w:color="000000" w:sz="8" w:space="0"/>
         </w:tblBorders>
         <w:tblLayout w:type="fixed"/>
         <w:tblCellMar>
@@ -13554,12 +13586,13 @@
           </w:tcPr>
           <w:p>
             <w:pPr>
+              <w:pStyle w:val="Normal"/>
               <w:widowControl w:val="0"/>
               <w:spacing w:line="240" w:lineRule="auto"/>
               <w:rPr>
                 <w:rFonts w:eastAsia="Montserrat"/>
-                <w:b/>
-                <w:bCs/>
+                <w:b w:val="1"/>
+                <w:bCs w:val="1"/>
                 <w:sz w:val="20"/>
                 <w:szCs w:val="20"/>
                 <w:lang w:val="en-US"/>
@@ -13568,50 +13601,68 @@
             <w:r>
               <w:rPr>
                 <w:rFonts w:eastAsia="Montserrat"/>
-                <w:b/>
-                <w:bCs/>
+                <w:b w:val="1"/>
+                <w:bCs w:val="1"/>
                 <w:sz w:val="20"/>
                 <w:szCs w:val="20"/>
                 <w:lang w:val="en-US"/>
               </w:rPr>
               <w:t xml:space="preserve">{%tr if </w:t>
             </w:r>
-            <w:proofErr w:type="spellStart"/>
-            <w:proofErr w:type="gramStart"/>
-            <w:r>
-              <w:rPr>
-                <w:rFonts w:eastAsia="Montserrat"/>
-                <w:b/>
-                <w:bCs/>
+            <w:r>
+              <w:rPr>
+                <w:rFonts w:eastAsia="Montserrat"/>
+                <w:b w:val="1"/>
+                <w:bCs w:val="1"/>
                 <w:sz w:val="20"/>
                 <w:szCs w:val="20"/>
                 <w:lang w:val="en-US"/>
               </w:rPr>
               <w:t>source.scope</w:t>
             </w:r>
-            <w:proofErr w:type="gramEnd"/>
-            <w:r>
-              <w:rPr>
-                <w:rFonts w:eastAsia="Montserrat"/>
-                <w:b/>
-                <w:bCs/>
+            <w:r>
+              <w:rPr>
+                <w:rFonts w:eastAsia="Montserrat"/>
+                <w:b w:val="1"/>
+                <w:bCs w:val="1"/>
                 <w:sz w:val="20"/>
                 <w:szCs w:val="20"/>
                 <w:lang w:val="en-US"/>
               </w:rPr>
               <w:t>_name</w:t>
             </w:r>
-            <w:proofErr w:type="spellEnd"/>
-            <w:r>
-              <w:rPr>
-                <w:rFonts w:eastAsia="Montserrat"/>
-                <w:b/>
-                <w:bCs/>
-                <w:sz w:val="20"/>
-                <w:szCs w:val="20"/>
-                <w:lang w:val="en-US"/>
-              </w:rPr>
-              <w:t xml:space="preserve"> == 2 %}</w:t>
+            <w:r>
+              <w:rPr>
+                <w:rFonts w:eastAsia="Montserrat"/>
+                <w:b w:val="1"/>
+                <w:bCs w:val="1"/>
+                <w:sz w:val="20"/>
+                <w:szCs w:val="20"/>
+                <w:lang w:val="en-US"/>
+              </w:rPr>
+              <w:t xml:space="preserve"> == </w:t>
+            </w:r>
+            <w:r>
+              <w:rPr>
+                <w:rFonts w:eastAsia="Montserrat"/>
+                <w:b w:val="1"/>
+                <w:bCs w:val="1"/>
+                <w:sz w:val="20"/>
+                <w:szCs w:val="20"/>
+                <w:lang w:val="en-US"/>
+              </w:rPr>
+              <w:t xml:space="preserve">“Scope-2” </w:t>
+            </w:r>
+            <w:r>
+              <w:rPr>
+                <w:rFonts w:eastAsia="Montserrat"/>
+                <w:b w:val="1"/>
+                <w:bCs w:val="1"/>
+                <w:sz w:val="20"/>
+                <w:szCs w:val="20"/>
+                <w:lang w:val="en-US"/>
+              </w:rPr>
+              <w:t>%}</w:t>
             </w:r>
           </w:p>
         </w:tc>
@@ -14076,11 +14127,12 @@
     </w:tbl>
     <w:p>
       <w:pPr>
+        <w:pStyle w:val="Normal"/>
         <w:spacing w:after="160" w:line="259" w:lineRule="auto"/>
         <w:rPr>
           <w:rFonts w:eastAsia="Montserrat"/>
-          <w:b/>
-          <w:bCs/>
+          <w:b w:val="1"/>
+          <w:bCs w:val="1"/>
           <w:color w:val="1E1919"/>
           <w:sz w:val="20"/>
           <w:szCs w:val="20"/>
@@ -14099,8 +14151,8 @@
       <w:r>
         <w:rPr>
           <w:rFonts w:eastAsia="Montserrat"/>
-          <w:b/>
-          <w:bCs/>
+          <w:b w:val="1"/>
+          <w:bCs w:val="1"/>
           <w:color w:val="1E1919"/>
           <w:sz w:val="20"/>
           <w:szCs w:val="20"/>
@@ -14108,12 +14160,11 @@
         </w:rPr>
         <w:t>{{</w:t>
       </w:r>
-      <w:proofErr w:type="spellStart"/>
-      <w:r>
-        <w:rPr>
-          <w:rFonts w:eastAsia="Montserrat"/>
-          <w:b/>
-          <w:bCs/>
+      <w:r>
+        <w:rPr>
+          <w:rFonts w:eastAsia="Montserrat"/>
+          <w:b w:val="1"/>
+          <w:bCs w:val="1"/>
           <w:color w:val="1E1919"/>
           <w:sz w:val="20"/>
           <w:szCs w:val="20"/>
@@ -14124,8 +14175,8 @@
       <w:r>
         <w:rPr>
           <w:rFonts w:eastAsia="Montserrat"/>
-          <w:b/>
-          <w:bCs/>
+          <w:b w:val="1"/>
+          <w:bCs w:val="1"/>
           <w:color w:val="1E1919"/>
           <w:sz w:val="20"/>
           <w:szCs w:val="20"/>
@@ -14136,8 +14187,8 @@
       <w:r>
         <w:rPr>
           <w:rFonts w:eastAsia="Montserrat"/>
-          <w:b/>
-          <w:bCs/>
+          <w:b w:val="1"/>
+          <w:bCs w:val="1"/>
           <w:color w:val="1E1919"/>
           <w:sz w:val="20"/>
           <w:szCs w:val="20"/>
@@ -14145,12 +14196,11 @@
         </w:rPr>
         <w:t>ation_name</w:t>
       </w:r>
-      <w:proofErr w:type="spellEnd"/>
-      <w:r>
-        <w:rPr>
-          <w:rFonts w:eastAsia="Montserrat"/>
-          <w:b/>
-          <w:bCs/>
+      <w:r>
+        <w:rPr>
+          <w:rFonts w:eastAsia="Montserrat"/>
+          <w:b w:val="1"/>
+          <w:bCs w:val="1"/>
           <w:color w:val="1E1919"/>
           <w:sz w:val="20"/>
           <w:szCs w:val="20"/>
@@ -14176,7 +14226,6 @@
         </w:rPr>
         <w:t xml:space="preserve">{% for scope in </w:t>
       </w:r>
-      <w:proofErr w:type="spellStart"/>
       <w:r>
         <w:rPr>
           <w:rFonts w:eastAsia="Montserrat"/>
@@ -14186,7 +14235,6 @@
         </w:rPr>
         <w:t>combined_scopes</w:t>
       </w:r>
-      <w:proofErr w:type="spellEnd"/>
       <w:r>
         <w:rPr>
           <w:rFonts w:eastAsia="Montserrat"/>
@@ -14196,7 +14244,6 @@
         </w:rPr>
         <w:t xml:space="preserve"> %}{% if </w:t>
       </w:r>
-      <w:proofErr w:type="spellStart"/>
       <w:r>
         <w:rPr>
           <w:rFonts w:eastAsia="Montserrat"/>
@@ -14206,21 +14253,40 @@
         </w:rPr>
         <w:t>scope.scope_name</w:t>
       </w:r>
-      <w:proofErr w:type="spellEnd"/>
-      <w:r>
-        <w:rPr>
-          <w:rFonts w:eastAsia="Montserrat"/>
-          <w:sz w:val="20"/>
-          <w:szCs w:val="20"/>
-          <w:lang w:val="en-US"/>
-        </w:rPr>
-        <w:t xml:space="preserve"> == "scope 2" %}{{</w:t>
-      </w:r>
-      <w:r>
-        <w:rPr>
-          <w:rFonts w:eastAsia="Montserrat"/>
-          <w:b/>
-          <w:bCs/>
+      <w:r>
+        <w:rPr>
+          <w:rFonts w:eastAsia="Montserrat"/>
+          <w:sz w:val="20"/>
+          <w:szCs w:val="20"/>
+          <w:lang w:val="en-US"/>
+        </w:rPr>
+        <w:t xml:space="preserve"> == </w:t>
+      </w:r>
+      <w:r>
+        <w:rPr>
+          <w:rFonts w:eastAsia="Montserrat"/>
+          <w:b w:val="0"/>
+          <w:bCs w:val="0"/>
+          <w:sz w:val="20"/>
+          <w:szCs w:val="20"/>
+          <w:lang w:val="en-US"/>
+        </w:rPr>
+        <w:t>“Scope-2”</w:t>
+      </w:r>
+      <w:r>
+        <w:rPr>
+          <w:rFonts w:eastAsia="Montserrat"/>
+          <w:sz w:val="20"/>
+          <w:szCs w:val="20"/>
+          <w:lang w:val="en-US"/>
+        </w:rPr>
+        <w:t xml:space="preserve"> %}{{</w:t>
+      </w:r>
+      <w:r>
+        <w:rPr>
+          <w:rFonts w:eastAsia="Montserrat"/>
+          <w:b w:val="1"/>
+          <w:bCs w:val="1"/>
           <w:color w:val="1E1919"/>
           <w:sz w:val="20"/>
           <w:szCs w:val="20"/>
@@ -14264,7 +14330,6 @@
         </w:rPr>
         <w:t xml:space="preserve">{% endif %}{% </w:t>
       </w:r>
-      <w:proofErr w:type="spellStart"/>
       <w:r>
         <w:rPr>
           <w:rFonts w:eastAsia="Montserrat"/>
@@ -14274,7 +14339,6 @@
         </w:rPr>
         <w:t>endfor</w:t>
       </w:r>
-      <w:proofErr w:type="spellEnd"/>
       <w:r>
         <w:rPr>
           <w:rFonts w:eastAsia="Montserrat"/>
@@ -14296,56 +14360,52 @@
       <w:r>
         <w:rPr>
           <w:rFonts w:eastAsia="Montserrat"/>
-          <w:b/>
-          <w:bCs/>
+          <w:b w:val="1"/>
+          <w:bCs w:val="1"/>
           <w:sz w:val="20"/>
           <w:szCs w:val="20"/>
           <w:lang w:val="en-US"/>
         </w:rPr>
         <w:t xml:space="preserve">{% if </w:t>
       </w:r>
-      <w:proofErr w:type="spellStart"/>
-      <w:r>
-        <w:rPr>
-          <w:rFonts w:eastAsia="Montserrat"/>
-          <w:b/>
-          <w:bCs/>
+      <w:r>
+        <w:rPr>
+          <w:rFonts w:eastAsia="Montserrat"/>
+          <w:b w:val="1"/>
+          <w:bCs w:val="1"/>
           <w:sz w:val="20"/>
           <w:szCs w:val="20"/>
           <w:lang w:val="en-US"/>
         </w:rPr>
         <w:t>start_date.strftime</w:t>
       </w:r>
-      <w:proofErr w:type="spellEnd"/>
-      <w:r>
-        <w:rPr>
-          <w:rFonts w:eastAsia="Montserrat"/>
-          <w:b/>
-          <w:bCs/>
+      <w:r>
+        <w:rPr>
+          <w:rFonts w:eastAsia="Montserrat"/>
+          <w:b w:val="1"/>
+          <w:bCs w:val="1"/>
           <w:sz w:val="20"/>
           <w:szCs w:val="20"/>
           <w:lang w:val="en-US"/>
         </w:rPr>
         <w:t xml:space="preserve">(“%Y”) == </w:t>
       </w:r>
-      <w:proofErr w:type="spellStart"/>
-      <w:r>
-        <w:rPr>
-          <w:rFonts w:eastAsia="Montserrat"/>
-          <w:b/>
-          <w:bCs/>
+      <w:r>
+        <w:rPr>
+          <w:rFonts w:eastAsia="Montserrat"/>
+          <w:b w:val="1"/>
+          <w:bCs w:val="1"/>
           <w:sz w:val="20"/>
           <w:szCs w:val="20"/>
           <w:lang w:val="en-US"/>
         </w:rPr>
         <w:t>end_date.strftime</w:t>
       </w:r>
-      <w:proofErr w:type="spellEnd"/>
-      <w:r>
-        <w:rPr>
-          <w:rFonts w:eastAsia="Montserrat"/>
-          <w:b/>
-          <w:bCs/>
+      <w:r>
+        <w:rPr>
+          <w:rFonts w:eastAsia="Montserrat"/>
+          <w:b w:val="1"/>
+          <w:bCs w:val="1"/>
           <w:sz w:val="20"/>
           <w:szCs w:val="20"/>
           <w:lang w:val="en-US"/>
@@ -14355,32 +14415,30 @@
       <w:r>
         <w:rPr>
           <w:rFonts w:eastAsia="Montserrat"/>
-          <w:b/>
-          <w:bCs/>
+          <w:b w:val="1"/>
+          <w:bCs w:val="1"/>
           <w:sz w:val="20"/>
           <w:szCs w:val="20"/>
           <w:lang w:val="en-US"/>
         </w:rPr>
         <w:t xml:space="preserve"> %}{{</w:t>
       </w:r>
-      <w:proofErr w:type="spellStart"/>
-      <w:r>
-        <w:rPr>
-          <w:rFonts w:eastAsia="Montserrat"/>
-          <w:b/>
-          <w:bCs/>
+      <w:r>
+        <w:rPr>
+          <w:rFonts w:eastAsia="Montserrat"/>
+          <w:b w:val="1"/>
+          <w:bCs w:val="1"/>
           <w:sz w:val="20"/>
           <w:szCs w:val="20"/>
           <w:lang w:val="en-US"/>
         </w:rPr>
         <w:t>start_date.strftime</w:t>
       </w:r>
-      <w:proofErr w:type="spellEnd"/>
-      <w:r>
-        <w:rPr>
-          <w:rFonts w:eastAsia="Montserrat"/>
-          <w:b/>
-          <w:bCs/>
+      <w:r>
+        <w:rPr>
+          <w:rFonts w:eastAsia="Montserrat"/>
+          <w:b w:val="1"/>
+          <w:bCs w:val="1"/>
           <w:color w:val="1E1919"/>
           <w:sz w:val="20"/>
           <w:szCs w:val="20"/>
@@ -14391,19 +14449,65 @@
       <w:r>
         <w:rPr>
           <w:rFonts w:eastAsia="Montserrat"/>
-          <w:b/>
-          <w:bCs/>
-          <w:sz w:val="20"/>
-          <w:szCs w:val="20"/>
-          <w:lang w:val="en-US"/>
-        </w:rPr>
-        <w:t>}}{% else %}{{start_date.</w:t>
-      </w:r>
-      <w:r>
-        <w:rPr>
-          <w:rFonts w:eastAsia="Montserrat"/>
-          <w:b/>
-          <w:bCs/>
+          <w:b w:val="1"/>
+          <w:bCs w:val="1"/>
+          <w:sz w:val="20"/>
+          <w:szCs w:val="20"/>
+          <w:lang w:val="en-US"/>
+        </w:rPr>
+        <w:t>}}{% else %}{{</w:t>
+      </w:r>
+      <w:r>
+        <w:rPr>
+          <w:rFonts w:eastAsia="Montserrat"/>
+          <w:b w:val="1"/>
+          <w:bCs w:val="1"/>
+          <w:sz w:val="20"/>
+          <w:szCs w:val="20"/>
+          <w:lang w:val="en-US"/>
+        </w:rPr>
+        <w:t>start_date.</w:t>
+      </w:r>
+      <w:r>
+        <w:rPr>
+          <w:rFonts w:eastAsia="Montserrat"/>
+          <w:b w:val="1"/>
+          <w:bCs w:val="1"/>
+          <w:color w:val="1E1919"/>
+          <w:sz w:val="20"/>
+          <w:szCs w:val="20"/>
+          <w:lang w:val="en-US"/>
+        </w:rPr>
+        <w:t>strftime</w:t>
+      </w:r>
+      <w:r>
+        <w:rPr>
+          <w:rFonts w:eastAsia="Montserrat"/>
+          <w:b w:val="1"/>
+          <w:bCs w:val="1"/>
+          <w:color w:val="1E1919"/>
+          <w:sz w:val="20"/>
+          <w:szCs w:val="20"/>
+          <w:lang w:val="en-US"/>
+        </w:rPr>
+        <w:t>(“%Y”)</w:t>
+      </w:r>
+      <w:r>
+        <w:rPr>
+          <w:rFonts w:eastAsia="Montserrat"/>
+          <w:b w:val="1"/>
+          <w:bCs w:val="1"/>
+          <w:sz w:val="20"/>
+          <w:szCs w:val="20"/>
+          <w:lang w:val="en-US"/>
+        </w:rPr>
+        <w:t>}}-{{end_date.</w:t>
+      </w:r>
+      <w:r>
+        <w:rPr>
+          <w:rFonts w:eastAsia="Montserrat"/>
+          <w:b w:val="1"/>
+          <w:bCs w:val="1"/>
           <w:color w:val="1E1919"/>
           <w:sz w:val="20"/>
           <w:szCs w:val="20"/>
@@ -14414,31 +14518,8 @@
       <w:r>
         <w:rPr>
           <w:rFonts w:eastAsia="Montserrat"/>
-          <w:b/>
-          <w:bCs/>
-          <w:sz w:val="20"/>
-          <w:szCs w:val="20"/>
-          <w:lang w:val="en-US"/>
-        </w:rPr>
-        <w:t>}}-{{end_date.</w:t>
-      </w:r>
-      <w:r>
-        <w:rPr>
-          <w:rFonts w:eastAsia="Montserrat"/>
-          <w:b/>
-          <w:bCs/>
-          <w:color w:val="1E1919"/>
-          <w:sz w:val="20"/>
-          <w:szCs w:val="20"/>
-          <w:lang w:val="en-US"/>
-        </w:rPr>
-        <w:t>strftime(“%Y”)</w:t>
-      </w:r>
-      <w:r>
-        <w:rPr>
-          <w:rFonts w:eastAsia="Montserrat"/>
-          <w:b/>
-          <w:bCs/>
+          <w:b w:val="1"/>
+          <w:bCs w:val="1"/>
           <w:sz w:val="20"/>
           <w:szCs w:val="20"/>
           <w:lang w:val="en-US"/>
@@ -14448,8 +14529,8 @@
       <w:r>
         <w:rPr>
           <w:rFonts w:eastAsia="Montserrat"/>
-          <w:b/>
-          <w:bCs/>
+          <w:b w:val="1"/>
+          <w:bCs w:val="1"/>
           <w:sz w:val="20"/>
           <w:szCs w:val="20"/>
           <w:lang w:val="en-US"/>
@@ -14466,7 +14547,7 @@
           <w:color w:val="A64D79"/>
         </w:rPr>
       </w:pPr>
-      <w:bookmarkStart w:id="25" w:name="_Toc167115663"/>
+      <w:bookmarkStart w:name="_Toc167115663" w:id="25"/>
       <w:r>
         <w:rPr>
           <w:rFonts w:eastAsia="Montserrat"/>
@@ -14517,12 +14598,12 @@
       <w:tblPr>
         <w:tblW w:w="9360" w:type="dxa"/>
         <w:tblBorders>
-          <w:top w:val="single" w:sz="8" w:space="0" w:color="000000"/>
-          <w:left w:val="single" w:sz="8" w:space="0" w:color="000000"/>
-          <w:bottom w:val="single" w:sz="8" w:space="0" w:color="000000"/>
-          <w:right w:val="single" w:sz="8" w:space="0" w:color="000000"/>
-          <w:insideH w:val="single" w:sz="8" w:space="0" w:color="000000"/>
-          <w:insideV w:val="single" w:sz="8" w:space="0" w:color="000000"/>
+          <w:top w:val="single" w:color="000000" w:sz="8" w:space="0"/>
+          <w:left w:val="single" w:color="000000" w:sz="8" w:space="0"/>
+          <w:bottom w:val="single" w:color="000000" w:sz="8" w:space="0"/>
+          <w:right w:val="single" w:color="000000" w:sz="8" w:space="0"/>
+          <w:insideH w:val="single" w:color="000000" w:sz="8" w:space="0"/>
+          <w:insideV w:val="single" w:color="000000" w:sz="8" w:space="0"/>
         </w:tblBorders>
         <w:tblLayout w:type="fixed"/>
         <w:tblCellMar>
@@ -15024,12 +15105,13 @@
           </w:tcPr>
           <w:p>
             <w:pPr>
+              <w:pStyle w:val="Normal"/>
               <w:widowControl w:val="0"/>
               <w:spacing w:line="240" w:lineRule="auto"/>
               <w:rPr>
                 <w:rFonts w:eastAsia="Montserrat"/>
-                <w:b/>
-                <w:bCs/>
+                <w:b w:val="1"/>
+                <w:bCs w:val="1"/>
                 <w:sz w:val="20"/>
                 <w:szCs w:val="20"/>
                 <w:lang w:val="en-US"/>
@@ -15038,50 +15120,79 @@
             <w:r>
               <w:rPr>
                 <w:rFonts w:eastAsia="Montserrat"/>
-                <w:b/>
-                <w:bCs/>
+                <w:b w:val="1"/>
+                <w:bCs w:val="1"/>
                 <w:sz w:val="20"/>
                 <w:szCs w:val="20"/>
                 <w:lang w:val="en-US"/>
               </w:rPr>
               <w:t xml:space="preserve">{%tr if </w:t>
             </w:r>
-            <w:proofErr w:type="spellStart"/>
-            <w:proofErr w:type="gramStart"/>
-            <w:r>
-              <w:rPr>
-                <w:rFonts w:eastAsia="Montserrat"/>
-                <w:b/>
-                <w:bCs/>
+            <w:r>
+              <w:rPr>
+                <w:rFonts w:eastAsia="Montserrat"/>
+                <w:b w:val="1"/>
+                <w:bCs w:val="1"/>
                 <w:sz w:val="20"/>
                 <w:szCs w:val="20"/>
                 <w:lang w:val="en-US"/>
               </w:rPr>
               <w:t>source.scope</w:t>
             </w:r>
-            <w:proofErr w:type="gramEnd"/>
-            <w:r>
-              <w:rPr>
-                <w:rFonts w:eastAsia="Montserrat"/>
-                <w:b/>
-                <w:bCs/>
+            <w:r>
+              <w:rPr>
+                <w:rFonts w:eastAsia="Montserrat"/>
+                <w:b w:val="1"/>
+                <w:bCs w:val="1"/>
                 <w:sz w:val="20"/>
                 <w:szCs w:val="20"/>
                 <w:lang w:val="en-US"/>
               </w:rPr>
               <w:t>_name</w:t>
             </w:r>
-            <w:proofErr w:type="spellEnd"/>
-            <w:r>
-              <w:rPr>
-                <w:rFonts w:eastAsia="Montserrat"/>
-                <w:b/>
-                <w:bCs/>
-                <w:sz w:val="20"/>
-                <w:szCs w:val="20"/>
-                <w:lang w:val="en-US"/>
-              </w:rPr>
-              <w:t xml:space="preserve"> == 3 %}</w:t>
+            <w:r>
+              <w:rPr>
+                <w:rFonts w:eastAsia="Montserrat"/>
+                <w:b w:val="1"/>
+                <w:bCs w:val="1"/>
+                <w:sz w:val="20"/>
+                <w:szCs w:val="20"/>
+                <w:lang w:val="en-US"/>
+              </w:rPr>
+              <w:t xml:space="preserve"> == </w:t>
+            </w:r>
+            <w:r>
+              <w:rPr>
+                <w:rFonts w:eastAsia="Montserrat"/>
+                <w:b w:val="0"/>
+                <w:bCs w:val="0"/>
+                <w:sz w:val="20"/>
+                <w:szCs w:val="20"/>
+                <w:lang w:val="en-US"/>
+              </w:rPr>
+              <w:t>“Scope-3”</w:t>
+            </w:r>
+            <w:r>
+              <w:rPr>
+                <w:rFonts w:eastAsia="Montserrat"/>
+                <w:b w:val="1"/>
+                <w:bCs w:val="1"/>
+                <w:sz w:val="20"/>
+                <w:szCs w:val="20"/>
+                <w:lang w:val="en-US"/>
+              </w:rPr>
+              <w:t xml:space="preserve"> </w:t>
+            </w:r>
+            <w:r>
+              <w:rPr>
+                <w:rFonts w:eastAsia="Montserrat"/>
+                <w:b w:val="1"/>
+                <w:bCs w:val="1"/>
+                <w:sz w:val="20"/>
+                <w:szCs w:val="20"/>
+                <w:lang w:val="en-US"/>
+              </w:rPr>
+              <w:t>%}</w:t>
             </w:r>
           </w:p>
         </w:tc>
@@ -15571,11 +15682,12 @@
     </w:tbl>
     <w:p>
       <w:pPr>
+        <w:pStyle w:val="Normal"/>
         <w:spacing w:after="160" w:line="259" w:lineRule="auto"/>
         <w:rPr>
           <w:rFonts w:eastAsia="Montserrat"/>
-          <w:b/>
-          <w:bCs/>
+          <w:b w:val="1"/>
+          <w:bCs w:val="1"/>
           <w:color w:val="1E1919"/>
           <w:sz w:val="20"/>
           <w:szCs w:val="20"/>
@@ -15594,8 +15706,8 @@
       <w:r>
         <w:rPr>
           <w:rFonts w:eastAsia="Montserrat"/>
-          <w:b/>
-          <w:bCs/>
+          <w:b w:val="1"/>
+          <w:bCs w:val="1"/>
           <w:color w:val="1E1919"/>
           <w:sz w:val="20"/>
           <w:szCs w:val="20"/>
@@ -15603,12 +15715,11 @@
         </w:rPr>
         <w:t>{{</w:t>
       </w:r>
-      <w:proofErr w:type="spellStart"/>
-      <w:r>
-        <w:rPr>
-          <w:rFonts w:eastAsia="Montserrat"/>
-          <w:b/>
-          <w:bCs/>
+      <w:r>
+        <w:rPr>
+          <w:rFonts w:eastAsia="Montserrat"/>
+          <w:b w:val="1"/>
+          <w:bCs w:val="1"/>
           <w:color w:val="1E1919"/>
           <w:sz w:val="20"/>
           <w:szCs w:val="20"/>
@@ -15619,8 +15730,8 @@
       <w:r>
         <w:rPr>
           <w:rFonts w:eastAsia="Montserrat"/>
-          <w:b/>
-          <w:bCs/>
+          <w:b w:val="1"/>
+          <w:bCs w:val="1"/>
           <w:color w:val="1E1919"/>
           <w:sz w:val="20"/>
           <w:szCs w:val="20"/>
@@ -15631,8 +15742,8 @@
       <w:r>
         <w:rPr>
           <w:rFonts w:eastAsia="Montserrat"/>
-          <w:b/>
-          <w:bCs/>
+          <w:b w:val="1"/>
+          <w:bCs w:val="1"/>
           <w:color w:val="1E1919"/>
           <w:sz w:val="20"/>
           <w:szCs w:val="20"/>
@@ -15640,12 +15751,11 @@
         </w:rPr>
         <w:t>ation_name</w:t>
       </w:r>
-      <w:proofErr w:type="spellEnd"/>
-      <w:r>
-        <w:rPr>
-          <w:rFonts w:eastAsia="Montserrat"/>
-          <w:b/>
-          <w:bCs/>
+      <w:r>
+        <w:rPr>
+          <w:rFonts w:eastAsia="Montserrat"/>
+          <w:b w:val="1"/>
+          <w:bCs w:val="1"/>
           <w:color w:val="1E1919"/>
           <w:sz w:val="20"/>
           <w:szCs w:val="20"/>
@@ -15689,7 +15799,6 @@
         </w:rPr>
         <w:t xml:space="preserve">{% for scope in </w:t>
       </w:r>
-      <w:proofErr w:type="spellStart"/>
       <w:r>
         <w:rPr>
           <w:rFonts w:eastAsia="Montserrat"/>
@@ -15699,7 +15808,6 @@
         </w:rPr>
         <w:t>combined_scopes</w:t>
       </w:r>
-      <w:proofErr w:type="spellEnd"/>
       <w:r>
         <w:rPr>
           <w:rFonts w:eastAsia="Montserrat"/>
@@ -15709,7 +15817,6 @@
         </w:rPr>
         <w:t xml:space="preserve"> %}{% if </w:t>
       </w:r>
-      <w:proofErr w:type="spellStart"/>
       <w:r>
         <w:rPr>
           <w:rFonts w:eastAsia="Montserrat"/>
@@ -15719,21 +15826,40 @@
         </w:rPr>
         <w:t>scope.scope_name</w:t>
       </w:r>
-      <w:proofErr w:type="spellEnd"/>
-      <w:r>
-        <w:rPr>
-          <w:rFonts w:eastAsia="Montserrat"/>
-          <w:sz w:val="20"/>
-          <w:szCs w:val="20"/>
-          <w:lang w:val="en-US"/>
-        </w:rPr>
-        <w:t xml:space="preserve"> == "scope 3" %}{{</w:t>
-      </w:r>
-      <w:r>
-        <w:rPr>
-          <w:rFonts w:eastAsia="Montserrat"/>
-          <w:b/>
-          <w:bCs/>
+      <w:r>
+        <w:rPr>
+          <w:rFonts w:eastAsia="Montserrat"/>
+          <w:sz w:val="20"/>
+          <w:szCs w:val="20"/>
+          <w:lang w:val="en-US"/>
+        </w:rPr>
+        <w:t xml:space="preserve"> ==</w:t>
+      </w:r>
+      <w:r>
+        <w:rPr>
+          <w:rFonts w:eastAsia="Montserrat"/>
+          <w:b w:val="0"/>
+          <w:bCs w:val="0"/>
+          <w:sz w:val="20"/>
+          <w:szCs w:val="20"/>
+          <w:lang w:val="en-US"/>
+        </w:rPr>
+        <w:t xml:space="preserve"> “Scope-3”</w:t>
+      </w:r>
+      <w:r>
+        <w:rPr>
+          <w:rFonts w:eastAsia="Montserrat"/>
+          <w:sz w:val="20"/>
+          <w:szCs w:val="20"/>
+          <w:lang w:val="en-US"/>
+        </w:rPr>
+        <w:t xml:space="preserve"> %}{{</w:t>
+      </w:r>
+      <w:r>
+        <w:rPr>
+          <w:rFonts w:eastAsia="Montserrat"/>
+          <w:b w:val="1"/>
+          <w:bCs w:val="1"/>
           <w:color w:val="1E1919"/>
           <w:sz w:val="20"/>
           <w:szCs w:val="20"/>
@@ -15777,7 +15903,6 @@
         </w:rPr>
         <w:t xml:space="preserve">{% endif %}{% </w:t>
       </w:r>
-      <w:proofErr w:type="spellStart"/>
       <w:r>
         <w:rPr>
           <w:rFonts w:eastAsia="Montserrat"/>
@@ -15787,7 +15912,6 @@
         </w:rPr>
         <w:t>endfor</w:t>
       </w:r>
-      <w:proofErr w:type="spellEnd"/>
       <w:r>
         <w:rPr>
           <w:rFonts w:eastAsia="Montserrat"/>
@@ -15809,56 +15933,52 @@
       <w:r>
         <w:rPr>
           <w:rFonts w:eastAsia="Montserrat"/>
-          <w:b/>
-          <w:bCs/>
+          <w:b w:val="1"/>
+          <w:bCs w:val="1"/>
           <w:sz w:val="20"/>
           <w:szCs w:val="20"/>
           <w:lang w:val="en-US"/>
         </w:rPr>
         <w:t xml:space="preserve">{% if </w:t>
       </w:r>
-      <w:proofErr w:type="spellStart"/>
-      <w:r>
-        <w:rPr>
-          <w:rFonts w:eastAsia="Montserrat"/>
-          <w:b/>
-          <w:bCs/>
+      <w:r>
+        <w:rPr>
+          <w:rFonts w:eastAsia="Montserrat"/>
+          <w:b w:val="1"/>
+          <w:bCs w:val="1"/>
           <w:sz w:val="20"/>
           <w:szCs w:val="20"/>
           <w:lang w:val="en-US"/>
         </w:rPr>
         <w:t>start_date.strftime</w:t>
       </w:r>
-      <w:proofErr w:type="spellEnd"/>
-      <w:r>
-        <w:rPr>
-          <w:rFonts w:eastAsia="Montserrat"/>
-          <w:b/>
-          <w:bCs/>
+      <w:r>
+        <w:rPr>
+          <w:rFonts w:eastAsia="Montserrat"/>
+          <w:b w:val="1"/>
+          <w:bCs w:val="1"/>
           <w:sz w:val="20"/>
           <w:szCs w:val="20"/>
           <w:lang w:val="en-US"/>
         </w:rPr>
         <w:t xml:space="preserve">(“%Y”) == </w:t>
       </w:r>
-      <w:proofErr w:type="spellStart"/>
-      <w:r>
-        <w:rPr>
-          <w:rFonts w:eastAsia="Montserrat"/>
-          <w:b/>
-          <w:bCs/>
+      <w:r>
+        <w:rPr>
+          <w:rFonts w:eastAsia="Montserrat"/>
+          <w:b w:val="1"/>
+          <w:bCs w:val="1"/>
           <w:sz w:val="20"/>
           <w:szCs w:val="20"/>
           <w:lang w:val="en-US"/>
         </w:rPr>
         <w:t>end_date.strftime</w:t>
       </w:r>
-      <w:proofErr w:type="spellEnd"/>
-      <w:r>
-        <w:rPr>
-          <w:rFonts w:eastAsia="Montserrat"/>
-          <w:b/>
-          <w:bCs/>
+      <w:r>
+        <w:rPr>
+          <w:rFonts w:eastAsia="Montserrat"/>
+          <w:b w:val="1"/>
+          <w:bCs w:val="1"/>
           <w:sz w:val="20"/>
           <w:szCs w:val="20"/>
           <w:lang w:val="en-US"/>
@@ -15868,32 +15988,30 @@
       <w:r>
         <w:rPr>
           <w:rFonts w:eastAsia="Montserrat"/>
-          <w:b/>
-          <w:bCs/>
+          <w:b w:val="1"/>
+          <w:bCs w:val="1"/>
           <w:sz w:val="20"/>
           <w:szCs w:val="20"/>
           <w:lang w:val="en-US"/>
         </w:rPr>
         <w:t xml:space="preserve"> %}{{</w:t>
       </w:r>
-      <w:proofErr w:type="spellStart"/>
-      <w:r>
-        <w:rPr>
-          <w:rFonts w:eastAsia="Montserrat"/>
-          <w:b/>
-          <w:bCs/>
+      <w:r>
+        <w:rPr>
+          <w:rFonts w:eastAsia="Montserrat"/>
+          <w:b w:val="1"/>
+          <w:bCs w:val="1"/>
           <w:sz w:val="20"/>
           <w:szCs w:val="20"/>
           <w:lang w:val="en-US"/>
         </w:rPr>
         <w:t>start_date.strftime</w:t>
       </w:r>
-      <w:proofErr w:type="spellEnd"/>
-      <w:r>
-        <w:rPr>
-          <w:rFonts w:eastAsia="Montserrat"/>
-          <w:b/>
-          <w:bCs/>
+      <w:r>
+        <w:rPr>
+          <w:rFonts w:eastAsia="Montserrat"/>
+          <w:b w:val="1"/>
+          <w:bCs w:val="1"/>
           <w:color w:val="1E1919"/>
           <w:sz w:val="20"/>
           <w:szCs w:val="20"/>
@@ -15904,54 +16022,100 @@
       <w:r>
         <w:rPr>
           <w:rFonts w:eastAsia="Montserrat"/>
-          <w:b/>
-          <w:bCs/>
-          <w:sz w:val="20"/>
-          <w:szCs w:val="20"/>
-          <w:lang w:val="en-US"/>
-        </w:rPr>
-        <w:t>}}{% else %}{{start_date.</w:t>
-      </w:r>
-      <w:r>
-        <w:rPr>
-          <w:rFonts w:eastAsia="Montserrat"/>
-          <w:b/>
-          <w:bCs/>
-          <w:color w:val="1E1919"/>
-          <w:sz w:val="20"/>
-          <w:szCs w:val="20"/>
-          <w:lang w:val="en-US"/>
-        </w:rPr>
-        <w:t>strftime(“%Y”)</w:t>
-      </w:r>
-      <w:r>
-        <w:rPr>
-          <w:rFonts w:eastAsia="Montserrat"/>
-          <w:b/>
-          <w:bCs/>
-          <w:sz w:val="20"/>
-          <w:szCs w:val="20"/>
-          <w:lang w:val="en-US"/>
-        </w:rPr>
-        <w:t>}}-{{end_date.</w:t>
-      </w:r>
-      <w:r>
-        <w:rPr>
-          <w:rFonts w:eastAsia="Montserrat"/>
-          <w:b/>
-          <w:bCs/>
-          <w:color w:val="1E1919"/>
-          <w:sz w:val="20"/>
-          <w:szCs w:val="20"/>
-          <w:lang w:val="en-US"/>
-        </w:rPr>
-        <w:t>strftime(“%Y”)</w:t>
-      </w:r>
-      <w:r>
-        <w:rPr>
-          <w:rFonts w:eastAsia="Montserrat"/>
-          <w:b/>
-          <w:bCs/>
+          <w:b w:val="1"/>
+          <w:bCs w:val="1"/>
+          <w:sz w:val="20"/>
+          <w:szCs w:val="20"/>
+          <w:lang w:val="en-US"/>
+        </w:rPr>
+        <w:t>}}{% else %}{{</w:t>
+      </w:r>
+      <w:r>
+        <w:rPr>
+          <w:rFonts w:eastAsia="Montserrat"/>
+          <w:b w:val="1"/>
+          <w:bCs w:val="1"/>
+          <w:sz w:val="20"/>
+          <w:szCs w:val="20"/>
+          <w:lang w:val="en-US"/>
+        </w:rPr>
+        <w:t>start_date.</w:t>
+      </w:r>
+      <w:r>
+        <w:rPr>
+          <w:rFonts w:eastAsia="Montserrat"/>
+          <w:b w:val="1"/>
+          <w:bCs w:val="1"/>
+          <w:color w:val="1E1919"/>
+          <w:sz w:val="20"/>
+          <w:szCs w:val="20"/>
+          <w:lang w:val="en-US"/>
+        </w:rPr>
+        <w:t>strftime</w:t>
+      </w:r>
+      <w:r>
+        <w:rPr>
+          <w:rFonts w:eastAsia="Montserrat"/>
+          <w:b w:val="1"/>
+          <w:bCs w:val="1"/>
+          <w:color w:val="1E1919"/>
+          <w:sz w:val="20"/>
+          <w:szCs w:val="20"/>
+          <w:lang w:val="en-US"/>
+        </w:rPr>
+        <w:t>(“%Y”)</w:t>
+      </w:r>
+      <w:r>
+        <w:rPr>
+          <w:rFonts w:eastAsia="Montserrat"/>
+          <w:b w:val="1"/>
+          <w:bCs w:val="1"/>
+          <w:sz w:val="20"/>
+          <w:szCs w:val="20"/>
+          <w:lang w:val="en-US"/>
+        </w:rPr>
+        <w:t>}}-{{</w:t>
+      </w:r>
+      <w:r>
+        <w:rPr>
+          <w:rFonts w:eastAsia="Montserrat"/>
+          <w:b w:val="1"/>
+          <w:bCs w:val="1"/>
+          <w:sz w:val="20"/>
+          <w:szCs w:val="20"/>
+          <w:lang w:val="en-US"/>
+        </w:rPr>
+        <w:t>end_date.</w:t>
+      </w:r>
+      <w:r>
+        <w:rPr>
+          <w:rFonts w:eastAsia="Montserrat"/>
+          <w:b w:val="1"/>
+          <w:bCs w:val="1"/>
+          <w:color w:val="1E1919"/>
+          <w:sz w:val="20"/>
+          <w:szCs w:val="20"/>
+          <w:lang w:val="en-US"/>
+        </w:rPr>
+        <w:t>strftime</w:t>
+      </w:r>
+      <w:r>
+        <w:rPr>
+          <w:rFonts w:eastAsia="Montserrat"/>
+          <w:b w:val="1"/>
+          <w:bCs w:val="1"/>
+          <w:color w:val="1E1919"/>
+          <w:sz w:val="20"/>
+          <w:szCs w:val="20"/>
+          <w:lang w:val="en-US"/>
+        </w:rPr>
+        <w:t>(“%Y”)</w:t>
+      </w:r>
+      <w:r>
+        <w:rPr>
+          <w:rFonts w:eastAsia="Montserrat"/>
+          <w:b w:val="1"/>
+          <w:bCs w:val="1"/>
           <w:sz w:val="20"/>
           <w:szCs w:val="20"/>
           <w:lang w:val="en-US"/>
@@ -15967,7 +16131,7 @@
           <w:color w:val="38761D"/>
         </w:rPr>
       </w:pPr>
-      <w:bookmarkStart w:id="26" w:name="_Toc167115664"/>
+      <w:bookmarkStart w:name="_Toc167115664" w:id="26"/>
       <w:r>
         <w:rPr>
           <w:rFonts w:eastAsia="Montserrat"/>
@@ -16139,7 +16303,7 @@
           <w:color w:val="1C4587"/>
         </w:rPr>
       </w:pPr>
-      <w:bookmarkStart w:id="27" w:name="_Toc167115665"/>
+      <w:bookmarkStart w:name="_Toc167115665" w:id="27"/>
       <w:r>
         <w:rPr>
           <w:rFonts w:eastAsia="Montserrat"/>
@@ -16479,12 +16643,12 @@
       <w:tblPr>
         <w:tblW w:w="9360" w:type="dxa"/>
         <w:tblBorders>
-          <w:top w:val="single" w:sz="8" w:space="0" w:color="000000"/>
-          <w:left w:val="single" w:sz="8" w:space="0" w:color="000000"/>
-          <w:bottom w:val="single" w:sz="8" w:space="0" w:color="000000"/>
-          <w:right w:val="single" w:sz="8" w:space="0" w:color="000000"/>
-          <w:insideH w:val="single" w:sz="8" w:space="0" w:color="000000"/>
-          <w:insideV w:val="single" w:sz="8" w:space="0" w:color="000000"/>
+          <w:top w:val="single" w:color="000000" w:sz="8" w:space="0"/>
+          <w:left w:val="single" w:color="000000" w:sz="8" w:space="0"/>
+          <w:bottom w:val="single" w:color="000000" w:sz="8" w:space="0"/>
+          <w:right w:val="single" w:color="000000" w:sz="8" w:space="0"/>
+          <w:insideH w:val="single" w:color="000000" w:sz="8" w:space="0"/>
+          <w:insideV w:val="single" w:color="000000" w:sz="8" w:space="0"/>
         </w:tblBorders>
         <w:tblLayout w:type="fixed"/>
         <w:tblCellMar>
@@ -17093,7 +17257,7 @@
     </w:p>
     <w:sectPr>
       <w:footerReference w:type="default" r:id="rId12"/>
-      <w:pgSz w:w="12240" w:h="15840"/>
+      <w:pgSz w:w="12240" w:h="15840" w:orient="portrait"/>
       <w:pgMar w:top="1440" w:right="1440" w:bottom="1440" w:left="1440" w:header="720" w:footer="720" w:gutter="0"/>
       <w:pgNumType w:start="0"/>
       <w:cols w:space="720"/>
@@ -17225,7 +17389,7 @@
         <w:ind w:left="720" w:hanging="360"/>
       </w:pPr>
       <w:rPr>
-        <w:rFonts w:ascii="Symbol" w:hAnsi="Symbol" w:hint="default"/>
+        <w:rFonts w:hint="default" w:ascii="Symbol" w:hAnsi="Symbol"/>
         <w:sz w:val="20"/>
       </w:rPr>
     </w:lvl>
@@ -17253,7 +17417,7 @@
         <w:ind w:left="2160" w:hanging="360"/>
       </w:pPr>
       <w:rPr>
-        <w:rFonts w:ascii="Wingdings" w:hAnsi="Wingdings" w:hint="default"/>
+        <w:rFonts w:hint="default" w:ascii="Wingdings" w:hAnsi="Wingdings"/>
         <w:sz w:val="20"/>
       </w:rPr>
     </w:lvl>
@@ -17269,7 +17433,7 @@
         <w:ind w:left="2880" w:hanging="360"/>
       </w:pPr>
       <w:rPr>
-        <w:rFonts w:ascii="Wingdings" w:hAnsi="Wingdings" w:hint="default"/>
+        <w:rFonts w:hint="default" w:ascii="Wingdings" w:hAnsi="Wingdings"/>
         <w:sz w:val="20"/>
       </w:rPr>
     </w:lvl>
@@ -17285,7 +17449,7 @@
         <w:ind w:left="3600" w:hanging="360"/>
       </w:pPr>
       <w:rPr>
-        <w:rFonts w:ascii="Wingdings" w:hAnsi="Wingdings" w:hint="default"/>
+        <w:rFonts w:hint="default" w:ascii="Wingdings" w:hAnsi="Wingdings"/>
         <w:sz w:val="20"/>
       </w:rPr>
     </w:lvl>
@@ -17301,7 +17465,7 @@
         <w:ind w:left="4320" w:hanging="360"/>
       </w:pPr>
       <w:rPr>
-        <w:rFonts w:ascii="Wingdings" w:hAnsi="Wingdings" w:hint="default"/>
+        <w:rFonts w:hint="default" w:ascii="Wingdings" w:hAnsi="Wingdings"/>
         <w:sz w:val="20"/>
       </w:rPr>
     </w:lvl>
@@ -17317,7 +17481,7 @@
         <w:ind w:left="5040" w:hanging="360"/>
       </w:pPr>
       <w:rPr>
-        <w:rFonts w:ascii="Wingdings" w:hAnsi="Wingdings" w:hint="default"/>
+        <w:rFonts w:hint="default" w:ascii="Wingdings" w:hAnsi="Wingdings"/>
         <w:sz w:val="20"/>
       </w:rPr>
     </w:lvl>
@@ -17333,7 +17497,7 @@
         <w:ind w:left="5760" w:hanging="360"/>
       </w:pPr>
       <w:rPr>
-        <w:rFonts w:ascii="Wingdings" w:hAnsi="Wingdings" w:hint="default"/>
+        <w:rFonts w:hint="default" w:ascii="Wingdings" w:hAnsi="Wingdings"/>
         <w:sz w:val="20"/>
       </w:rPr>
     </w:lvl>
@@ -17349,7 +17513,7 @@
         <w:ind w:left="6480" w:hanging="360"/>
       </w:pPr>
       <w:rPr>
-        <w:rFonts w:ascii="Wingdings" w:hAnsi="Wingdings" w:hint="default"/>
+        <w:rFonts w:hint="default" w:ascii="Wingdings" w:hAnsi="Wingdings"/>
         <w:sz w:val="20"/>
       </w:rPr>
     </w:lvl>
@@ -17787,7 +17951,7 @@
   <w:docDefaults>
     <w:rPrDefault>
       <w:rPr>
-        <w:rFonts w:ascii="Arial" w:eastAsia="Arial" w:hAnsi="Arial" w:cs="Arial"/>
+        <w:rFonts w:ascii="Arial" w:hAnsi="Arial" w:eastAsia="Arial" w:cs="Arial"/>
         <w:sz w:val="22"/>
         <w:szCs w:val="22"/>
         <w:lang w:val="en" w:eastAsia="en-IN" w:bidi="ar-SA"/>
@@ -17802,14 +17966,14 @@
   <w:latentStyles w:defLockedState="0" w:defUIPriority="99" w:defSemiHidden="0" w:defUnhideWhenUsed="0" w:defQFormat="0" w:count="376">
     <w:lsdException w:name="Normal" w:uiPriority="0" w:qFormat="1"/>
     <w:lsdException w:name="heading 1" w:uiPriority="9" w:qFormat="1"/>
-    <w:lsdException w:name="heading 2" w:semiHidden="1" w:uiPriority="9" w:unhideWhenUsed="1" w:qFormat="1"/>
-    <w:lsdException w:name="heading 3" w:semiHidden="1" w:uiPriority="9" w:unhideWhenUsed="1" w:qFormat="1"/>
-    <w:lsdException w:name="heading 4" w:semiHidden="1" w:uiPriority="9" w:unhideWhenUsed="1" w:qFormat="1"/>
-    <w:lsdException w:name="heading 5" w:semiHidden="1" w:uiPriority="9" w:unhideWhenUsed="1" w:qFormat="1"/>
-    <w:lsdException w:name="heading 6" w:semiHidden="1" w:uiPriority="9" w:unhideWhenUsed="1" w:qFormat="1"/>
-    <w:lsdException w:name="heading 7" w:semiHidden="1" w:uiPriority="9" w:unhideWhenUsed="1" w:qFormat="1"/>
-    <w:lsdException w:name="heading 8" w:semiHidden="1" w:uiPriority="9" w:unhideWhenUsed="1" w:qFormat="1"/>
-    <w:lsdException w:name="heading 9" w:semiHidden="1" w:uiPriority="9" w:unhideWhenUsed="1" w:qFormat="1"/>
+    <w:lsdException w:name="heading 2" w:uiPriority="9" w:semiHidden="1" w:unhideWhenUsed="1" w:qFormat="1"/>
+    <w:lsdException w:name="heading 3" w:uiPriority="9" w:semiHidden="1" w:unhideWhenUsed="1" w:qFormat="1"/>
+    <w:lsdException w:name="heading 4" w:uiPriority="9" w:semiHidden="1" w:unhideWhenUsed="1" w:qFormat="1"/>
+    <w:lsdException w:name="heading 5" w:uiPriority="9" w:semiHidden="1" w:unhideWhenUsed="1" w:qFormat="1"/>
+    <w:lsdException w:name="heading 6" w:uiPriority="9" w:semiHidden="1" w:unhideWhenUsed="1" w:qFormat="1"/>
+    <w:lsdException w:name="heading 7" w:uiPriority="9" w:semiHidden="1" w:unhideWhenUsed="1" w:qFormat="1"/>
+    <w:lsdException w:name="heading 8" w:uiPriority="9" w:semiHidden="1" w:unhideWhenUsed="1" w:qFormat="1"/>
+    <w:lsdException w:name="heading 9" w:uiPriority="9" w:semiHidden="1" w:unhideWhenUsed="1" w:qFormat="1"/>
     <w:lsdException w:name="index 1" w:semiHidden="1" w:unhideWhenUsed="1"/>
     <w:lsdException w:name="index 2" w:semiHidden="1" w:unhideWhenUsed="1"/>
     <w:lsdException w:name="index 3" w:semiHidden="1" w:unhideWhenUsed="1"/>
@@ -17819,22 +17983,22 @@
     <w:lsdException w:name="index 7" w:semiHidden="1" w:unhideWhenUsed="1"/>
     <w:lsdException w:name="index 8" w:semiHidden="1" w:unhideWhenUsed="1"/>
     <w:lsdException w:name="index 9" w:semiHidden="1" w:unhideWhenUsed="1"/>
-    <w:lsdException w:name="toc 1" w:semiHidden="1" w:uiPriority="39" w:unhideWhenUsed="1"/>
-    <w:lsdException w:name="toc 2" w:semiHidden="1" w:uiPriority="39" w:unhideWhenUsed="1"/>
-    <w:lsdException w:name="toc 3" w:semiHidden="1" w:uiPriority="39" w:unhideWhenUsed="1"/>
-    <w:lsdException w:name="toc 4" w:semiHidden="1" w:uiPriority="39" w:unhideWhenUsed="1"/>
-    <w:lsdException w:name="toc 5" w:semiHidden="1" w:uiPriority="39" w:unhideWhenUsed="1"/>
-    <w:lsdException w:name="toc 6" w:semiHidden="1" w:uiPriority="39" w:unhideWhenUsed="1"/>
-    <w:lsdException w:name="toc 7" w:semiHidden="1" w:uiPriority="39" w:unhideWhenUsed="1"/>
-    <w:lsdException w:name="toc 8" w:semiHidden="1" w:uiPriority="39" w:unhideWhenUsed="1"/>
-    <w:lsdException w:name="toc 9" w:semiHidden="1" w:uiPriority="39" w:unhideWhenUsed="1"/>
+    <w:lsdException w:name="toc 1" w:uiPriority="39" w:semiHidden="1" w:unhideWhenUsed="1"/>
+    <w:lsdException w:name="toc 2" w:uiPriority="39" w:semiHidden="1" w:unhideWhenUsed="1"/>
+    <w:lsdException w:name="toc 3" w:uiPriority="39" w:semiHidden="1" w:unhideWhenUsed="1"/>
+    <w:lsdException w:name="toc 4" w:uiPriority="39" w:semiHidden="1" w:unhideWhenUsed="1"/>
+    <w:lsdException w:name="toc 5" w:uiPriority="39" w:semiHidden="1" w:unhideWhenUsed="1"/>
+    <w:lsdException w:name="toc 6" w:uiPriority="39" w:semiHidden="1" w:unhideWhenUsed="1"/>
+    <w:lsdException w:name="toc 7" w:uiPriority="39" w:semiHidden="1" w:unhideWhenUsed="1"/>
+    <w:lsdException w:name="toc 8" w:uiPriority="39" w:semiHidden="1" w:unhideWhenUsed="1"/>
+    <w:lsdException w:name="toc 9" w:uiPriority="39" w:semiHidden="1" w:unhideWhenUsed="1"/>
     <w:lsdException w:name="Normal Indent" w:semiHidden="1" w:unhideWhenUsed="1"/>
     <w:lsdException w:name="footnote text" w:semiHidden="1" w:unhideWhenUsed="1"/>
     <w:lsdException w:name="annotation text" w:semiHidden="1" w:unhideWhenUsed="1"/>
     <w:lsdException w:name="header" w:semiHidden="1" w:unhideWhenUsed="1"/>
     <w:lsdException w:name="footer" w:semiHidden="1" w:unhideWhenUsed="1"/>
     <w:lsdException w:name="index heading" w:semiHidden="1" w:unhideWhenUsed="1"/>
-    <w:lsdException w:name="caption" w:semiHidden="1" w:uiPriority="35" w:unhideWhenUsed="1" w:qFormat="1"/>
+    <w:lsdException w:name="caption" w:uiPriority="35" w:semiHidden="1" w:unhideWhenUsed="1" w:qFormat="1"/>
     <w:lsdException w:name="table of figures" w:semiHidden="1" w:unhideWhenUsed="1"/>
     <w:lsdException w:name="envelope address" w:semiHidden="1" w:unhideWhenUsed="1"/>
     <w:lsdException w:name="envelope return" w:semiHidden="1" w:unhideWhenUsed="1"/>
@@ -17865,7 +18029,7 @@
     <w:lsdException w:name="Title" w:uiPriority="10" w:qFormat="1"/>
     <w:lsdException w:name="Closing" w:semiHidden="1" w:unhideWhenUsed="1"/>
     <w:lsdException w:name="Signature" w:semiHidden="1" w:unhideWhenUsed="1"/>
-    <w:lsdException w:name="Default Paragraph Font" w:semiHidden="1" w:uiPriority="1" w:unhideWhenUsed="1"/>
+    <w:lsdException w:name="Default Paragraph Font" w:uiPriority="1" w:semiHidden="1" w:unhideWhenUsed="1"/>
     <w:lsdException w:name="Body Text" w:semiHidden="1" w:unhideWhenUsed="1"/>
     <w:lsdException w:name="Body Text Indent" w:semiHidden="1" w:unhideWhenUsed="1"/>
     <w:lsdException w:name="List Continue" w:semiHidden="1" w:unhideWhenUsed="1"/>
@@ -18065,8 +18229,8 @@
     <w:lsdException w:name="Subtle Reference" w:uiPriority="31" w:qFormat="1"/>
     <w:lsdException w:name="Intense Reference" w:uiPriority="32" w:qFormat="1"/>
     <w:lsdException w:name="Book Title" w:uiPriority="33" w:qFormat="1"/>
-    <w:lsdException w:name="Bibliography" w:semiHidden="1" w:uiPriority="37" w:unhideWhenUsed="1"/>
-    <w:lsdException w:name="TOC Heading" w:semiHidden="1" w:uiPriority="39" w:unhideWhenUsed="1" w:qFormat="1"/>
+    <w:lsdException w:name="Bibliography" w:uiPriority="37" w:semiHidden="1" w:unhideWhenUsed="1"/>
+    <w:lsdException w:name="TOC Heading" w:uiPriority="39" w:semiHidden="1" w:unhideWhenUsed="1" w:qFormat="1"/>
     <w:lsdException w:name="Plain Table 1" w:uiPriority="41"/>
     <w:lsdException w:name="Plain Table 2" w:uiPriority="42"/>
     <w:lsdException w:name="Plain Table 3" w:uiPriority="43"/>
@@ -18177,7 +18341,7 @@
     <w:lsdException w:name="Unresolved Mention" w:semiHidden="1" w:unhideWhenUsed="1"/>
     <w:lsdException w:name="Smart Link" w:semiHidden="1" w:unhideWhenUsed="1"/>
   </w:latentStyles>
-  <w:style w:type="paragraph" w:default="1" w:styleId="Normal">
+  <w:style w:type="paragraph" w:styleId="Normal" w:default="1">
     <w:name w:val="Normal"/>
     <w:qFormat/>
   </w:style>
@@ -18295,13 +18459,13 @@
       <w:color w:val="666666"/>
     </w:rPr>
   </w:style>
-  <w:style w:type="character" w:default="1" w:styleId="DefaultParagraphFont">
+  <w:style w:type="character" w:styleId="DefaultParagraphFont" w:default="1">
     <w:name w:val="Default Paragraph Font"/>
     <w:uiPriority w:val="1"/>
     <w:semiHidden/>
     <w:unhideWhenUsed/>
   </w:style>
-  <w:style w:type="table" w:default="1" w:styleId="TableNormal">
+  <w:style w:type="table" w:styleId="TableNormal" w:default="1">
     <w:name w:val="Normal Table"/>
     <w:uiPriority w:val="99"/>
     <w:semiHidden/>
@@ -18316,7 +18480,7 @@
       </w:tblCellMar>
     </w:tblPr>
   </w:style>
-  <w:style w:type="numbering" w:default="1" w:styleId="NoList">
+  <w:style w:type="numbering" w:styleId="NoList" w:default="1">
     <w:name w:val="No List"/>
     <w:uiPriority w:val="99"/>
     <w:semiHidden/>
@@ -18355,7 +18519,7 @@
       <w:szCs w:val="30"/>
     </w:rPr>
   </w:style>
-  <w:style w:type="table" w:customStyle="1" w:styleId="a">
+  <w:style w:type="table" w:styleId="a" w:customStyle="1">
     <w:basedOn w:val="TableNormal"/>
     <w:tblPr>
       <w:tblStyleRowBandSize w:val="1"/>
@@ -18368,7 +18532,7 @@
       </w:tblCellMar>
     </w:tblPr>
   </w:style>
-  <w:style w:type="table" w:customStyle="1" w:styleId="a0">
+  <w:style w:type="table" w:styleId="a0" w:customStyle="1">
     <w:basedOn w:val="TableNormal"/>
     <w:tblPr>
       <w:tblStyleRowBandSize w:val="1"/>
@@ -18381,7 +18545,7 @@
       </w:tblCellMar>
     </w:tblPr>
   </w:style>
-  <w:style w:type="table" w:customStyle="1" w:styleId="a1">
+  <w:style w:type="table" w:styleId="a1" w:customStyle="1">
     <w:basedOn w:val="TableNormal"/>
     <w:tblPr>
       <w:tblStyleRowBandSize w:val="1"/>
@@ -18394,7 +18558,7 @@
       </w:tblCellMar>
     </w:tblPr>
   </w:style>
-  <w:style w:type="table" w:customStyle="1" w:styleId="a2">
+  <w:style w:type="table" w:styleId="a2" w:customStyle="1">
     <w:basedOn w:val="TableNormal"/>
     <w:tblPr>
       <w:tblStyleRowBandSize w:val="1"/>
@@ -18407,7 +18571,7 @@
       </w:tblCellMar>
     </w:tblPr>
   </w:style>
-  <w:style w:type="table" w:customStyle="1" w:styleId="a3">
+  <w:style w:type="table" w:styleId="a3" w:customStyle="1">
     <w:basedOn w:val="TableNormal"/>
     <w:tblPr>
       <w:tblStyleRowBandSize w:val="1"/>
@@ -18420,7 +18584,7 @@
       </w:tblCellMar>
     </w:tblPr>
   </w:style>
-  <w:style w:type="table" w:customStyle="1" w:styleId="a4">
+  <w:style w:type="table" w:styleId="a4" w:customStyle="1">
     <w:basedOn w:val="TableNormal"/>
     <w:tblPr>
       <w:tblStyleRowBandSize w:val="1"/>
@@ -18433,7 +18597,7 @@
       </w:tblCellMar>
     </w:tblPr>
   </w:style>
-  <w:style w:type="table" w:customStyle="1" w:styleId="a5">
+  <w:style w:type="table" w:styleId="a5" w:customStyle="1">
     <w:basedOn w:val="TableNormal"/>
     <w:tblPr>
       <w:tblStyleRowBandSize w:val="1"/>
@@ -18446,7 +18610,7 @@
       </w:tblCellMar>
     </w:tblPr>
   </w:style>
-  <w:style w:type="table" w:customStyle="1" w:styleId="a6">
+  <w:style w:type="table" w:styleId="a6" w:customStyle="1">
     <w:basedOn w:val="TableNormal"/>
     <w:tblPr>
       <w:tblStyleRowBandSize w:val="1"/>
@@ -18486,7 +18650,7 @@
       <w:szCs w:val="20"/>
     </w:rPr>
   </w:style>
-  <w:style w:type="character" w:customStyle="1" w:styleId="CommentTextChar">
+  <w:style w:type="character" w:styleId="CommentTextChar" w:customStyle="1">
     <w:name w:val="Comment Text Char"/>
     <w:basedOn w:val="DefaultParagraphFont"/>
     <w:link w:val="CommentText"/>
@@ -18511,7 +18675,7 @@
       <w:bCs/>
     </w:rPr>
   </w:style>
-  <w:style w:type="character" w:customStyle="1" w:styleId="CommentSubjectChar">
+  <w:style w:type="character" w:styleId="CommentSubjectChar" w:customStyle="1">
     <w:name w:val="Comment Subject Char"/>
     <w:basedOn w:val="CommentTextChar"/>
     <w:link w:val="CommentSubject"/>
@@ -18540,7 +18704,7 @@
       <w:spacing w:line="240" w:lineRule="auto"/>
     </w:pPr>
   </w:style>
-  <w:style w:type="character" w:customStyle="1" w:styleId="HeaderChar">
+  <w:style w:type="character" w:styleId="HeaderChar" w:customStyle="1">
     <w:name w:val="Header Char"/>
     <w:basedOn w:val="DefaultParagraphFont"/>
     <w:link w:val="Header"/>
@@ -18562,7 +18726,7 @@
       <w:spacing w:line="240" w:lineRule="auto"/>
     </w:pPr>
   </w:style>
-  <w:style w:type="character" w:customStyle="1" w:styleId="FooterChar">
+  <w:style w:type="character" w:styleId="FooterChar" w:customStyle="1">
     <w:name w:val="Footer Char"/>
     <w:basedOn w:val="DefaultParagraphFont"/>
     <w:link w:val="Footer"/>
@@ -18580,7 +18744,7 @@
       <w:shd w:val="clear" w:color="auto" w:fill="E6E6E6"/>
     </w:rPr>
   </w:style>
-  <w:style w:type="paragraph" w:customStyle="1" w:styleId="pf0">
+  <w:style w:type="paragraph" w:styleId="pf0" w:customStyle="1">
     <w:name w:val="pf0"/>
     <w:basedOn w:val="Normal"/>
     <w:rsid w:val="00EB2D08"/>
@@ -18588,18 +18752,18 @@
       <w:spacing w:before="100" w:beforeAutospacing="1" w:after="100" w:afterAutospacing="1" w:line="240" w:lineRule="auto"/>
     </w:pPr>
     <w:rPr>
-      <w:rFonts w:ascii="Times New Roman" w:eastAsia="Times New Roman" w:hAnsi="Times New Roman" w:cs="Times New Roman"/>
+      <w:rFonts w:ascii="Times New Roman" w:hAnsi="Times New Roman" w:eastAsia="Times New Roman" w:cs="Times New Roman"/>
       <w:sz w:val="24"/>
       <w:szCs w:val="24"/>
       <w:lang w:val="en-IN"/>
     </w:rPr>
   </w:style>
-  <w:style w:type="character" w:customStyle="1" w:styleId="cf01">
+  <w:style w:type="character" w:styleId="cf01" w:customStyle="1">
     <w:name w:val="cf01"/>
     <w:basedOn w:val="DefaultParagraphFont"/>
     <w:rsid w:val="00EB2D08"/>
     <w:rPr>
-      <w:rFonts w:ascii="Segoe UI" w:hAnsi="Segoe UI" w:cs="Segoe UI" w:hint="default"/>
+      <w:rFonts w:hint="default" w:ascii="Segoe UI" w:hAnsi="Segoe UI" w:cs="Segoe UI"/>
       <w:sz w:val="18"/>
       <w:szCs w:val="18"/>
     </w:rPr>
@@ -18614,12 +18778,12 @@
     </w:pPr>
     <w:tblPr>
       <w:tblBorders>
-        <w:top w:val="single" w:sz="4" w:space="0" w:color="auto"/>
-        <w:left w:val="single" w:sz="4" w:space="0" w:color="auto"/>
-        <w:bottom w:val="single" w:sz="4" w:space="0" w:color="auto"/>
-        <w:right w:val="single" w:sz="4" w:space="0" w:color="auto"/>
-        <w:insideH w:val="single" w:sz="4" w:space="0" w:color="auto"/>
-        <w:insideV w:val="single" w:sz="4" w:space="0" w:color="auto"/>
+        <w:top w:val="single" w:color="auto" w:sz="4" w:space="0"/>
+        <w:left w:val="single" w:color="auto" w:sz="4" w:space="0"/>
+        <w:bottom w:val="single" w:color="auto" w:sz="4" w:space="0"/>
+        <w:right w:val="single" w:color="auto" w:sz="4" w:space="0"/>
+        <w:insideH w:val="single" w:color="auto" w:sz="4" w:space="0"/>
+        <w:insideV w:val="single" w:color="auto" w:sz="4" w:space="0"/>
       </w:tblBorders>
     </w:tblPr>
   </w:style>
@@ -18633,7 +18797,7 @@
       <w:spacing w:before="100" w:beforeAutospacing="1" w:after="100" w:afterAutospacing="1" w:line="240" w:lineRule="auto"/>
     </w:pPr>
     <w:rPr>
-      <w:rFonts w:ascii="Times New Roman" w:eastAsia="Times New Roman" w:hAnsi="Times New Roman" w:cs="Times New Roman"/>
+      <w:rFonts w:ascii="Times New Roman" w:hAnsi="Times New Roman" w:eastAsia="Times New Roman" w:cs="Times New Roman"/>
       <w:sz w:val="24"/>
       <w:szCs w:val="24"/>
       <w:lang w:val="en-IN" w:eastAsia="en-GB"/>
@@ -18670,12 +18834,12 @@
     <w:unhideWhenUsed/>
     <w:rsid w:val="00816251"/>
     <w:rPr>
-      <w:rFonts w:ascii="Courier New" w:eastAsiaTheme="minorEastAsia" w:hAnsi="Courier New" w:cs="Courier New"/>
+      <w:rFonts w:ascii="Courier New" w:hAnsi="Courier New" w:cs="Courier New" w:eastAsiaTheme="minorEastAsia"/>
       <w:sz w:val="24"/>
       <w:szCs w:val="24"/>
     </w:rPr>
   </w:style>
-  <w:style w:type="character" w:customStyle="1" w:styleId="Heading1Char">
+  <w:style w:type="character" w:styleId="Heading1Char" w:customStyle="1">
     <w:name w:val="Heading 1 Char"/>
     <w:basedOn w:val="DefaultParagraphFont"/>
     <w:link w:val="Heading1"/>
@@ -18686,7 +18850,7 @@
       <w:szCs w:val="40"/>
     </w:rPr>
   </w:style>
-  <w:style w:type="character" w:customStyle="1" w:styleId="Heading2Char">
+  <w:style w:type="character" w:styleId="Heading2Char" w:customStyle="1">
     <w:name w:val="Heading 2 Char"/>
     <w:basedOn w:val="DefaultParagraphFont"/>
     <w:link w:val="Heading2"/>
@@ -18697,7 +18861,7 @@
       <w:szCs w:val="32"/>
     </w:rPr>
   </w:style>
-  <w:style w:type="character" w:customStyle="1" w:styleId="Heading3Char">
+  <w:style w:type="character" w:styleId="Heading3Char" w:customStyle="1">
     <w:name w:val="Heading 3 Char"/>
     <w:basedOn w:val="DefaultParagraphFont"/>
     <w:link w:val="Heading3"/>
@@ -18709,7 +18873,7 @@
       <w:szCs w:val="28"/>
     </w:rPr>
   </w:style>
-  <w:style w:type="character" w:customStyle="1" w:styleId="Heading4Char">
+  <w:style w:type="character" w:styleId="Heading4Char" w:customStyle="1">
     <w:name w:val="Heading 4 Char"/>
     <w:basedOn w:val="DefaultParagraphFont"/>
     <w:link w:val="Heading4"/>
@@ -18751,13 +18915,13 @@
       <w:spacing w:line="240" w:lineRule="auto"/>
     </w:pPr>
     <w:rPr>
-      <w:rFonts w:ascii="Courier New" w:eastAsiaTheme="minorEastAsia" w:hAnsi="Courier New" w:cs="Courier New"/>
+      <w:rFonts w:ascii="Courier New" w:hAnsi="Courier New" w:cs="Courier New" w:eastAsiaTheme="minorEastAsia"/>
       <w:sz w:val="24"/>
       <w:szCs w:val="24"/>
       <w:lang w:val="en-IN" w:eastAsia="en-GB"/>
     </w:rPr>
   </w:style>
-  <w:style w:type="character" w:customStyle="1" w:styleId="HTMLPreformattedChar">
+  <w:style w:type="character" w:styleId="HTMLPreformattedChar" w:customStyle="1">
     <w:name w:val="HTML Preformatted Char"/>
     <w:basedOn w:val="DefaultParagraphFont"/>
     <w:link w:val="HTMLPreformatted"/>
@@ -18765,13 +18929,13 @@
     <w:semiHidden/>
     <w:rsid w:val="00816251"/>
     <w:rPr>
-      <w:rFonts w:ascii="Courier New" w:eastAsiaTheme="minorEastAsia" w:hAnsi="Courier New" w:cs="Courier New"/>
+      <w:rFonts w:ascii="Courier New" w:hAnsi="Courier New" w:cs="Courier New" w:eastAsiaTheme="minorEastAsia"/>
       <w:sz w:val="24"/>
       <w:szCs w:val="24"/>
       <w:lang w:val="en-IN" w:eastAsia="en-GB"/>
     </w:rPr>
   </w:style>
-  <w:style w:type="paragraph" w:customStyle="1" w:styleId="msonormal0">
+  <w:style w:type="paragraph" w:styleId="msonormal0" w:customStyle="1">
     <w:name w:val="msonormal"/>
     <w:basedOn w:val="Normal"/>
     <w:rsid w:val="00816251"/>
@@ -18779,13 +18943,13 @@
       <w:spacing w:before="100" w:beforeAutospacing="1" w:after="100" w:afterAutospacing="1" w:line="240" w:lineRule="auto"/>
     </w:pPr>
     <w:rPr>
-      <w:rFonts w:ascii="Times New Roman" w:eastAsiaTheme="minorEastAsia" w:hAnsi="Times New Roman" w:cs="Times New Roman"/>
+      <w:rFonts w:ascii="Times New Roman" w:hAnsi="Times New Roman" w:cs="Times New Roman" w:eastAsiaTheme="minorEastAsia"/>
       <w:sz w:val="24"/>
       <w:szCs w:val="24"/>
       <w:lang w:val="en-IN" w:eastAsia="en-GB"/>
     </w:rPr>
   </w:style>
-  <w:style w:type="paragraph" w:customStyle="1" w:styleId="error">
+  <w:style w:type="paragraph" w:styleId="error" w:customStyle="1">
     <w:name w:val="error"/>
     <w:basedOn w:val="Normal"/>
     <w:rsid w:val="00816251"/>
@@ -18794,13 +18958,13 @@
       <w:spacing w:before="100" w:beforeAutospacing="1" w:after="100" w:afterAutospacing="1" w:line="240" w:lineRule="auto"/>
     </w:pPr>
     <w:rPr>
-      <w:rFonts w:ascii="Times New Roman" w:eastAsiaTheme="minorEastAsia" w:hAnsi="Times New Roman" w:cs="Times New Roman"/>
+      <w:rFonts w:ascii="Times New Roman" w:hAnsi="Times New Roman" w:cs="Times New Roman" w:eastAsiaTheme="minorEastAsia"/>
       <w:sz w:val="24"/>
       <w:szCs w:val="24"/>
       <w:lang w:val="en-IN" w:eastAsia="en-GB"/>
     </w:rPr>
   </w:style>
-  <w:style w:type="paragraph" w:customStyle="1" w:styleId="specific">
+  <w:style w:type="paragraph" w:styleId="specific" w:customStyle="1">
     <w:name w:val="specific"/>
     <w:basedOn w:val="Normal"/>
     <w:rsid w:val="00816251"/>
@@ -18808,7 +18972,7 @@
       <w:spacing w:before="100" w:beforeAutospacing="1" w:after="100" w:afterAutospacing="1" w:line="240" w:lineRule="auto"/>
     </w:pPr>
     <w:rPr>
-      <w:rFonts w:ascii="Times New Roman" w:eastAsiaTheme="minorEastAsia" w:hAnsi="Times New Roman" w:cs="Times New Roman"/>
+      <w:rFonts w:ascii="Times New Roman" w:hAnsi="Times New Roman" w:cs="Times New Roman" w:eastAsiaTheme="minorEastAsia"/>
       <w:b/>
       <w:bCs/>
       <w:color w:val="CC3300"/>
@@ -18817,7 +18981,7 @@
       <w:lang w:val="en-IN" w:eastAsia="en-GB"/>
     </w:rPr>
   </w:style>
-  <w:style w:type="paragraph" w:customStyle="1" w:styleId="append-bottom">
+  <w:style w:type="paragraph" w:styleId="append-bottom" w:customStyle="1">
     <w:name w:val="append-bottom"/>
     <w:basedOn w:val="Normal"/>
     <w:rsid w:val="00816251"/>
@@ -18825,13 +18989,13 @@
       <w:spacing w:before="100" w:beforeAutospacing="1" w:after="150" w:line="240" w:lineRule="auto"/>
     </w:pPr>
     <w:rPr>
-      <w:rFonts w:ascii="Times New Roman" w:eastAsiaTheme="minorEastAsia" w:hAnsi="Times New Roman" w:cs="Times New Roman"/>
+      <w:rFonts w:ascii="Times New Roman" w:hAnsi="Times New Roman" w:cs="Times New Roman" w:eastAsiaTheme="minorEastAsia"/>
       <w:sz w:val="24"/>
       <w:szCs w:val="24"/>
       <w:lang w:val="en-IN" w:eastAsia="en-GB"/>
     </w:rPr>
   </w:style>
-  <w:style w:type="paragraph" w:customStyle="1" w:styleId="postmortem-section">
+  <w:style w:type="paragraph" w:styleId="postmortem-section" w:customStyle="1">
     <w:name w:val="postmortem-section"/>
     <w:basedOn w:val="Normal"/>
     <w:rsid w:val="00816251"/>
@@ -18839,18 +19003,18 @@
       <w:spacing w:before="100" w:beforeAutospacing="1" w:after="100" w:afterAutospacing="1" w:line="240" w:lineRule="auto"/>
     </w:pPr>
     <w:rPr>
-      <w:rFonts w:ascii="Times New Roman" w:eastAsiaTheme="minorEastAsia" w:hAnsi="Times New Roman" w:cs="Times New Roman"/>
+      <w:rFonts w:ascii="Times New Roman" w:hAnsi="Times New Roman" w:cs="Times New Roman" w:eastAsiaTheme="minorEastAsia"/>
       <w:sz w:val="24"/>
       <w:szCs w:val="24"/>
       <w:lang w:val="en-IN" w:eastAsia="en-GB"/>
     </w:rPr>
   </w:style>
-  <w:style w:type="character" w:customStyle="1" w:styleId="commands">
+  <w:style w:type="character" w:styleId="commands" w:customStyle="1">
     <w:name w:val="commands"/>
     <w:basedOn w:val="DefaultParagraphFont"/>
     <w:rsid w:val="00816251"/>
   </w:style>
-  <w:style w:type="paragraph" w:customStyle="1" w:styleId="frame">
+  <w:style w:type="paragraph" w:styleId="frame" w:customStyle="1">
     <w:name w:val="frame"/>
     <w:basedOn w:val="Normal"/>
     <w:rsid w:val="00816251"/>
@@ -18858,13 +19022,13 @@
       <w:spacing w:before="100" w:beforeAutospacing="1" w:after="100" w:afterAutospacing="1" w:line="240" w:lineRule="auto"/>
     </w:pPr>
     <w:rPr>
-      <w:rFonts w:ascii="Times New Roman" w:eastAsiaTheme="minorEastAsia" w:hAnsi="Times New Roman" w:cs="Times New Roman"/>
+      <w:rFonts w:ascii="Times New Roman" w:hAnsi="Times New Roman" w:cs="Times New Roman" w:eastAsiaTheme="minorEastAsia"/>
       <w:sz w:val="24"/>
       <w:szCs w:val="24"/>
       <w:lang w:val="en-IN" w:eastAsia="en-GB"/>
     </w:rPr>
   </w:style>
-  <w:style w:type="paragraph" w:customStyle="1" w:styleId="user">
+  <w:style w:type="paragraph" w:styleId="user" w:customStyle="1">
     <w:name w:val="user"/>
     <w:basedOn w:val="Normal"/>
     <w:rsid w:val="00816251"/>
@@ -18872,13 +19036,13 @@
       <w:spacing w:before="100" w:beforeAutospacing="1" w:after="100" w:afterAutospacing="1" w:line="240" w:lineRule="auto"/>
     </w:pPr>
     <w:rPr>
-      <w:rFonts w:ascii="Times New Roman" w:eastAsiaTheme="minorEastAsia" w:hAnsi="Times New Roman" w:cs="Times New Roman"/>
+      <w:rFonts w:ascii="Times New Roman" w:hAnsi="Times New Roman" w:cs="Times New Roman" w:eastAsiaTheme="minorEastAsia"/>
       <w:sz w:val="24"/>
       <w:szCs w:val="24"/>
       <w:lang w:val="en-IN" w:eastAsia="en-GB"/>
     </w:rPr>
   </w:style>
-  <w:style w:type="paragraph" w:customStyle="1" w:styleId="frame1">
+  <w:style w:type="paragraph" w:styleId="frame1" w:customStyle="1">
     <w:name w:val="frame1"/>
     <w:basedOn w:val="Normal"/>
     <w:rsid w:val="00816251"/>
@@ -18886,14 +19050,14 @@
       <w:spacing w:before="100" w:beforeAutospacing="1" w:after="100" w:afterAutospacing="1" w:line="240" w:lineRule="auto"/>
     </w:pPr>
     <w:rPr>
-      <w:rFonts w:ascii="Times New Roman" w:eastAsiaTheme="minorEastAsia" w:hAnsi="Times New Roman" w:cs="Times New Roman"/>
+      <w:rFonts w:ascii="Times New Roman" w:hAnsi="Times New Roman" w:cs="Times New Roman" w:eastAsiaTheme="minorEastAsia"/>
       <w:color w:val="4F4F4F"/>
       <w:sz w:val="24"/>
       <w:szCs w:val="24"/>
       <w:lang w:val="en-IN" w:eastAsia="en-GB"/>
     </w:rPr>
   </w:style>
-  <w:style w:type="paragraph" w:customStyle="1" w:styleId="user1">
+  <w:style w:type="paragraph" w:styleId="user1" w:customStyle="1">
     <w:name w:val="user1"/>
     <w:basedOn w:val="Normal"/>
     <w:rsid w:val="00816251"/>
@@ -18902,14 +19066,14 @@
       <w:spacing w:before="100" w:beforeAutospacing="1" w:after="100" w:afterAutospacing="1" w:line="240" w:lineRule="auto"/>
     </w:pPr>
     <w:rPr>
-      <w:rFonts w:ascii="Times New Roman" w:eastAsiaTheme="minorEastAsia" w:hAnsi="Times New Roman" w:cs="Times New Roman"/>
+      <w:rFonts w:ascii="Times New Roman" w:hAnsi="Times New Roman" w:cs="Times New Roman" w:eastAsiaTheme="minorEastAsia"/>
       <w:color w:val="000000"/>
       <w:sz w:val="24"/>
       <w:szCs w:val="24"/>
       <w:lang w:val="en-IN" w:eastAsia="en-GB"/>
     </w:rPr>
   </w:style>
-  <w:style w:type="paragraph" w:customStyle="1" w:styleId="postmortem-section1">
+  <w:style w:type="paragraph" w:styleId="postmortem-section1" w:customStyle="1">
     <w:name w:val="postmortem-section1"/>
     <w:basedOn w:val="Normal"/>
     <w:rsid w:val="00816251"/>
@@ -18917,13 +19081,13 @@
       <w:spacing w:before="100" w:beforeAutospacing="1" w:after="45" w:line="240" w:lineRule="auto"/>
     </w:pPr>
     <w:rPr>
-      <w:rFonts w:ascii="Times New Roman" w:eastAsiaTheme="minorEastAsia" w:hAnsi="Times New Roman" w:cs="Times New Roman"/>
+      <w:rFonts w:ascii="Times New Roman" w:hAnsi="Times New Roman" w:cs="Times New Roman" w:eastAsiaTheme="minorEastAsia"/>
       <w:sz w:val="24"/>
       <w:szCs w:val="24"/>
       <w:lang w:val="en-IN" w:eastAsia="en-GB"/>
     </w:rPr>
   </w:style>
-  <w:style w:type="character" w:customStyle="1" w:styleId="commands1">
+  <w:style w:type="character" w:styleId="commands1" w:customStyle="1">
     <w:name w:val="commands1"/>
     <w:basedOn w:val="DefaultParagraphFont"/>
     <w:rsid w:val="00816251"/>
@@ -18934,7 +19098,7 @@
       <w:szCs w:val="17"/>
     </w:rPr>
   </w:style>
-  <w:style w:type="character" w:customStyle="1" w:styleId="fname">
+  <w:style w:type="character" w:styleId="fname" w:customStyle="1">
     <w:name w:val="fname"/>
     <w:basedOn w:val="DefaultParagraphFont"/>
     <w:rsid w:val="00816251"/>
@@ -18951,7 +19115,7 @@
     <w:rsid w:val="00816251"/>
     <w:pPr>
       <w:pBdr>
-        <w:bottom w:val="single" w:sz="6" w:space="1" w:color="auto"/>
+        <w:bottom w:val="single" w:color="auto" w:sz="6" w:space="1"/>
       </w:pBdr>
       <w:spacing w:line="240" w:lineRule="auto"/>
       <w:jc w:val="center"/>
@@ -18964,7 +19128,7 @@
       <w:lang w:val="en-IN" w:eastAsia="en-GB"/>
     </w:rPr>
   </w:style>
-  <w:style w:type="character" w:customStyle="1" w:styleId="z-TopofFormChar">
+  <w:style w:type="character" w:styleId="z-TopofFormChar" w:customStyle="1">
     <w:name w:val="z-Top of Form Char"/>
     <w:basedOn w:val="DefaultParagraphFont"/>
     <w:link w:val="z-TopofForm"/>
@@ -18991,7 +19155,7 @@
     <w:rsid w:val="00816251"/>
     <w:pPr>
       <w:pBdr>
-        <w:top w:val="single" w:sz="6" w:space="1" w:color="auto"/>
+        <w:top w:val="single" w:color="auto" w:sz="6" w:space="1"/>
       </w:pBdr>
       <w:spacing w:line="240" w:lineRule="auto"/>
       <w:jc w:val="center"/>
@@ -19004,7 +19168,7 @@
       <w:lang w:val="en-IN" w:eastAsia="en-GB"/>
     </w:rPr>
   </w:style>
-  <w:style w:type="character" w:customStyle="1" w:styleId="z-BottomofFormChar">
+  <w:style w:type="character" w:styleId="z-BottomofFormChar" w:customStyle="1">
     <w:name w:val="z-Bottom of Form Char"/>
     <w:basedOn w:val="DefaultParagraphFont"/>
     <w:link w:val="z-BottomofForm"/>

</xml_diff>

<commit_message>
new report type also all corporate list API
</commit_message>
<xml_diff>
--- a/mediafiles/files/report/report_demo_v2.docx
+++ b/mediafiles/files/report/report_demo_v2.docx
@@ -94,7 +94,29 @@
           <w:color w:val="351C75"/>
           <w:lang w:val="en-US"/>
         </w:rPr>
-        <w:t>{% if start_date.strftime('%Y') == end_date.strftime('%Y') %}</w:t>
+        <w:t>{% if start_</w:t>
+      </w:r>
+      <w:proofErr w:type="gramStart"/>
+      <w:r>
+        <w:rPr>
+          <w:rFonts w:eastAsia="Montserrat"/>
+          <w:b/>
+          <w:bCs/>
+          <w:color w:val="351C75"/>
+          <w:lang w:val="en-US"/>
+        </w:rPr>
+        <w:t>date.strftime</w:t>
+      </w:r>
+      <w:proofErr w:type="gramEnd"/>
+      <w:r>
+        <w:rPr>
+          <w:rFonts w:eastAsia="Montserrat"/>
+          <w:b/>
+          <w:bCs/>
+          <w:color w:val="351C75"/>
+          <w:lang w:val="en-US"/>
+        </w:rPr>
+        <w:t>('%Y') == end_date.strftime('%Y') %}</w:t>
       </w:r>
     </w:p>
     <w:p>
@@ -133,6 +155,7 @@
         </w:rPr>
         <w:t xml:space="preserve"> </w:t>
       </w:r>
+      <w:proofErr w:type="gramStart"/>
       <w:r>
         <w:rPr>
           <w:rFonts w:eastAsia="Montserrat"/>
@@ -167,8 +190,9 @@
           <w:szCs w:val="58"/>
           <w:lang w:val="en-US"/>
         </w:rPr>
-        <w:t>start_date.strftime('%Y')</w:t>
-      </w:r>
+        <w:t>start</w:t>
+      </w:r>
+      <w:proofErr w:type="gramEnd"/>
       <w:r>
         <w:rPr>
           <w:rFonts w:eastAsia="Montserrat"/>
@@ -179,7 +203,7 @@
           <w:szCs w:val="58"/>
           <w:lang w:val="en-US"/>
         </w:rPr>
-        <w:t xml:space="preserve"> </w:t>
+        <w:t>_date.strftime('%Y')</w:t>
       </w:r>
       <w:r>
         <w:rPr>
@@ -191,6 +215,18 @@
           <w:szCs w:val="58"/>
           <w:lang w:val="en-US"/>
         </w:rPr>
+        <w:t xml:space="preserve"> </w:t>
+      </w:r>
+      <w:r>
+        <w:rPr>
+          <w:rFonts w:eastAsia="Montserrat"/>
+          <w:b/>
+          <w:bCs/>
+          <w:color w:val="351C75"/>
+          <w:sz w:val="58"/>
+          <w:szCs w:val="58"/>
+          <w:lang w:val="en-US"/>
+        </w:rPr>
         <w:t>}}</w:t>
       </w:r>
     </w:p>
@@ -243,6 +279,7 @@
         </w:rPr>
         <w:t xml:space="preserve">Year: </w:t>
       </w:r>
+      <w:proofErr w:type="gramStart"/>
       <w:r>
         <w:rPr>
           <w:rFonts w:eastAsia="Montserrat"/>
@@ -253,7 +290,20 @@
           <w:szCs w:val="58"/>
           <w:lang w:val="en-US"/>
         </w:rPr>
-        <w:t>{{ start_date.strftime('%Y') }}-{{ end_date.strftime('%Y') }}</w:t>
+        <w:t>{{ start</w:t>
+      </w:r>
+      <w:proofErr w:type="gramEnd"/>
+      <w:r>
+        <w:rPr>
+          <w:rFonts w:eastAsia="Montserrat"/>
+          <w:b/>
+          <w:bCs/>
+          <w:color w:val="351C75"/>
+          <w:sz w:val="58"/>
+          <w:szCs w:val="58"/>
+          <w:lang w:val="en-US"/>
+        </w:rPr>
+        <w:t>_date.strftime('%Y') }}-{{ end_date.strftime('%Y') }}</w:t>
       </w:r>
     </w:p>
     <w:p>
@@ -377,6 +427,7 @@
           <w:szCs w:val="16"/>
         </w:rPr>
       </w:pPr>
+      <w:proofErr w:type="gramStart"/>
       <w:r>
         <w:rPr>
           <w:rFonts w:eastAsia="Montserrat"/>
@@ -395,6 +446,7 @@
         </w:rPr>
         <w:t xml:space="preserve">  </w:t>
       </w:r>
+      <w:proofErr w:type="gramEnd"/>
       <w:r>
         <w:rPr>
           <w:rFonts w:eastAsia="Montserrat"/>
@@ -2425,6 +2477,7 @@
         </w:rPr>
         <w:t xml:space="preserve"> for the reporting period </w:t>
       </w:r>
+      <w:proofErr w:type="gramStart"/>
       <w:r>
         <w:rPr>
           <w:rFonts w:eastAsia="Montserrat"/>
@@ -2447,7 +2500,16 @@
           <w:color w:val="1E1919"/>
           <w:lang w:val="en-US"/>
         </w:rPr>
-        <w:t>start_date</w:t>
+        <w:t>start</w:t>
+      </w:r>
+      <w:proofErr w:type="gramEnd"/>
+      <w:r>
+        <w:rPr>
+          <w:rFonts w:eastAsia="Montserrat"/>
+          <w:color w:val="1E1919"/>
+          <w:lang w:val="en-US"/>
+        </w:rPr>
+        <w:t>_date</w:t>
       </w:r>
       <w:r>
         <w:rPr>
@@ -2609,6 +2671,7 @@
         </w:rPr>
         <w:t xml:space="preserve"> was </w:t>
       </w:r>
+      <w:proofErr w:type="gramStart"/>
       <w:r>
         <w:rPr>
           <w:rFonts w:eastAsia="Montserrat"/>
@@ -2623,7 +2686,16 @@
           <w:color w:val="1E1919"/>
           <w:lang w:val="en-US"/>
         </w:rPr>
-        <w:t xml:space="preserve"> highest_source_name </w:t>
+        <w:t xml:space="preserve"> highest</w:t>
+      </w:r>
+      <w:proofErr w:type="gramEnd"/>
+      <w:r>
+        <w:rPr>
+          <w:rFonts w:eastAsia="Montserrat"/>
+          <w:color w:val="1E1919"/>
+          <w:lang w:val="en-US"/>
+        </w:rPr>
+        <w:t xml:space="preserve">_source_name </w:t>
       </w:r>
       <w:r>
         <w:rPr>
@@ -2692,7 +2764,33 @@
           <w:szCs w:val="20"/>
           <w:lang w:val="en-US"/>
         </w:rPr>
-        <w:t xml:space="preserve">{{organization_name }} </w:t>
+        <w:t>{{organization_</w:t>
+      </w:r>
+      <w:proofErr w:type="gramStart"/>
+      <w:r>
+        <w:rPr>
+          <w:rFonts w:eastAsia="Montserrat"/>
+          <w:b/>
+          <w:bCs/>
+          <w:color w:val="1E1919"/>
+          <w:sz w:val="20"/>
+          <w:szCs w:val="20"/>
+          <w:lang w:val="en-US"/>
+        </w:rPr>
+        <w:t>name }</w:t>
+      </w:r>
+      <w:proofErr w:type="gramEnd"/>
+      <w:r>
+        <w:rPr>
+          <w:rFonts w:eastAsia="Montserrat"/>
+          <w:b/>
+          <w:bCs/>
+          <w:color w:val="1E1919"/>
+          <w:sz w:val="20"/>
+          <w:szCs w:val="20"/>
+          <w:lang w:val="en-US"/>
+        </w:rPr>
+        <w:t xml:space="preserve">} </w:t>
       </w:r>
       <w:r>
         <w:rPr>
@@ -3022,7 +3120,33 @@
                 <w:szCs w:val="20"/>
                 <w:lang w:val="en-US"/>
               </w:rPr>
-              <w:t>{{scope.scope_name</w:t>
+              <w:t>{{</w:t>
+            </w:r>
+            <w:proofErr w:type="gramStart"/>
+            <w:r>
+              <w:rPr>
+                <w:rFonts w:eastAsia="Montserrat"/>
+                <w:b/>
+                <w:bCs/>
+                <w:color w:val="1E1919"/>
+                <w:sz w:val="20"/>
+                <w:szCs w:val="20"/>
+                <w:lang w:val="en-US"/>
+              </w:rPr>
+              <w:t>scope.scope</w:t>
+            </w:r>
+            <w:proofErr w:type="gramEnd"/>
+            <w:r>
+              <w:rPr>
+                <w:rFonts w:eastAsia="Montserrat"/>
+                <w:b/>
+                <w:bCs/>
+                <w:color w:val="1E1919"/>
+                <w:sz w:val="20"/>
+                <w:szCs w:val="20"/>
+                <w:lang w:val="en-US"/>
+              </w:rPr>
+              <w:t>_name</w:t>
             </w:r>
             <w:r>
               <w:rPr>
@@ -3069,6 +3193,7 @@
                 <w:rFonts w:ascii="Arial" w:hAnsi="Arial" w:cs="Arial"/>
               </w:rPr>
             </w:pPr>
+            <w:proofErr w:type="gramStart"/>
             <w:r>
               <w:rPr>
                 <w:rFonts w:ascii="Arial" w:eastAsia="Montserrat" w:hAnsi="Arial" w:cs="Arial"/>
@@ -3090,7 +3215,18 @@
                 <w:sz w:val="20"/>
                 <w:szCs w:val="20"/>
               </w:rPr>
-              <w:t xml:space="preserve">'%0.2f' % </w:t>
+              <w:t>'</w:t>
+            </w:r>
+            <w:proofErr w:type="gramEnd"/>
+            <w:r>
+              <w:rPr>
+                <w:rFonts w:ascii="Arial" w:eastAsia="Montserrat" w:hAnsi="Arial" w:cs="Arial"/>
+                <w:b/>
+                <w:color w:val="1E1919"/>
+                <w:sz w:val="20"/>
+                <w:szCs w:val="20"/>
+              </w:rPr>
+              <w:t xml:space="preserve">%0.2f' % </w:t>
             </w:r>
             <w:r>
               <w:rPr>
@@ -3206,6 +3342,7 @@
                 <w:lang w:val="en-US"/>
               </w:rPr>
             </w:pPr>
+            <w:proofErr w:type="gramStart"/>
             <w:r>
               <w:rPr>
                 <w:rFonts w:eastAsia="Montserrat"/>
@@ -3240,7 +3377,20 @@
                 <w:szCs w:val="20"/>
                 <w:lang w:val="en-US"/>
               </w:rPr>
-              <w:t xml:space="preserve">'%0.2f' %  </w:t>
+              <w:t>'</w:t>
+            </w:r>
+            <w:proofErr w:type="gramEnd"/>
+            <w:r>
+              <w:rPr>
+                <w:rFonts w:eastAsia="Montserrat"/>
+                <w:b/>
+                <w:bCs/>
+                <w:color w:val="1E1919"/>
+                <w:sz w:val="20"/>
+                <w:szCs w:val="20"/>
+                <w:lang w:val="en-US"/>
+              </w:rPr>
+              <w:t xml:space="preserve">%0.2f' %  </w:t>
             </w:r>
             <w:r>
               <w:rPr>
@@ -3492,6 +3642,7 @@
         </w:rPr>
         <w:t xml:space="preserve">Table </w:t>
       </w:r>
+      <w:proofErr w:type="gramStart"/>
       <w:r>
         <w:rPr>
           <w:rFonts w:eastAsia="Montserrat"/>
@@ -3502,7 +3653,20 @@
           <w:szCs w:val="20"/>
           <w:lang w:val="en-US"/>
         </w:rPr>
-        <w:t>1.{{loop.index}}</w:t>
+        <w:t>1.{</w:t>
+      </w:r>
+      <w:proofErr w:type="gramEnd"/>
+      <w:r>
+        <w:rPr>
+          <w:rFonts w:eastAsia="Montserrat"/>
+          <w:b/>
+          <w:bCs/>
+          <w:color w:val="1E1919"/>
+          <w:sz w:val="20"/>
+          <w:szCs w:val="20"/>
+          <w:lang w:val="en-US"/>
+        </w:rPr>
+        <w:t>{loop.index}}</w:t>
       </w:r>
       <w:r>
         <w:rPr>
@@ -3798,7 +3962,33 @@
                 <w:szCs w:val="20"/>
                 <w:lang w:val="en-US"/>
               </w:rPr>
-              <w:t>{%tr for scope in company_data.scopes %}</w:t>
+              <w:t>{%tr for scope in company_</w:t>
+            </w:r>
+            <w:proofErr w:type="gramStart"/>
+            <w:r>
+              <w:rPr>
+                <w:rFonts w:eastAsia="Montserrat"/>
+                <w:b/>
+                <w:bCs/>
+                <w:color w:val="1E1919"/>
+                <w:sz w:val="20"/>
+                <w:szCs w:val="20"/>
+                <w:lang w:val="en-US"/>
+              </w:rPr>
+              <w:t>data.scopes</w:t>
+            </w:r>
+            <w:proofErr w:type="gramEnd"/>
+            <w:r>
+              <w:rPr>
+                <w:rFonts w:eastAsia="Montserrat"/>
+                <w:b/>
+                <w:bCs/>
+                <w:color w:val="1E1919"/>
+                <w:sz w:val="20"/>
+                <w:szCs w:val="20"/>
+                <w:lang w:val="en-US"/>
+              </w:rPr>
+              <w:t xml:space="preserve"> %}</w:t>
             </w:r>
           </w:p>
         </w:tc>
@@ -3850,7 +4040,33 @@
                 <w:szCs w:val="20"/>
                 <w:lang w:val="en-US"/>
               </w:rPr>
-              <w:t>{{scope.scope_name</w:t>
+              <w:t>{{</w:t>
+            </w:r>
+            <w:proofErr w:type="gramStart"/>
+            <w:r>
+              <w:rPr>
+                <w:rFonts w:eastAsia="Montserrat"/>
+                <w:b/>
+                <w:bCs/>
+                <w:color w:val="1E1919"/>
+                <w:sz w:val="20"/>
+                <w:szCs w:val="20"/>
+                <w:lang w:val="en-US"/>
+              </w:rPr>
+              <w:t>scope.scope</w:t>
+            </w:r>
+            <w:proofErr w:type="gramEnd"/>
+            <w:r>
+              <w:rPr>
+                <w:rFonts w:eastAsia="Montserrat"/>
+                <w:b/>
+                <w:bCs/>
+                <w:color w:val="1E1919"/>
+                <w:sz w:val="20"/>
+                <w:szCs w:val="20"/>
+                <w:lang w:val="en-US"/>
+              </w:rPr>
+              <w:t>_name</w:t>
             </w:r>
             <w:r>
               <w:rPr>
@@ -3897,6 +4113,7 @@
                 <w:rFonts w:ascii="Arial" w:hAnsi="Arial" w:cs="Arial"/>
               </w:rPr>
             </w:pPr>
+            <w:proofErr w:type="gramStart"/>
             <w:r>
               <w:rPr>
                 <w:rFonts w:ascii="Arial" w:eastAsia="Montserrat" w:hAnsi="Arial" w:cs="Arial"/>
@@ -3925,7 +4142,18 @@
                 <w:sz w:val="20"/>
                 <w:szCs w:val="20"/>
               </w:rPr>
-              <w:t xml:space="preserve">'%0.2f' % </w:t>
+              <w:t>'</w:t>
+            </w:r>
+            <w:proofErr w:type="gramEnd"/>
+            <w:r>
+              <w:rPr>
+                <w:rFonts w:ascii="Arial" w:eastAsia="Montserrat" w:hAnsi="Arial" w:cs="Arial"/>
+                <w:b/>
+                <w:color w:val="1E1919"/>
+                <w:sz w:val="20"/>
+                <w:szCs w:val="20"/>
+              </w:rPr>
+              <w:t xml:space="preserve">%0.2f' % </w:t>
             </w:r>
             <w:r>
               <w:rPr>
@@ -4063,8 +4291,9 @@
                 <w:szCs w:val="20"/>
                 <w:lang w:val="en-US"/>
               </w:rPr>
-              <w:t xml:space="preserve">'%0.2f' %  </w:t>
-            </w:r>
+              <w:t xml:space="preserve">'%0.2f' </w:t>
+            </w:r>
+            <w:proofErr w:type="gramStart"/>
             <w:r>
               <w:rPr>
                 <w:rFonts w:eastAsia="Montserrat"/>
@@ -4075,7 +4304,32 @@
                 <w:szCs w:val="20"/>
                 <w:lang w:val="en-US"/>
               </w:rPr>
-              <w:t>scope.contribution_scope</w:t>
+              <w:t xml:space="preserve">%  </w:t>
+            </w:r>
+            <w:r>
+              <w:rPr>
+                <w:rFonts w:eastAsia="Montserrat"/>
+                <w:b/>
+                <w:bCs/>
+                <w:color w:val="1E1919"/>
+                <w:sz w:val="20"/>
+                <w:szCs w:val="20"/>
+                <w:lang w:val="en-US"/>
+              </w:rPr>
+              <w:t>scope</w:t>
+            </w:r>
+            <w:proofErr w:type="gramEnd"/>
+            <w:r>
+              <w:rPr>
+                <w:rFonts w:eastAsia="Montserrat"/>
+                <w:b/>
+                <w:bCs/>
+                <w:color w:val="1E1919"/>
+                <w:sz w:val="20"/>
+                <w:szCs w:val="20"/>
+                <w:lang w:val="en-US"/>
+              </w:rPr>
+              <w:t>.contribution_scope</w:t>
             </w:r>
             <w:r>
               <w:rPr>
@@ -4316,7 +4570,29 @@
           <w:szCs w:val="20"/>
           <w:lang w:val="en-US"/>
         </w:rPr>
-        <w:t xml:space="preserve"> {{ start_date</w:t>
+        <w:t xml:space="preserve"> </w:t>
+      </w:r>
+      <w:proofErr w:type="gramStart"/>
+      <w:r>
+        <w:rPr>
+          <w:rFonts w:eastAsia="Montserrat"/>
+          <w:color w:val="1E1919"/>
+          <w:sz w:val="20"/>
+          <w:szCs w:val="20"/>
+          <w:lang w:val="en-US"/>
+        </w:rPr>
+        <w:t>{{ start</w:t>
+      </w:r>
+      <w:proofErr w:type="gramEnd"/>
+      <w:r>
+        <w:rPr>
+          <w:rFonts w:eastAsia="Montserrat"/>
+          <w:color w:val="1E1919"/>
+          <w:sz w:val="20"/>
+          <w:szCs w:val="20"/>
+          <w:lang w:val="en-US"/>
+        </w:rPr>
+        <w:t>_date</w:t>
       </w:r>
       <w:r>
         <w:rPr>
@@ -4713,7 +4989,18 @@
           <w:szCs w:val="20"/>
           <w:lang w:val="en-US"/>
         </w:rPr>
-        <w:t>m {{</w:t>
+        <w:t xml:space="preserve">m </w:t>
+      </w:r>
+      <w:proofErr w:type="gramStart"/>
+      <w:r>
+        <w:rPr>
+          <w:rFonts w:eastAsia="Montserrat"/>
+          <w:color w:val="1E1919"/>
+          <w:sz w:val="20"/>
+          <w:szCs w:val="20"/>
+          <w:lang w:val="en-US"/>
+        </w:rPr>
+        <w:t>{{</w:t>
       </w:r>
       <w:r>
         <w:rPr>
@@ -4733,7 +5020,18 @@
           <w:szCs w:val="20"/>
           <w:lang w:val="en-US"/>
         </w:rPr>
-        <w:t>start_date</w:t>
+        <w:t>start</w:t>
+      </w:r>
+      <w:proofErr w:type="gramEnd"/>
+      <w:r>
+        <w:rPr>
+          <w:rFonts w:eastAsia="Montserrat"/>
+          <w:color w:val="1E1919"/>
+          <w:sz w:val="20"/>
+          <w:szCs w:val="20"/>
+          <w:lang w:val="en-US"/>
+        </w:rPr>
+        <w:t>_date</w:t>
       </w:r>
       <w:r>
         <w:rPr>
@@ -5075,7 +5373,29 @@
           <w:szCs w:val="20"/>
           <w:lang w:val="en-US"/>
         </w:rPr>
-        <w:t>r_year.strftime(“</w:t>
+        <w:t>r_</w:t>
+      </w:r>
+      <w:proofErr w:type="gramStart"/>
+      <w:r>
+        <w:rPr>
+          <w:rFonts w:eastAsia="Montserrat"/>
+          <w:color w:val="1E1919"/>
+          <w:sz w:val="20"/>
+          <w:szCs w:val="20"/>
+          <w:lang w:val="en-US"/>
+        </w:rPr>
+        <w:t>year.strftime</w:t>
+      </w:r>
+      <w:proofErr w:type="gramEnd"/>
+      <w:r>
+        <w:rPr>
+          <w:rFonts w:eastAsia="Montserrat"/>
+          <w:color w:val="1E1919"/>
+          <w:sz w:val="20"/>
+          <w:szCs w:val="20"/>
+          <w:lang w:val="en-US"/>
+        </w:rPr>
+        <w:t>(“</w:t>
       </w:r>
       <w:r>
         <w:rPr>
@@ -5263,7 +5583,29 @@
           <w:szCs w:val="20"/>
           <w:lang w:val="en-US"/>
         </w:rPr>
-        <w:t>{{from_year.strftime(“%Y”)}} to {{</w:t>
+        <w:t>{{from_</w:t>
+      </w:r>
+      <w:proofErr w:type="gramStart"/>
+      <w:r>
+        <w:rPr>
+          <w:rFonts w:eastAsia="Montserrat"/>
+          <w:color w:val="1E1919"/>
+          <w:sz w:val="20"/>
+          <w:szCs w:val="20"/>
+          <w:lang w:val="en-US"/>
+        </w:rPr>
+        <w:t>year.strftime</w:t>
+      </w:r>
+      <w:proofErr w:type="gramEnd"/>
+      <w:r>
+        <w:rPr>
+          <w:rFonts w:eastAsia="Montserrat"/>
+          <w:color w:val="1E1919"/>
+          <w:sz w:val="20"/>
+          <w:szCs w:val="20"/>
+          <w:lang w:val="en-US"/>
+        </w:rPr>
+        <w:t>(“%Y”)}} to {{</w:t>
       </w:r>
       <w:r>
         <w:rPr>
@@ -5385,17 +5727,39 @@
           <w:szCs w:val="20"/>
           <w:lang w:val="en-US"/>
         </w:rPr>
-        <w:t>{{“No data Added.”}}</w:t>
-      </w:r>
-      <w:r>
-        <w:rPr>
-          <w:rFonts w:eastAsia="Montserrat"/>
-          <w:color w:val="1E1919"/>
-          <w:sz w:val="20"/>
-          <w:szCs w:val="20"/>
-          <w:lang w:val="en-US"/>
-        </w:rPr>
-        <w:t>{% endif %}</w:t>
+        <w:t>{{“No data Added.”</w:t>
+      </w:r>
+      <w:proofErr w:type="gramStart"/>
+      <w:r>
+        <w:rPr>
+          <w:rFonts w:eastAsia="Montserrat"/>
+          <w:color w:val="1E1919"/>
+          <w:sz w:val="20"/>
+          <w:szCs w:val="20"/>
+          <w:lang w:val="en-US"/>
+        </w:rPr>
+        <w:t>}}</w:t>
+      </w:r>
+      <w:r>
+        <w:rPr>
+          <w:rFonts w:eastAsia="Montserrat"/>
+          <w:color w:val="1E1919"/>
+          <w:sz w:val="20"/>
+          <w:szCs w:val="20"/>
+          <w:lang w:val="en-US"/>
+        </w:rPr>
+        <w:t>{</w:t>
+      </w:r>
+      <w:proofErr w:type="gramEnd"/>
+      <w:r>
+        <w:rPr>
+          <w:rFonts w:eastAsia="Montserrat"/>
+          <w:color w:val="1E1919"/>
+          <w:sz w:val="20"/>
+          <w:szCs w:val="20"/>
+          <w:lang w:val="en-US"/>
+        </w:rPr>
+        <w:t>% endif %}</w:t>
       </w:r>
     </w:p>
     <w:p>
@@ -5439,7 +5803,21 @@
         <w:rPr>
           <w:lang w:val="en-US"/>
         </w:rPr>
-        <w:t>{{p about_the_organization or ‘No Data Added.’ }}</w:t>
+        <w:t>{{p about_the_organization or ‘No Data Added.</w:t>
+      </w:r>
+      <w:proofErr w:type="gramStart"/>
+      <w:r>
+        <w:rPr>
+          <w:lang w:val="en-US"/>
+        </w:rPr>
+        <w:t>’ }</w:t>
+      </w:r>
+      <w:proofErr w:type="gramEnd"/>
+      <w:r>
+        <w:rPr>
+          <w:lang w:val="en-US"/>
+        </w:rPr>
+        <w:t>}</w:t>
       </w:r>
     </w:p>
     <w:p>
@@ -5457,11 +5835,19 @@
       </w:r>
     </w:p>
     <w:p>
-      <w:r>
-        <w:rPr>
-          <w:lang w:val="en-US"/>
-        </w:rPr>
-        <w:t>{{ ‘No Data Added.’ }}</w:t>
+      <w:proofErr w:type="gramStart"/>
+      <w:r>
+        <w:rPr>
+          <w:lang w:val="en-US"/>
+        </w:rPr>
+        <w:t>{{ ‘</w:t>
+      </w:r>
+      <w:proofErr w:type="gramEnd"/>
+      <w:r>
+        <w:rPr>
+          <w:lang w:val="en-US"/>
+        </w:rPr>
+        <w:t>No Data Added.’ }}</w:t>
       </w:r>
       <w:r>
         <w:t xml:space="preserve"> </w:t>
@@ -5599,17 +5985,39 @@
           <w:szCs w:val="20"/>
           <w:lang w:val="en-US"/>
         </w:rPr>
-        <w:t>{{start_date</w:t>
-      </w:r>
-      <w:r>
-        <w:rPr>
-          <w:rFonts w:eastAsia="Montserrat"/>
-          <w:color w:val="1E1919"/>
-          <w:sz w:val="20"/>
-          <w:szCs w:val="20"/>
-          <w:lang w:val="en-US"/>
-        </w:rPr>
-        <w:t>.strftime("%d-%</w:t>
+        <w:t>{{start_</w:t>
+      </w:r>
+      <w:proofErr w:type="gramStart"/>
+      <w:r>
+        <w:rPr>
+          <w:rFonts w:eastAsia="Montserrat"/>
+          <w:color w:val="1E1919"/>
+          <w:sz w:val="20"/>
+          <w:szCs w:val="20"/>
+          <w:lang w:val="en-US"/>
+        </w:rPr>
+        <w:t>date</w:t>
+      </w:r>
+      <w:r>
+        <w:rPr>
+          <w:rFonts w:eastAsia="Montserrat"/>
+          <w:color w:val="1E1919"/>
+          <w:sz w:val="20"/>
+          <w:szCs w:val="20"/>
+          <w:lang w:val="en-US"/>
+        </w:rPr>
+        <w:t>.strftime</w:t>
+      </w:r>
+      <w:proofErr w:type="gramEnd"/>
+      <w:r>
+        <w:rPr>
+          <w:rFonts w:eastAsia="Montserrat"/>
+          <w:color w:val="1E1919"/>
+          <w:sz w:val="20"/>
+          <w:szCs w:val="20"/>
+          <w:lang w:val="en-US"/>
+        </w:rPr>
+        <w:t>("%d-%</w:t>
       </w:r>
       <w:r>
         <w:rPr>
@@ -5845,7 +6253,21 @@
         <w:rPr>
           <w:lang w:val="en-US"/>
         </w:rPr>
-        <w:t>{{“No Data Added.“}}</w:t>
+        <w:t xml:space="preserve">{{“No Data </w:t>
+      </w:r>
+      <w:proofErr w:type="gramStart"/>
+      <w:r>
+        <w:rPr>
+          <w:lang w:val="en-US"/>
+        </w:rPr>
+        <w:t>Added.“</w:t>
+      </w:r>
+      <w:proofErr w:type="gramEnd"/>
+      <w:r>
+        <w:rPr>
+          <w:lang w:val="en-US"/>
+        </w:rPr>
+        <w:t>}}</w:t>
       </w:r>
     </w:p>
     <w:p>
@@ -5896,6 +6318,7 @@
         </w:rPr>
         <w:t xml:space="preserve"> </w:t>
       </w:r>
+      <w:proofErr w:type="gramStart"/>
       <w:r>
         <w:rPr>
           <w:lang w:val="en-US"/>
@@ -5906,7 +6329,14 @@
         <w:rPr>
           <w:lang w:val="en-US"/>
         </w:rPr>
-        <w:t xml:space="preserve"> designation_of_organizational_admin or “</w:t>
+        <w:t xml:space="preserve"> designation</w:t>
+      </w:r>
+      <w:proofErr w:type="gramEnd"/>
+      <w:r>
+        <w:rPr>
+          <w:lang w:val="en-US"/>
+        </w:rPr>
+        <w:t>_of_organizational_admin or “</w:t>
       </w:r>
       <w:r>
         <w:rPr>
@@ -6889,7 +7319,33 @@
                 <w:lang w:val="en-US"/>
               </w:rPr>
               <w:lastRenderedPageBreak/>
-              <w:t>{%tr for location in report.locations %}</w:t>
+              <w:t xml:space="preserve">{%tr for location in </w:t>
+            </w:r>
+            <w:proofErr w:type="gramStart"/>
+            <w:r>
+              <w:rPr>
+                <w:rFonts w:eastAsia="Montserrat"/>
+                <w:b/>
+                <w:bCs/>
+                <w:color w:val="1E1919"/>
+                <w:sz w:val="20"/>
+                <w:szCs w:val="20"/>
+                <w:lang w:val="en-US"/>
+              </w:rPr>
+              <w:t>report.locations</w:t>
+            </w:r>
+            <w:proofErr w:type="gramEnd"/>
+            <w:r>
+              <w:rPr>
+                <w:rFonts w:eastAsia="Montserrat"/>
+                <w:b/>
+                <w:bCs/>
+                <w:color w:val="1E1919"/>
+                <w:sz w:val="20"/>
+                <w:szCs w:val="20"/>
+                <w:lang w:val="en-US"/>
+              </w:rPr>
+              <w:t xml:space="preserve"> %}</w:t>
             </w:r>
           </w:p>
         </w:tc>
@@ -6911,6 +7367,7 @@
                 <w:lang w:val="en-US"/>
               </w:rPr>
             </w:pPr>
+            <w:proofErr w:type="gramStart"/>
             <w:r>
               <w:rPr>
                 <w:rFonts w:eastAsia="Montserrat"/>
@@ -6921,7 +7378,20 @@
                 <w:szCs w:val="20"/>
                 <w:lang w:val="en-US"/>
               </w:rPr>
-              <w:t>{{ location.location_name }}</w:t>
+              <w:t>{{ location</w:t>
+            </w:r>
+            <w:proofErr w:type="gramEnd"/>
+            <w:r>
+              <w:rPr>
+                <w:rFonts w:eastAsia="Montserrat"/>
+                <w:b/>
+                <w:bCs/>
+                <w:color w:val="1E1919"/>
+                <w:sz w:val="20"/>
+                <w:szCs w:val="20"/>
+                <w:lang w:val="en-US"/>
+              </w:rPr>
+              <w:t>.location_name }}</w:t>
             </w:r>
           </w:p>
         </w:tc>
@@ -6941,6 +7411,7 @@
                 <w:lang w:val="en-US"/>
               </w:rPr>
             </w:pPr>
+            <w:proofErr w:type="gramStart"/>
             <w:r>
               <w:rPr>
                 <w:rFonts w:eastAsia="Montserrat"/>
@@ -6951,7 +7422,20 @@
                 <w:szCs w:val="20"/>
                 <w:lang w:val="en-US"/>
               </w:rPr>
-              <w:t>{{ location.location_type }}</w:t>
+              <w:t>{{ location</w:t>
+            </w:r>
+            <w:proofErr w:type="gramEnd"/>
+            <w:r>
+              <w:rPr>
+                <w:rFonts w:eastAsia="Montserrat"/>
+                <w:b/>
+                <w:bCs/>
+                <w:color w:val="1E1919"/>
+                <w:sz w:val="20"/>
+                <w:szCs w:val="20"/>
+                <w:lang w:val="en-US"/>
+              </w:rPr>
+              <w:t>.location_type }}</w:t>
             </w:r>
           </w:p>
         </w:tc>
@@ -6971,6 +7455,7 @@
                 <w:lang w:val="en-US"/>
               </w:rPr>
             </w:pPr>
+            <w:proofErr w:type="gramStart"/>
             <w:r>
               <w:rPr>
                 <w:rFonts w:eastAsia="Montserrat"/>
@@ -6981,7 +7466,20 @@
                 <w:szCs w:val="20"/>
                 <w:lang w:val="en-US"/>
               </w:rPr>
-              <w:t>{{ location.location_address }}</w:t>
+              <w:t>{{ location</w:t>
+            </w:r>
+            <w:proofErr w:type="gramEnd"/>
+            <w:r>
+              <w:rPr>
+                <w:rFonts w:eastAsia="Montserrat"/>
+                <w:b/>
+                <w:bCs/>
+                <w:color w:val="1E1919"/>
+                <w:sz w:val="20"/>
+                <w:szCs w:val="20"/>
+                <w:lang w:val="en-US"/>
+              </w:rPr>
+              <w:t>.location_address }}</w:t>
             </w:r>
           </w:p>
         </w:tc>
@@ -7182,7 +7680,29 @@
           <w:szCs w:val="20"/>
           <w:lang w:val="en-US"/>
         </w:rPr>
-        <w:t xml:space="preserve">The process of identifying GHG emission sources is the first step involved in the quantification of GHG emissions. The GHG sources are then classified following the GHG Protocol – Corporate Standard. This is followed by gathering accurate activity data. Selection of nationally or internationally accepted emission factors is a crucial step and these are available through DEFRA, IPCC and National GHG Inventories for the calculation of GHG emissions. </w:t>
+        <w:t xml:space="preserve">The process of identifying GHG emission sources is the first step involved in the quantification of GHG emissions. The GHG sources are then classified following the GHG Protocol – Corporate Standard. This is followed by gathering accurate activity data. Selection of nationally or internationally accepted emission factors is a crucial </w:t>
+      </w:r>
+      <w:proofErr w:type="gramStart"/>
+      <w:r>
+        <w:rPr>
+          <w:rFonts w:eastAsia="Montserrat"/>
+          <w:color w:val="1E1919"/>
+          <w:sz w:val="20"/>
+          <w:szCs w:val="20"/>
+          <w:lang w:val="en-US"/>
+        </w:rPr>
+        <w:t>step</w:t>
+      </w:r>
+      <w:proofErr w:type="gramEnd"/>
+      <w:r>
+        <w:rPr>
+          <w:rFonts w:eastAsia="Montserrat"/>
+          <w:color w:val="1E1919"/>
+          <w:sz w:val="20"/>
+          <w:szCs w:val="20"/>
+          <w:lang w:val="en-US"/>
+        </w:rPr>
+        <w:t xml:space="preserve"> and these are available through DEFRA, IPCC and National GHG Inventories for the calculation of GHG emissions. </w:t>
       </w:r>
     </w:p>
     <w:p>
@@ -7577,7 +8097,31 @@
                 <w:szCs w:val="20"/>
                 <w:lang w:val="en-US"/>
               </w:rPr>
-              <w:t>{%tr for key,value in data_source.items</w:t>
+              <w:t xml:space="preserve">{%tr for </w:t>
+            </w:r>
+            <w:proofErr w:type="gramStart"/>
+            <w:r>
+              <w:rPr>
+                <w:rFonts w:eastAsia="Montserrat"/>
+                <w:b/>
+                <w:bCs/>
+                <w:sz w:val="20"/>
+                <w:szCs w:val="20"/>
+                <w:lang w:val="en-US"/>
+              </w:rPr>
+              <w:t>key,value</w:t>
+            </w:r>
+            <w:proofErr w:type="gramEnd"/>
+            <w:r>
+              <w:rPr>
+                <w:rFonts w:eastAsia="Montserrat"/>
+                <w:b/>
+                <w:bCs/>
+                <w:sz w:val="20"/>
+                <w:szCs w:val="20"/>
+                <w:lang w:val="en-US"/>
+              </w:rPr>
+              <w:t xml:space="preserve"> in data_source.items</w:t>
             </w:r>
             <w:r>
               <w:rPr>
@@ -7806,13 +8350,29 @@
           <w:color w:val="1E1919"/>
           <w:lang w:val="en-US"/>
         </w:rPr>
-        <w:t xml:space="preserve"> total emissions:</w:t>
-      </w:r>
-      <w:r>
-        <w:rPr>
-          <w:lang w:val="en-US"/>
-        </w:rPr>
-        <w:t>{% if bool_excluded_sources %}</w:t>
+        <w:t xml:space="preserve"> total </w:t>
+      </w:r>
+      <w:proofErr w:type="gramStart"/>
+      <w:r>
+        <w:rPr>
+          <w:rFonts w:eastAsia="Montserrat"/>
+          <w:color w:val="1E1919"/>
+          <w:lang w:val="en-US"/>
+        </w:rPr>
+        <w:t>emissions:</w:t>
+      </w:r>
+      <w:r>
+        <w:rPr>
+          <w:lang w:val="en-US"/>
+        </w:rPr>
+        <w:t>{</w:t>
+      </w:r>
+      <w:proofErr w:type="gramEnd"/>
+      <w:r>
+        <w:rPr>
+          <w:lang w:val="en-US"/>
+        </w:rPr>
+        <w:t>% if bool_excluded_sources %}</w:t>
       </w:r>
     </w:p>
     <w:p>
@@ -7820,7 +8380,21 @@
         <w:rPr>
           <w:lang w:val="en-US"/>
         </w:rPr>
-        <w:t>{{p excluded_sources or ‘No Data Added.’ }}</w:t>
+        <w:t>{{p excluded_sources or ‘No Data Added.</w:t>
+      </w:r>
+      <w:proofErr w:type="gramStart"/>
+      <w:r>
+        <w:rPr>
+          <w:lang w:val="en-US"/>
+        </w:rPr>
+        <w:t>’ }</w:t>
+      </w:r>
+      <w:proofErr w:type="gramEnd"/>
+      <w:r>
+        <w:rPr>
+          <w:lang w:val="en-US"/>
+        </w:rPr>
+        <w:t>}</w:t>
       </w:r>
     </w:p>
     <w:p>
@@ -7829,11 +8403,19 @@
       </w:r>
     </w:p>
     <w:p>
-      <w:r>
-        <w:rPr>
-          <w:lang w:val="en-US"/>
-        </w:rPr>
-        <w:t>{{ “No Data Added.” }}</w:t>
+      <w:proofErr w:type="gramStart"/>
+      <w:r>
+        <w:rPr>
+          <w:lang w:val="en-US"/>
+        </w:rPr>
+        <w:t>{{ “</w:t>
+      </w:r>
+      <w:proofErr w:type="gramEnd"/>
+      <w:r>
+        <w:rPr>
+          <w:lang w:val="en-US"/>
+        </w:rPr>
+        <w:t>No Data Added.” }}</w:t>
       </w:r>
       <w:r>
         <w:t xml:space="preserve"> </w:t>
@@ -8063,7 +8645,21 @@
               <w:rPr>
                 <w:lang w:val="en-US"/>
               </w:rPr>
-              <w:t>{%tr for source in report.sources %}</w:t>
+              <w:t xml:space="preserve">{%tr for source in </w:t>
+            </w:r>
+            <w:proofErr w:type="gramStart"/>
+            <w:r>
+              <w:rPr>
+                <w:lang w:val="en-US"/>
+              </w:rPr>
+              <w:t>report.sources</w:t>
+            </w:r>
+            <w:proofErr w:type="gramEnd"/>
+            <w:r>
+              <w:rPr>
+                <w:lang w:val="en-US"/>
+              </w:rPr>
+              <w:t xml:space="preserve"> %}</w:t>
             </w:r>
           </w:p>
         </w:tc>
@@ -8088,14 +8684,25 @@
               </w:rPr>
               <w:t xml:space="preserve">{%tr if </w:t>
             </w:r>
-            <w:r>
-              <w:rPr>
-                <w:rFonts w:eastAsia="Montserrat"/>
-                <w:sz w:val="20"/>
-                <w:szCs w:val="20"/>
-                <w:lang w:val="en-US"/>
-              </w:rPr>
-              <w:t xml:space="preserve">source.activity_name </w:t>
+            <w:proofErr w:type="gramStart"/>
+            <w:r>
+              <w:rPr>
+                <w:rFonts w:eastAsia="Montserrat"/>
+                <w:sz w:val="20"/>
+                <w:szCs w:val="20"/>
+                <w:lang w:val="en-US"/>
+              </w:rPr>
+              <w:t>source.activity</w:t>
+            </w:r>
+            <w:proofErr w:type="gramEnd"/>
+            <w:r>
+              <w:rPr>
+                <w:rFonts w:eastAsia="Montserrat"/>
+                <w:sz w:val="20"/>
+                <w:szCs w:val="20"/>
+                <w:lang w:val="en-US"/>
+              </w:rPr>
+              <w:t xml:space="preserve">_name </w:t>
             </w:r>
             <w:r>
               <w:rPr>
@@ -8122,7 +8729,43 @@
                 <w:szCs w:val="20"/>
                 <w:lang w:val="en-US"/>
               </w:rPr>
-              <w:t xml:space="preserve">one </w:t>
+              <w:t>one</w:t>
+            </w:r>
+            <w:r>
+              <w:rPr>
+                <w:rFonts w:eastAsia="Montserrat"/>
+                <w:sz w:val="20"/>
+                <w:szCs w:val="20"/>
+                <w:lang w:val="en-US"/>
+              </w:rPr>
+              <w:t xml:space="preserve"> and source.category_name != “</w:t>
+            </w:r>
+            <w:r>
+              <w:rPr>
+                <w:rFonts w:eastAsia="Montserrat"/>
+                <w:sz w:val="20"/>
+                <w:szCs w:val="20"/>
+                <w:lang w:val="en-US"/>
+              </w:rPr>
+              <w:t>Investment</w:t>
+            </w:r>
+            <w:r>
+              <w:rPr>
+                <w:rFonts w:eastAsia="Montserrat"/>
+                <w:sz w:val="20"/>
+                <w:szCs w:val="20"/>
+                <w:lang w:val="en-US"/>
+              </w:rPr>
+              <w:t>”</w:t>
+            </w:r>
+            <w:r>
+              <w:rPr>
+                <w:rFonts w:eastAsia="Montserrat"/>
+                <w:sz w:val="20"/>
+                <w:szCs w:val="20"/>
+                <w:lang w:val="en-US"/>
+              </w:rPr>
+              <w:t xml:space="preserve"> </w:t>
             </w:r>
             <w:r>
               <w:rPr>
@@ -8170,7 +8813,31 @@
                 <w:szCs w:val="20"/>
                 <w:lang w:val="en-US"/>
               </w:rPr>
-              <w:t>{{source.category_name}}-{{source.activity_name.split(“-“)[0]}}</w:t>
+              <w:t>{{</w:t>
+            </w:r>
+            <w:proofErr w:type="gramStart"/>
+            <w:r>
+              <w:rPr>
+                <w:rFonts w:eastAsia="Montserrat"/>
+                <w:b/>
+                <w:bCs/>
+                <w:sz w:val="20"/>
+                <w:szCs w:val="20"/>
+                <w:lang w:val="en-US"/>
+              </w:rPr>
+              <w:t>source.category</w:t>
+            </w:r>
+            <w:proofErr w:type="gramEnd"/>
+            <w:r>
+              <w:rPr>
+                <w:rFonts w:eastAsia="Montserrat"/>
+                <w:b/>
+                <w:bCs/>
+                <w:sz w:val="20"/>
+                <w:szCs w:val="20"/>
+                <w:lang w:val="en-US"/>
+              </w:rPr>
+              <w:t>_name}}-{{source.activity_name.split(“-“)[0]}}</w:t>
             </w:r>
           </w:p>
         </w:tc>
@@ -8201,7 +8868,31 @@
                 <w:szCs w:val="20"/>
                 <w:lang w:val="en-US"/>
               </w:rPr>
-              <w:t>{{source.co2e_unit }}</w:t>
+              <w:t>{{source.co2e_</w:t>
+            </w:r>
+            <w:proofErr w:type="gramStart"/>
+            <w:r>
+              <w:rPr>
+                <w:rFonts w:eastAsia="Montserrat"/>
+                <w:b/>
+                <w:bCs/>
+                <w:sz w:val="20"/>
+                <w:szCs w:val="20"/>
+                <w:lang w:val="en-US"/>
+              </w:rPr>
+              <w:t>unit }</w:t>
+            </w:r>
+            <w:proofErr w:type="gramEnd"/>
+            <w:r>
+              <w:rPr>
+                <w:rFonts w:eastAsia="Montserrat"/>
+                <w:b/>
+                <w:bCs/>
+                <w:sz w:val="20"/>
+                <w:szCs w:val="20"/>
+                <w:lang w:val="en-US"/>
+              </w:rPr>
+              <w:t>}</w:t>
             </w:r>
             <w:r>
               <w:rPr>
@@ -8308,7 +8999,31 @@
                 <w:szCs w:val="20"/>
                 <w:lang w:val="en-US"/>
               </w:rPr>
-              <w:t>{{source.source}}</w:t>
+              <w:t>{{</w:t>
+            </w:r>
+            <w:proofErr w:type="gramStart"/>
+            <w:r>
+              <w:rPr>
+                <w:rFonts w:eastAsia="Montserrat"/>
+                <w:b/>
+                <w:bCs/>
+                <w:sz w:val="20"/>
+                <w:szCs w:val="20"/>
+                <w:lang w:val="en-US"/>
+              </w:rPr>
+              <w:t>source.source</w:t>
+            </w:r>
+            <w:proofErr w:type="gramEnd"/>
+            <w:r>
+              <w:rPr>
+                <w:rFonts w:eastAsia="Montserrat"/>
+                <w:b/>
+                <w:bCs/>
+                <w:sz w:val="20"/>
+                <w:szCs w:val="20"/>
+                <w:lang w:val="en-US"/>
+              </w:rPr>
+              <w:t>}}</w:t>
             </w:r>
           </w:p>
         </w:tc>
@@ -8321,7 +9036,21 @@
               <w:rPr>
                 <w:lang w:val="en-US"/>
               </w:rPr>
-              <w:t>{{source.year}}</w:t>
+              <w:t>{{</w:t>
+            </w:r>
+            <w:proofErr w:type="gramStart"/>
+            <w:r>
+              <w:rPr>
+                <w:lang w:val="en-US"/>
+              </w:rPr>
+              <w:t>source.year</w:t>
+            </w:r>
+            <w:proofErr w:type="gramEnd"/>
+            <w:r>
+              <w:rPr>
+                <w:lang w:val="en-US"/>
+              </w:rPr>
+              <w:t>}}</w:t>
             </w:r>
           </w:p>
           <w:p>
@@ -8519,19 +9248,42 @@
           <w:szCs w:val="24"/>
           <w:lang w:val="en-US"/>
         </w:rPr>
-        <w:t>{% if start_date</w:t>
-      </w:r>
-      <w:r>
-        <w:rPr>
-          <w:rFonts w:eastAsia="Montserrat"/>
-          <w:b/>
-          <w:bCs/>
-          <w:color w:val="1E1919"/>
+        <w:t>{% if start_</w:t>
+      </w:r>
+      <w:proofErr w:type="gramStart"/>
+      <w:r>
+        <w:rPr>
+          <w:rFonts w:eastAsia="Montserrat"/>
           <w:sz w:val="24"/>
           <w:szCs w:val="24"/>
           <w:lang w:val="en-US"/>
         </w:rPr>
-        <w:t>.strftime(“%Y”)</w:t>
+        <w:t>date</w:t>
+      </w:r>
+      <w:r>
+        <w:rPr>
+          <w:rFonts w:eastAsia="Montserrat"/>
+          <w:b/>
+          <w:bCs/>
+          <w:color w:val="1E1919"/>
+          <w:sz w:val="24"/>
+          <w:szCs w:val="24"/>
+          <w:lang w:val="en-US"/>
+        </w:rPr>
+        <w:t>.strftime</w:t>
+      </w:r>
+      <w:proofErr w:type="gramEnd"/>
+      <w:r>
+        <w:rPr>
+          <w:rFonts w:eastAsia="Montserrat"/>
+          <w:b/>
+          <w:bCs/>
+          <w:color w:val="1E1919"/>
+          <w:sz w:val="24"/>
+          <w:szCs w:val="24"/>
+          <w:lang w:val="en-US"/>
+        </w:rPr>
+        <w:t>(“%Y”)</w:t>
       </w:r>
       <w:r>
         <w:rPr>
@@ -8829,7 +9581,31 @@
                 <w:szCs w:val="20"/>
                 <w:lang w:val="en-US"/>
               </w:rPr>
-              <w:t>if start_date.strftime(“%Y”) == end_date.strftime(“%Y”)</w:t>
+              <w:t>if start_</w:t>
+            </w:r>
+            <w:proofErr w:type="gramStart"/>
+            <w:r>
+              <w:rPr>
+                <w:rFonts w:eastAsia="Montserrat"/>
+                <w:b/>
+                <w:bCs/>
+                <w:sz w:val="20"/>
+                <w:szCs w:val="20"/>
+                <w:lang w:val="en-US"/>
+              </w:rPr>
+              <w:t>date.strftime</w:t>
+            </w:r>
+            <w:proofErr w:type="gramEnd"/>
+            <w:r>
+              <w:rPr>
+                <w:rFonts w:eastAsia="Montserrat"/>
+                <w:b/>
+                <w:bCs/>
+                <w:sz w:val="20"/>
+                <w:szCs w:val="20"/>
+                <w:lang w:val="en-US"/>
+              </w:rPr>
+              <w:t>(“%Y”) == end_date.strftime(“%Y”)</w:t>
             </w:r>
             <w:r>
               <w:rPr>
@@ -8994,7 +9770,31 @@
                 <w:szCs w:val="20"/>
                 <w:lang w:val="en-US"/>
               </w:rPr>
-              <w:t>if start_date.strftime(“%Y”) == end_date.strftime(“%Y”)</w:t>
+              <w:t>if start_</w:t>
+            </w:r>
+            <w:proofErr w:type="gramStart"/>
+            <w:r>
+              <w:rPr>
+                <w:rFonts w:eastAsia="Montserrat"/>
+                <w:b/>
+                <w:bCs/>
+                <w:sz w:val="20"/>
+                <w:szCs w:val="20"/>
+                <w:lang w:val="en-US"/>
+              </w:rPr>
+              <w:t>date.strftime</w:t>
+            </w:r>
+            <w:proofErr w:type="gramEnd"/>
+            <w:r>
+              <w:rPr>
+                <w:rFonts w:eastAsia="Montserrat"/>
+                <w:b/>
+                <w:bCs/>
+                <w:sz w:val="20"/>
+                <w:szCs w:val="20"/>
+                <w:lang w:val="en-US"/>
+              </w:rPr>
+              <w:t>(“%Y”) == end_date.strftime(“%Y”)</w:t>
             </w:r>
             <w:r>
               <w:rPr>
@@ -9233,7 +10033,31 @@
                 <w:szCs w:val="20"/>
                 <w:lang w:val="en-US"/>
               </w:rPr>
-              <w:t>{%tr for source in report.sources %}</w:t>
+              <w:t xml:space="preserve">{%tr for source in </w:t>
+            </w:r>
+            <w:proofErr w:type="gramStart"/>
+            <w:r>
+              <w:rPr>
+                <w:rFonts w:eastAsia="Montserrat"/>
+                <w:b/>
+                <w:bCs/>
+                <w:sz w:val="20"/>
+                <w:szCs w:val="20"/>
+                <w:lang w:val="en-US"/>
+              </w:rPr>
+              <w:t>report.sources</w:t>
+            </w:r>
+            <w:proofErr w:type="gramEnd"/>
+            <w:r>
+              <w:rPr>
+                <w:rFonts w:eastAsia="Montserrat"/>
+                <w:b/>
+                <w:bCs/>
+                <w:sz w:val="20"/>
+                <w:szCs w:val="20"/>
+                <w:lang w:val="en-US"/>
+              </w:rPr>
+              <w:t xml:space="preserve"> %}</w:t>
             </w:r>
           </w:p>
         </w:tc>
@@ -9276,7 +10100,31 @@
                 <w:szCs w:val="20"/>
                 <w:lang w:val="en-US"/>
               </w:rPr>
-              <w:t xml:space="preserve">{%tr if source.scope_name == </w:t>
+              <w:t xml:space="preserve">{%tr if </w:t>
+            </w:r>
+            <w:proofErr w:type="gramStart"/>
+            <w:r>
+              <w:rPr>
+                <w:rFonts w:eastAsia="Montserrat"/>
+                <w:b/>
+                <w:bCs/>
+                <w:sz w:val="20"/>
+                <w:szCs w:val="20"/>
+                <w:lang w:val="en-US"/>
+              </w:rPr>
+              <w:t>source.scope</w:t>
+            </w:r>
+            <w:proofErr w:type="gramEnd"/>
+            <w:r>
+              <w:rPr>
+                <w:rFonts w:eastAsia="Montserrat"/>
+                <w:b/>
+                <w:bCs/>
+                <w:sz w:val="20"/>
+                <w:szCs w:val="20"/>
+                <w:lang w:val="en-US"/>
+              </w:rPr>
+              <w:t xml:space="preserve">_name == </w:t>
             </w:r>
             <w:r>
               <w:rPr>
@@ -9340,7 +10188,31 @@
                 <w:szCs w:val="20"/>
                 <w:lang w:val="en-US"/>
               </w:rPr>
-              <w:t>{{source.source_name}}-{{source.category_name}}</w:t>
+              <w:t>{{</w:t>
+            </w:r>
+            <w:proofErr w:type="gramStart"/>
+            <w:r>
+              <w:rPr>
+                <w:rFonts w:eastAsia="Montserrat"/>
+                <w:b/>
+                <w:bCs/>
+                <w:sz w:val="20"/>
+                <w:szCs w:val="20"/>
+                <w:lang w:val="en-US"/>
+              </w:rPr>
+              <w:t>source.source</w:t>
+            </w:r>
+            <w:proofErr w:type="gramEnd"/>
+            <w:r>
+              <w:rPr>
+                <w:rFonts w:eastAsia="Montserrat"/>
+                <w:b/>
+                <w:bCs/>
+                <w:sz w:val="20"/>
+                <w:szCs w:val="20"/>
+                <w:lang w:val="en-US"/>
+              </w:rPr>
+              <w:t>_name}}-{{source.category_name}}</w:t>
             </w:r>
           </w:p>
         </w:tc>
@@ -9377,7 +10249,31 @@
                 <w:szCs w:val="20"/>
                 <w:lang w:val="en-US"/>
               </w:rPr>
-              <w:t>{{source.activity_data.activity_value}} {{source.activity_data.activity_unit}}</w:t>
+              <w:t>{{</w:t>
+            </w:r>
+            <w:proofErr w:type="gramStart"/>
+            <w:r>
+              <w:rPr>
+                <w:rFonts w:eastAsia="Montserrat"/>
+                <w:b/>
+                <w:bCs/>
+                <w:sz w:val="20"/>
+                <w:szCs w:val="20"/>
+                <w:lang w:val="en-US"/>
+              </w:rPr>
+              <w:t>source.activity</w:t>
+            </w:r>
+            <w:proofErr w:type="gramEnd"/>
+            <w:r>
+              <w:rPr>
+                <w:rFonts w:eastAsia="Montserrat"/>
+                <w:b/>
+                <w:bCs/>
+                <w:sz w:val="20"/>
+                <w:szCs w:val="20"/>
+                <w:lang w:val="en-US"/>
+              </w:rPr>
+              <w:t>_data.activity_value}} {{source.activity_data.activity_unit}}</w:t>
             </w:r>
           </w:p>
         </w:tc>
@@ -9405,6 +10301,7 @@
                 <w:lang w:val="en-US"/>
               </w:rPr>
             </w:pPr>
+            <w:proofErr w:type="gramStart"/>
             <w:r>
               <w:rPr>
                 <w:rFonts w:eastAsia="Montserrat"/>
@@ -9437,7 +10334,20 @@
                 <w:szCs w:val="20"/>
                 <w:lang w:val="en-US"/>
               </w:rPr>
-              <w:t xml:space="preserve">'%0.2f' % </w:t>
+              <w:t>'</w:t>
+            </w:r>
+            <w:proofErr w:type="gramEnd"/>
+            <w:r>
+              <w:rPr>
+                <w:rFonts w:eastAsia="Montserrat"/>
+                <w:b/>
+                <w:bCs/>
+                <w:color w:val="1E1919"/>
+                <w:sz w:val="20"/>
+                <w:szCs w:val="20"/>
+                <w:lang w:val="en-US"/>
+              </w:rPr>
+              <w:t xml:space="preserve">%0.2f' % </w:t>
             </w:r>
             <w:r>
               <w:rPr>
@@ -10077,7 +10987,31 @@
                 <w:szCs w:val="20"/>
                 <w:lang w:val="en-US"/>
               </w:rPr>
-              <w:t>start_date.strftime(“%Y”) == end_date.strftime(“%Y”)</w:t>
+              <w:t>start_</w:t>
+            </w:r>
+            <w:proofErr w:type="gramStart"/>
+            <w:r>
+              <w:rPr>
+                <w:rFonts w:eastAsia="Montserrat"/>
+                <w:b/>
+                <w:bCs/>
+                <w:sz w:val="20"/>
+                <w:szCs w:val="20"/>
+                <w:lang w:val="en-US"/>
+              </w:rPr>
+              <w:t>date.strftime</w:t>
+            </w:r>
+            <w:proofErr w:type="gramEnd"/>
+            <w:r>
+              <w:rPr>
+                <w:rFonts w:eastAsia="Montserrat"/>
+                <w:b/>
+                <w:bCs/>
+                <w:sz w:val="20"/>
+                <w:szCs w:val="20"/>
+                <w:lang w:val="en-US"/>
+              </w:rPr>
+              <w:t>(“%Y”) == end_date.strftime(“%Y”)</w:t>
             </w:r>
             <w:r>
               <w:rPr>
@@ -10255,7 +11189,31 @@
                 <w:szCs w:val="20"/>
                 <w:lang w:val="en-US"/>
               </w:rPr>
-              <w:t>{%tr for source in report.sources %}</w:t>
+              <w:t xml:space="preserve">{%tr for source in </w:t>
+            </w:r>
+            <w:proofErr w:type="gramStart"/>
+            <w:r>
+              <w:rPr>
+                <w:rFonts w:eastAsia="Montserrat"/>
+                <w:b/>
+                <w:bCs/>
+                <w:sz w:val="20"/>
+                <w:szCs w:val="20"/>
+                <w:lang w:val="en-US"/>
+              </w:rPr>
+              <w:t>report.sources</w:t>
+            </w:r>
+            <w:proofErr w:type="gramEnd"/>
+            <w:r>
+              <w:rPr>
+                <w:rFonts w:eastAsia="Montserrat"/>
+                <w:b/>
+                <w:bCs/>
+                <w:sz w:val="20"/>
+                <w:szCs w:val="20"/>
+                <w:lang w:val="en-US"/>
+              </w:rPr>
+              <w:t xml:space="preserve"> %}</w:t>
             </w:r>
           </w:p>
         </w:tc>
@@ -10295,7 +11253,31 @@
                 <w:szCs w:val="20"/>
                 <w:lang w:val="en-US"/>
               </w:rPr>
-              <w:t xml:space="preserve">{%tr if source.scope_name == </w:t>
+              <w:t xml:space="preserve">{%tr if </w:t>
+            </w:r>
+            <w:proofErr w:type="gramStart"/>
+            <w:r>
+              <w:rPr>
+                <w:rFonts w:eastAsia="Montserrat"/>
+                <w:b/>
+                <w:bCs/>
+                <w:sz w:val="20"/>
+                <w:szCs w:val="20"/>
+                <w:lang w:val="en-US"/>
+              </w:rPr>
+              <w:t>source.scope</w:t>
+            </w:r>
+            <w:proofErr w:type="gramEnd"/>
+            <w:r>
+              <w:rPr>
+                <w:rFonts w:eastAsia="Montserrat"/>
+                <w:b/>
+                <w:bCs/>
+                <w:sz w:val="20"/>
+                <w:szCs w:val="20"/>
+                <w:lang w:val="en-US"/>
+              </w:rPr>
+              <w:t xml:space="preserve">_name == </w:t>
             </w:r>
             <w:r>
               <w:rPr>
@@ -10356,7 +11338,31 @@
                 <w:szCs w:val="20"/>
                 <w:lang w:val="en-US"/>
               </w:rPr>
-              <w:t>{{source.source_name}}-{{source.category_name}}</w:t>
+              <w:t>{{</w:t>
+            </w:r>
+            <w:proofErr w:type="gramStart"/>
+            <w:r>
+              <w:rPr>
+                <w:rFonts w:eastAsia="Montserrat"/>
+                <w:b/>
+                <w:bCs/>
+                <w:sz w:val="20"/>
+                <w:szCs w:val="20"/>
+                <w:lang w:val="en-US"/>
+              </w:rPr>
+              <w:t>source.source</w:t>
+            </w:r>
+            <w:proofErr w:type="gramEnd"/>
+            <w:r>
+              <w:rPr>
+                <w:rFonts w:eastAsia="Montserrat"/>
+                <w:b/>
+                <w:bCs/>
+                <w:sz w:val="20"/>
+                <w:szCs w:val="20"/>
+                <w:lang w:val="en-US"/>
+              </w:rPr>
+              <w:t>_name}}-{{source.category_name}}</w:t>
             </w:r>
           </w:p>
         </w:tc>
@@ -10393,7 +11399,31 @@
                 <w:szCs w:val="20"/>
                 <w:lang w:val="en-US"/>
               </w:rPr>
-              <w:t>{{source.activity_data.activity_value}} {{source.activity_data.activity_unit}}</w:t>
+              <w:t>{{</w:t>
+            </w:r>
+            <w:proofErr w:type="gramStart"/>
+            <w:r>
+              <w:rPr>
+                <w:rFonts w:eastAsia="Montserrat"/>
+                <w:b/>
+                <w:bCs/>
+                <w:sz w:val="20"/>
+                <w:szCs w:val="20"/>
+                <w:lang w:val="en-US"/>
+              </w:rPr>
+              <w:t>source.activity</w:t>
+            </w:r>
+            <w:proofErr w:type="gramEnd"/>
+            <w:r>
+              <w:rPr>
+                <w:rFonts w:eastAsia="Montserrat"/>
+                <w:b/>
+                <w:bCs/>
+                <w:sz w:val="20"/>
+                <w:szCs w:val="20"/>
+                <w:lang w:val="en-US"/>
+              </w:rPr>
+              <w:t>_data.activity_value}} {{source.activity_data.activity_unit}}</w:t>
             </w:r>
           </w:p>
         </w:tc>
@@ -10444,16 +11474,29 @@
               </w:rPr>
               <w:t xml:space="preserve">'%0.2f' % </w:t>
             </w:r>
-            <w:r>
-              <w:rPr>
-                <w:rFonts w:eastAsia="Montserrat"/>
-                <w:b/>
-                <w:bCs/>
-                <w:sz w:val="20"/>
-                <w:szCs w:val="20"/>
-                <w:lang w:val="en-US"/>
-              </w:rPr>
-              <w:t>source.total_co2e</w:t>
+            <w:proofErr w:type="gramStart"/>
+            <w:r>
+              <w:rPr>
+                <w:rFonts w:eastAsia="Montserrat"/>
+                <w:b/>
+                <w:bCs/>
+                <w:sz w:val="20"/>
+                <w:szCs w:val="20"/>
+                <w:lang w:val="en-US"/>
+              </w:rPr>
+              <w:t>source.total</w:t>
+            </w:r>
+            <w:proofErr w:type="gramEnd"/>
+            <w:r>
+              <w:rPr>
+                <w:rFonts w:eastAsia="Montserrat"/>
+                <w:b/>
+                <w:bCs/>
+                <w:sz w:val="20"/>
+                <w:szCs w:val="20"/>
+                <w:lang w:val="en-US"/>
+              </w:rPr>
+              <w:t>_co2e</w:t>
             </w:r>
             <w:r>
               <w:rPr>
@@ -11084,7 +12127,31 @@
                 <w:szCs w:val="20"/>
                 <w:lang w:val="en-US"/>
               </w:rPr>
-              <w:t>if start_date.strftime(“%Y”) == end_date.strftime(“%Y”)</w:t>
+              <w:t>if start_</w:t>
+            </w:r>
+            <w:proofErr w:type="gramStart"/>
+            <w:r>
+              <w:rPr>
+                <w:rFonts w:eastAsia="Montserrat"/>
+                <w:b/>
+                <w:bCs/>
+                <w:sz w:val="20"/>
+                <w:szCs w:val="20"/>
+                <w:lang w:val="en-US"/>
+              </w:rPr>
+              <w:t>date.strftime</w:t>
+            </w:r>
+            <w:proofErr w:type="gramEnd"/>
+            <w:r>
+              <w:rPr>
+                <w:rFonts w:eastAsia="Montserrat"/>
+                <w:b/>
+                <w:bCs/>
+                <w:sz w:val="20"/>
+                <w:szCs w:val="20"/>
+                <w:lang w:val="en-US"/>
+              </w:rPr>
+              <w:t>(“%Y”) == end_date.strftime(“%Y”)</w:t>
             </w:r>
             <w:r>
               <w:rPr>
@@ -11284,7 +12351,31 @@
                 <w:szCs w:val="20"/>
                 <w:lang w:val="en-US"/>
               </w:rPr>
-              <w:t>{%tr for source in report.sources %}</w:t>
+              <w:t xml:space="preserve">{%tr for source in </w:t>
+            </w:r>
+            <w:proofErr w:type="gramStart"/>
+            <w:r>
+              <w:rPr>
+                <w:rFonts w:eastAsia="Montserrat"/>
+                <w:b/>
+                <w:bCs/>
+                <w:sz w:val="20"/>
+                <w:szCs w:val="20"/>
+                <w:lang w:val="en-US"/>
+              </w:rPr>
+              <w:t>report.sources</w:t>
+            </w:r>
+            <w:proofErr w:type="gramEnd"/>
+            <w:r>
+              <w:rPr>
+                <w:rFonts w:eastAsia="Montserrat"/>
+                <w:b/>
+                <w:bCs/>
+                <w:sz w:val="20"/>
+                <w:szCs w:val="20"/>
+                <w:lang w:val="en-US"/>
+              </w:rPr>
+              <w:t xml:space="preserve"> %}</w:t>
             </w:r>
           </w:p>
         </w:tc>
@@ -11324,7 +12415,31 @@
                 <w:szCs w:val="20"/>
                 <w:lang w:val="en-US"/>
               </w:rPr>
-              <w:t xml:space="preserve">{%tr if source.scope_name == </w:t>
+              <w:t xml:space="preserve">{%tr if </w:t>
+            </w:r>
+            <w:proofErr w:type="gramStart"/>
+            <w:r>
+              <w:rPr>
+                <w:rFonts w:eastAsia="Montserrat"/>
+                <w:b/>
+                <w:bCs/>
+                <w:sz w:val="20"/>
+                <w:szCs w:val="20"/>
+                <w:lang w:val="en-US"/>
+              </w:rPr>
+              <w:t>source.scope</w:t>
+            </w:r>
+            <w:proofErr w:type="gramEnd"/>
+            <w:r>
+              <w:rPr>
+                <w:rFonts w:eastAsia="Montserrat"/>
+                <w:b/>
+                <w:bCs/>
+                <w:sz w:val="20"/>
+                <w:szCs w:val="20"/>
+                <w:lang w:val="en-US"/>
+              </w:rPr>
+              <w:t xml:space="preserve">_name == </w:t>
             </w:r>
             <w:r>
               <w:rPr>
@@ -11385,16 +12500,29 @@
                 <w:lang w:val="en-US"/>
               </w:rPr>
             </w:pPr>
-            <w:r>
-              <w:rPr>
-                <w:rFonts w:eastAsia="Montserrat"/>
-                <w:b/>
-                <w:bCs/>
-                <w:sz w:val="20"/>
-                <w:szCs w:val="20"/>
-                <w:lang w:val="en-US"/>
-              </w:rPr>
-              <w:t>{{ source.source_name }}-{{ source.category_name }}</w:t>
+            <w:proofErr w:type="gramStart"/>
+            <w:r>
+              <w:rPr>
+                <w:rFonts w:eastAsia="Montserrat"/>
+                <w:b/>
+                <w:bCs/>
+                <w:sz w:val="20"/>
+                <w:szCs w:val="20"/>
+                <w:lang w:val="en-US"/>
+              </w:rPr>
+              <w:t>{{ source</w:t>
+            </w:r>
+            <w:proofErr w:type="gramEnd"/>
+            <w:r>
+              <w:rPr>
+                <w:rFonts w:eastAsia="Montserrat"/>
+                <w:b/>
+                <w:bCs/>
+                <w:sz w:val="20"/>
+                <w:szCs w:val="20"/>
+                <w:lang w:val="en-US"/>
+              </w:rPr>
+              <w:t>.source_name }}-{{ source.category_name }}</w:t>
             </w:r>
           </w:p>
         </w:tc>
@@ -11422,16 +12550,29 @@
                 <w:lang w:val="en-US"/>
               </w:rPr>
             </w:pPr>
-            <w:r>
-              <w:rPr>
-                <w:rFonts w:eastAsia="Montserrat"/>
-                <w:b/>
-                <w:bCs/>
-                <w:sz w:val="20"/>
-                <w:szCs w:val="20"/>
-                <w:lang w:val="en-US"/>
-              </w:rPr>
-              <w:t>{{ source.activity_data.activity_value }} {{ source.activity_data.activity_unit }}</w:t>
+            <w:proofErr w:type="gramStart"/>
+            <w:r>
+              <w:rPr>
+                <w:rFonts w:eastAsia="Montserrat"/>
+                <w:b/>
+                <w:bCs/>
+                <w:sz w:val="20"/>
+                <w:szCs w:val="20"/>
+                <w:lang w:val="en-US"/>
+              </w:rPr>
+              <w:t>{{ source</w:t>
+            </w:r>
+            <w:proofErr w:type="gramEnd"/>
+            <w:r>
+              <w:rPr>
+                <w:rFonts w:eastAsia="Montserrat"/>
+                <w:b/>
+                <w:bCs/>
+                <w:sz w:val="20"/>
+                <w:szCs w:val="20"/>
+                <w:lang w:val="en-US"/>
+              </w:rPr>
+              <w:t>.activity_data.activity_value }} {{ source.activity_data.activity_unit }}</w:t>
             </w:r>
           </w:p>
         </w:tc>
@@ -11459,6 +12600,7 @@
                 <w:lang w:val="en-US"/>
               </w:rPr>
             </w:pPr>
+            <w:proofErr w:type="gramStart"/>
             <w:r>
               <w:rPr>
                 <w:rFonts w:eastAsia="Montserrat"/>
@@ -11491,7 +12633,20 @@
                 <w:szCs w:val="20"/>
                 <w:lang w:val="en-US"/>
               </w:rPr>
-              <w:t xml:space="preserve">'%0.2f' % </w:t>
+              <w:t>'</w:t>
+            </w:r>
+            <w:proofErr w:type="gramEnd"/>
+            <w:r>
+              <w:rPr>
+                <w:rFonts w:eastAsia="Montserrat"/>
+                <w:b/>
+                <w:bCs/>
+                <w:color w:val="1E1919"/>
+                <w:sz w:val="20"/>
+                <w:szCs w:val="20"/>
+                <w:lang w:val="en-US"/>
+              </w:rPr>
+              <w:t xml:space="preserve">%0.2f' % </w:t>
             </w:r>
             <w:r>
               <w:rPr>
@@ -12172,7 +13327,33 @@
           <w:szCs w:val="20"/>
           <w:lang w:val="en-US"/>
         </w:rPr>
-        <w:t>{{start_date.strftime(“%d-%b-%Y”)}} to {{end_date.strftime(“%d-%b-%Y”)</w:t>
+        <w:t>{{start_</w:t>
+      </w:r>
+      <w:proofErr w:type="gramStart"/>
+      <w:r>
+        <w:rPr>
+          <w:rFonts w:eastAsia="Montserrat"/>
+          <w:b/>
+          <w:bCs/>
+          <w:color w:val="1E1919"/>
+          <w:sz w:val="20"/>
+          <w:szCs w:val="20"/>
+          <w:lang w:val="en-US"/>
+        </w:rPr>
+        <w:t>date.strftime</w:t>
+      </w:r>
+      <w:proofErr w:type="gramEnd"/>
+      <w:r>
+        <w:rPr>
+          <w:rFonts w:eastAsia="Montserrat"/>
+          <w:b/>
+          <w:bCs/>
+          <w:color w:val="1E1919"/>
+          <w:sz w:val="20"/>
+          <w:szCs w:val="20"/>
+          <w:lang w:val="en-US"/>
+        </w:rPr>
+        <w:t>(“%d-%b-%Y”)}} to {{end_date.strftime(“%d-%b-%Y”)</w:t>
       </w:r>
       <w:r>
         <w:rPr>
@@ -12541,6 +13722,7 @@
                 <w:lang w:val="en-US"/>
               </w:rPr>
             </w:pPr>
+            <w:proofErr w:type="gramStart"/>
             <w:r>
               <w:rPr>
                 <w:rFonts w:eastAsia="Montserrat"/>
@@ -12551,7 +13733,20 @@
                 <w:szCs w:val="20"/>
                 <w:lang w:val="en-US"/>
               </w:rPr>
-              <w:t>{{ scope.scope_name</w:t>
+              <w:t>{{ scope</w:t>
+            </w:r>
+            <w:proofErr w:type="gramEnd"/>
+            <w:r>
+              <w:rPr>
+                <w:rFonts w:eastAsia="Montserrat"/>
+                <w:b/>
+                <w:bCs/>
+                <w:color w:val="1E1919"/>
+                <w:sz w:val="20"/>
+                <w:szCs w:val="20"/>
+                <w:lang w:val="en-US"/>
+              </w:rPr>
+              <w:t>.scope_name</w:t>
             </w:r>
             <w:r>
               <w:rPr>
@@ -12611,6 +13806,7 @@
                 <w:lang w:val="en-US"/>
               </w:rPr>
             </w:pPr>
+            <w:proofErr w:type="gramStart"/>
             <w:r>
               <w:rPr>
                 <w:rFonts w:eastAsia="Montserrat"/>
@@ -12633,7 +13829,20 @@
                 <w:szCs w:val="20"/>
                 <w:lang w:val="en-US"/>
               </w:rPr>
-              <w:t xml:space="preserve">'%0.2f' % </w:t>
+              <w:t>'</w:t>
+            </w:r>
+            <w:proofErr w:type="gramEnd"/>
+            <w:r>
+              <w:rPr>
+                <w:rFonts w:eastAsia="Montserrat"/>
+                <w:b/>
+                <w:bCs/>
+                <w:color w:val="1E1919"/>
+                <w:sz w:val="20"/>
+                <w:szCs w:val="20"/>
+                <w:lang w:val="en-US"/>
+              </w:rPr>
+              <w:t xml:space="preserve">%0.2f' % </w:t>
             </w:r>
             <w:r>
               <w:rPr>
@@ -12710,6 +13919,7 @@
                 <w:lang w:val="en-US"/>
               </w:rPr>
             </w:pPr>
+            <w:proofErr w:type="gramStart"/>
             <w:r>
               <w:rPr>
                 <w:rFonts w:eastAsia="Montserrat"/>
@@ -12720,7 +13930,20 @@
                 <w:szCs w:val="20"/>
                 <w:lang w:val="en-US"/>
               </w:rPr>
-              <w:t>{{ scope.combined_percentage</w:t>
+              <w:t>{{ scope</w:t>
+            </w:r>
+            <w:proofErr w:type="gramEnd"/>
+            <w:r>
+              <w:rPr>
+                <w:rFonts w:eastAsia="Montserrat"/>
+                <w:b/>
+                <w:bCs/>
+                <w:color w:val="1E1919"/>
+                <w:sz w:val="20"/>
+                <w:szCs w:val="20"/>
+                <w:lang w:val="en-US"/>
+              </w:rPr>
+              <w:t>.combined_percentage</w:t>
             </w:r>
             <w:r>
               <w:rPr>
@@ -14018,7 +15241,6 @@
   <w:style w:type="character" w:default="1" w:styleId="DefaultParagraphFont">
     <w:name w:val="Default Paragraph Font"/>
     <w:uiPriority w:val="1"/>
-    <w:semiHidden/>
     <w:unhideWhenUsed/>
   </w:style>
   <w:style w:type="table" w:default="1" w:styleId="TableNormal">
@@ -15104,27 +16326,6 @@
 </file>
 
 <file path=customXml/item1.xml><?xml version="1.0" encoding="utf-8"?>
-<p:properties xmlns:p="http://schemas.microsoft.com/office/2006/metadata/properties" xmlns:xsi="http://www.w3.org/2001/XMLSchema-instance" xmlns:pc="http://schemas.microsoft.com/office/infopath/2007/PartnerControls">
-  <documentManagement>
-    <_activity xmlns="a3ddf6fa-88bc-4f98-84fc-39f36424ae26" xsi:nil="true"/>
-  </documentManagement>
-</p:properties>
-</file>
-
-<file path=customXml/item2.xml><?xml version="1.0" encoding="utf-8"?>
-<?mso-contentType ?>
-<FormTemplates xmlns="http://schemas.microsoft.com/sharepoint/v3/contenttype/forms">
-  <Display>DocumentLibraryForm</Display>
-  <Edit>DocumentLibraryForm</Edit>
-  <New>DocumentLibraryForm</New>
-</FormTemplates>
-</file>
-
-<file path=customXml/item3.xml><?xml version="1.0" encoding="utf-8"?>
-<b:Sources xmlns:b="http://schemas.openxmlformats.org/officeDocument/2006/bibliography" xmlns="http://schemas.openxmlformats.org/officeDocument/2006/bibliography" SelectedStyle="/APASixthEditionOfficeOnline.xsl" StyleName="APA" Version="6"/>
-</file>
-
-<file path=customXml/item4.xml><?xml version="1.0" encoding="utf-8"?>
 <ct:contentTypeSchema xmlns:ct="http://schemas.microsoft.com/office/2006/metadata/contentType" xmlns:ma="http://schemas.microsoft.com/office/2006/metadata/properties/metaAttributes" ct:_="" ma:_="" ma:contentTypeName="Document" ma:contentTypeID="0x010100896A93B8E232B746BF5BED55E32699FC" ma:contentTypeVersion="14" ma:contentTypeDescription="Create a new document." ma:contentTypeScope="" ma:versionID="b01fd9ed7cbb85a320849d3c2e318ad2">
   <xsd:schema xmlns:xsd="http://www.w3.org/2001/XMLSchema" xmlns:xs="http://www.w3.org/2001/XMLSchema" xmlns:p="http://schemas.microsoft.com/office/2006/metadata/properties" xmlns:ns3="a3ddf6fa-88bc-4f98-84fc-39f36424ae26" xmlns:ns4="951d090f-a0f8-4be5-8fae-fe65d2aa3e91" targetNamespace="http://schemas.microsoft.com/office/2006/metadata/properties" ma:root="true" ma:fieldsID="7e48470505639411bc858ddcd49f2e1c" ns3:_="" ns4:_="">
     <xsd:import namespace="a3ddf6fa-88bc-4f98-84fc-39f36424ae26"/>
@@ -15351,33 +16552,28 @@
 </ct:contentTypeSchema>
 </file>
 
-<file path=customXml/itemProps1.xml><?xml version="1.0" encoding="utf-8"?>
-<ds:datastoreItem xmlns:ds="http://schemas.openxmlformats.org/officeDocument/2006/customXml" ds:itemID="{0A3549DC-17BE-4832-AF0D-04DB24C59573}">
-  <ds:schemaRefs>
-    <ds:schemaRef ds:uri="http://schemas.microsoft.com/office/2006/metadata/properties"/>
-    <ds:schemaRef ds:uri="http://schemas.microsoft.com/office/infopath/2007/PartnerControls"/>
-    <ds:schemaRef ds:uri="a3ddf6fa-88bc-4f98-84fc-39f36424ae26"/>
-  </ds:schemaRefs>
-</ds:datastoreItem>
+<file path=customXml/item2.xml><?xml version="1.0" encoding="utf-8"?>
+<b:Sources xmlns:b="http://schemas.openxmlformats.org/officeDocument/2006/bibliography" xmlns="http://schemas.openxmlformats.org/officeDocument/2006/bibliography" SelectedStyle="/APASixthEditionOfficeOnline.xsl" StyleName="APA" Version="6"/>
 </file>
 
-<file path=customXml/itemProps2.xml><?xml version="1.0" encoding="utf-8"?>
-<ds:datastoreItem xmlns:ds="http://schemas.openxmlformats.org/officeDocument/2006/customXml" ds:itemID="{2EE59A60-71F3-448F-B4DE-0494687D0474}">
-  <ds:schemaRefs>
-    <ds:schemaRef ds:uri="http://schemas.microsoft.com/sharepoint/v3/contenttype/forms"/>
-  </ds:schemaRefs>
-</ds:datastoreItem>
+<file path=customXml/item3.xml><?xml version="1.0" encoding="utf-8"?>
+<?mso-contentType ?>
+<FormTemplates xmlns="http://schemas.microsoft.com/sharepoint/v3/contenttype/forms">
+  <Display>DocumentLibraryForm</Display>
+  <Edit>DocumentLibraryForm</Edit>
+  <New>DocumentLibraryForm</New>
+</FormTemplates>
 </file>
 
-<file path=customXml/itemProps3.xml><?xml version="1.0" encoding="utf-8"?>
-<ds:datastoreItem xmlns:ds="http://schemas.openxmlformats.org/officeDocument/2006/customXml" ds:itemID="{D9093846-9889-4546-A5BA-5003145AF6CE}">
-  <ds:schemaRefs>
-    <ds:schemaRef ds:uri="http://schemas.openxmlformats.org/officeDocument/2006/bibliography"/>
-  </ds:schemaRefs>
-</ds:datastoreItem>
+<file path=customXml/item4.xml><?xml version="1.0" encoding="utf-8"?>
+<p:properties xmlns:p="http://schemas.microsoft.com/office/2006/metadata/properties" xmlns:xsi="http://www.w3.org/2001/XMLSchema-instance" xmlns:pc="http://schemas.microsoft.com/office/infopath/2007/PartnerControls">
+  <documentManagement>
+    <_activity xmlns="a3ddf6fa-88bc-4f98-84fc-39f36424ae26" xsi:nil="true"/>
+  </documentManagement>
+</p:properties>
 </file>
 
-<file path=customXml/itemProps4.xml><?xml version="1.0" encoding="utf-8"?>
+<file path=customXml/itemProps1.xml><?xml version="1.0" encoding="utf-8"?>
 <ds:datastoreItem xmlns:ds="http://schemas.openxmlformats.org/officeDocument/2006/customXml" ds:itemID="{C1CCC81F-B3DF-4C30-9C0D-7E78391C3B4B}">
   <ds:schemaRefs>
     <ds:schemaRef ds:uri="http://schemas.microsoft.com/office/2006/metadata/contentType"/>
@@ -15394,4 +16590,30 @@
     <ds:schemaRef ds:uri="http://schemas.microsoft.com/internal/obd"/>
   </ds:schemaRefs>
 </ds:datastoreItem>
+</file>
+
+<file path=customXml/itemProps2.xml><?xml version="1.0" encoding="utf-8"?>
+<ds:datastoreItem xmlns:ds="http://schemas.openxmlformats.org/officeDocument/2006/customXml" ds:itemID="{D9093846-9889-4546-A5BA-5003145AF6CE}">
+  <ds:schemaRefs>
+    <ds:schemaRef ds:uri="http://schemas.openxmlformats.org/officeDocument/2006/bibliography"/>
+  </ds:schemaRefs>
+</ds:datastoreItem>
+</file>
+
+<file path=customXml/itemProps3.xml><?xml version="1.0" encoding="utf-8"?>
+<ds:datastoreItem xmlns:ds="http://schemas.openxmlformats.org/officeDocument/2006/customXml" ds:itemID="{2EE59A60-71F3-448F-B4DE-0494687D0474}">
+  <ds:schemaRefs>
+    <ds:schemaRef ds:uri="http://schemas.microsoft.com/sharepoint/v3/contenttype/forms"/>
+  </ds:schemaRefs>
+</ds:datastoreItem>
+</file>
+
+<file path=customXml/itemProps4.xml><?xml version="1.0" encoding="utf-8"?>
+<ds:datastoreItem xmlns:ds="http://schemas.openxmlformats.org/officeDocument/2006/customXml" ds:itemID="{0A3549DC-17BE-4832-AF0D-04DB24C59573}">
+  <ds:schemaRefs>
+    <ds:schemaRef ds:uri="http://schemas.microsoft.com/office/2006/metadata/properties"/>
+    <ds:schemaRef ds:uri="http://schemas.microsoft.com/office/infopath/2007/PartnerControls"/>
+    <ds:schemaRef ds:uri="a3ddf6fa-88bc-4f98-84fc-39f36424ae26"/>
+  </ds:schemaRefs>
+</ds:datastoreItem>
 </file>
</xml_diff>